<commit_message>
HTML answers updated with links and images
</commit_message>
<xml_diff>
--- a/ASSIGNMENT.docx
+++ b/ASSIGNMENT.docx
@@ -7,18 +7,40 @@
         <w:jc w:val="center"/>
         <w:rPr>
           <w:rFonts w:ascii="Bahnschrift SemiBold" w:hAnsi="Bahnschrift SemiBold"/>
-          <w:sz w:val="28"/>
-        </w:rPr>
-      </w:pPr>
-      <w:r>
-        <w:rPr>
-          <w:rFonts w:ascii="Bahnschrift SemiBold" w:hAnsi="Bahnschrift SemiBold"/>
           <w:b/>
           <w:sz w:val="28"/>
           <w:u w:val="single"/>
         </w:rPr>
+      </w:pPr>
+      <w:r>
+        <w:rPr>
+          <w:rFonts w:ascii="Bahnschrift SemiBold" w:hAnsi="Bahnschrift SemiBold"/>
+          <w:b/>
+          <w:sz w:val="28"/>
+          <w:u w:val="single"/>
+        </w:rPr>
         <w:t>ASSIGNMENT</w:t>
       </w:r>
+    </w:p>
+    <w:p>
+      <w:pPr>
+        <w:jc w:val="center"/>
+        <w:rPr>
+          <w:rFonts w:ascii="Bahnschrift SemiBold" w:hAnsi="Bahnschrift SemiBold"/>
+          <w:sz w:val="28"/>
+        </w:rPr>
+      </w:pPr>
+      <w:r>
+        <w:rPr>
+          <w:rFonts w:ascii="Bahnschrift SemiBold" w:hAnsi="Bahnschrift SemiBold"/>
+          <w:b/>
+          <w:sz w:val="28"/>
+          <w:u w:val="single"/>
+        </w:rPr>
+        <w:t>HTML Questions</w:t>
+      </w:r>
+      <w:bookmarkStart w:id="0" w:name="_GoBack"/>
+      <w:bookmarkEnd w:id="0"/>
     </w:p>
     <w:p>
       <w:pPr>
@@ -815,41 +837,38 @@
         </w:rPr>
         <w:t>/&gt; etc.</w:t>
       </w:r>
-      <w:bookmarkStart w:id="0" w:name="_GoBack"/>
-      <w:bookmarkEnd w:id="0"/>
-    </w:p>
-    <w:p>
-      <w:pPr>
-        <w:pStyle w:val="ListParagraph"/>
-        <w:rPr>
-          <w:rFonts w:asciiTheme="majorHAnsi" w:hAnsiTheme="majorHAnsi"/>
-          <w:sz w:val="20"/>
-        </w:rPr>
-      </w:pPr>
-    </w:p>
-    <w:p>
-      <w:pPr>
-        <w:pStyle w:val="ListParagraph"/>
-        <w:rPr>
-          <w:rFonts w:asciiTheme="majorHAnsi" w:hAnsiTheme="majorHAnsi"/>
-          <w:sz w:val="20"/>
-        </w:rPr>
-      </w:pPr>
-    </w:p>
-    <w:p>
-      <w:pPr>
-        <w:pStyle w:val="ListParagraph"/>
-        <w:rPr>
-          <w:rFonts w:asciiTheme="majorHAnsi" w:hAnsiTheme="majorHAnsi"/>
-          <w:sz w:val="20"/>
-        </w:rPr>
-      </w:pPr>
-      <w:r>
-        <w:rPr>
-          <w:rFonts w:asciiTheme="majorHAnsi" w:hAnsiTheme="majorHAnsi"/>
-          <w:b/>
-        </w:rPr>
-        <w:lastRenderedPageBreak/>
+    </w:p>
+    <w:p>
+      <w:pPr>
+        <w:pStyle w:val="ListParagraph"/>
+        <w:rPr>
+          <w:rFonts w:asciiTheme="majorHAnsi" w:hAnsiTheme="majorHAnsi"/>
+          <w:sz w:val="20"/>
+        </w:rPr>
+      </w:pPr>
+    </w:p>
+    <w:p>
+      <w:pPr>
+        <w:pStyle w:val="ListParagraph"/>
+        <w:rPr>
+          <w:rFonts w:asciiTheme="majorHAnsi" w:hAnsiTheme="majorHAnsi"/>
+          <w:sz w:val="20"/>
+        </w:rPr>
+      </w:pPr>
+    </w:p>
+    <w:p>
+      <w:pPr>
+        <w:pStyle w:val="ListParagraph"/>
+        <w:rPr>
+          <w:rFonts w:asciiTheme="majorHAnsi" w:hAnsiTheme="majorHAnsi"/>
+          <w:sz w:val="20"/>
+        </w:rPr>
+      </w:pPr>
+      <w:r>
+        <w:rPr>
+          <w:rFonts w:asciiTheme="majorHAnsi" w:hAnsiTheme="majorHAnsi"/>
+          <w:b/>
+        </w:rPr>
         <w:t xml:space="preserve">Elements </w:t>
       </w:r>
       <w:r>
@@ -900,15 +919,6 @@
           <w:sz w:val="20"/>
         </w:rPr>
       </w:pPr>
-    </w:p>
-    <w:p>
-      <w:pPr>
-        <w:pStyle w:val="ListParagraph"/>
-        <w:rPr>
-          <w:rFonts w:asciiTheme="majorHAnsi" w:hAnsiTheme="majorHAnsi"/>
-          <w:sz w:val="20"/>
-        </w:rPr>
-      </w:pPr>
       <w:r>
         <w:rPr>
           <w:rFonts w:asciiTheme="majorHAnsi" w:hAnsiTheme="majorHAnsi"/>
@@ -916,15 +926,6 @@
         </w:rPr>
         <w:t>Ex –</w:t>
       </w:r>
-    </w:p>
-    <w:p>
-      <w:pPr>
-        <w:pStyle w:val="ListParagraph"/>
-        <w:rPr>
-          <w:rFonts w:asciiTheme="majorHAnsi" w:hAnsiTheme="majorHAnsi"/>
-          <w:sz w:val="20"/>
-        </w:rPr>
-      </w:pPr>
     </w:p>
     <w:p>
       <w:pPr>
@@ -1039,19 +1040,1896 @@
     </w:p>
     <w:p>
       <w:pPr>
-        <w:pStyle w:val="ListParagraph"/>
-        <w:rPr>
-          <w:rFonts w:ascii="Bahnschrift SemiBold" w:hAnsi="Bahnschrift SemiBold"/>
-        </w:rPr>
-      </w:pPr>
-    </w:p>
-    <w:p>
-      <w:pPr>
-        <w:pStyle w:val="ListParagraph"/>
-        <w:rPr>
-          <w:rFonts w:ascii="Bahnschrift SemiBold" w:hAnsi="Bahnschrift SemiBold"/>
-        </w:rPr>
-      </w:pPr>
+        <w:ind w:left="720"/>
+        <w:rPr>
+          <w:rFonts w:ascii="Bahnschrift SemiBold" w:hAnsi="Bahnschrift SemiBold"/>
+        </w:rPr>
+      </w:pPr>
+      <w:r>
+        <w:rPr>
+          <w:rFonts w:ascii="Bahnschrift SemiBold" w:hAnsi="Bahnschrift SemiBold"/>
+        </w:rPr>
+        <w:t xml:space="preserve">Repo Link - </w:t>
+      </w:r>
+      <w:hyperlink r:id="rId7" w:history="1">
+        <w:r>
+          <w:rPr>
+            <w:rStyle w:val="Hyperlink"/>
+            <w:rFonts w:asciiTheme="majorHAnsi" w:hAnsiTheme="majorHAnsi"/>
+          </w:rPr>
+          <w:t>https://github.com/Gaurav-Dev24/Placement-Assignment/blob/main/HTML%20Answers/Q.no_4_resume.html</w:t>
+        </w:r>
+      </w:hyperlink>
+    </w:p>
+    <w:p>
+      <w:pPr>
+        <w:pStyle w:val="ListParagraph"/>
+        <w:numPr>
+          <w:ilvl w:val="0"/>
+          <w:numId w:val="1"/>
+        </w:numPr>
+        <w:rPr>
+          <w:rFonts w:ascii="Bahnschrift SemiBold" w:hAnsi="Bahnschrift SemiBold"/>
+          <w:sz w:val="20"/>
+        </w:rPr>
+      </w:pPr>
+      <w:r>
+        <w:rPr>
+          <w:rFonts w:ascii="Bahnschrift SemiBold" w:hAnsi="Bahnschrift SemiBold" w:cs="Roboto-Regular"/>
+          <w:color w:val="434343"/>
+          <w:szCs w:val="24"/>
+        </w:rPr>
+        <w:t xml:space="preserve">Write Html code so that it looks like the given image </w:t>
+      </w:r>
+      <w:r>
+        <w:rPr>
+          <w:rFonts w:ascii="Bahnschrift SemiBold" w:hAnsi="Bahnschrift SemiBold" w:cs="Roboto-Regular"/>
+          <w:color w:val="0000CE"/>
+          <w:szCs w:val="24"/>
+        </w:rPr>
+        <w:t>Link</w:t>
+      </w:r>
+    </w:p>
+    <w:p>
+      <w:pPr>
+        <w:ind w:left="720"/>
+        <w:rPr>
+          <w:rFonts w:asciiTheme="majorHAnsi" w:hAnsiTheme="majorHAnsi"/>
+        </w:rPr>
+      </w:pPr>
+      <w:r>
+        <w:rPr>
+          <w:rFonts w:ascii="Bahnschrift SemiBold" w:hAnsi="Bahnschrift SemiBold"/>
+        </w:rPr>
+        <w:t xml:space="preserve">Repo Link - </w:t>
+      </w:r>
+      <w:hyperlink r:id="rId8" w:history="1">
+        <w:r>
+          <w:rPr>
+            <w:rStyle w:val="Hyperlink"/>
+            <w:rFonts w:asciiTheme="majorHAnsi" w:hAnsiTheme="majorHAnsi"/>
+          </w:rPr>
+          <w:t>https://github.com/Gaurav-Dev24/Placement-Assignment/blob/main/HTML%20Answers/Q.no_5_image.html</w:t>
+        </w:r>
+      </w:hyperlink>
+    </w:p>
+    <w:p>
+      <w:pPr>
+        <w:pStyle w:val="ListParagraph"/>
+        <w:numPr>
+          <w:ilvl w:val="0"/>
+          <w:numId w:val="1"/>
+        </w:numPr>
+        <w:rPr>
+          <w:rFonts w:ascii="Bahnschrift SemiBold" w:hAnsi="Bahnschrift SemiBold"/>
+          <w:sz w:val="18"/>
+        </w:rPr>
+      </w:pPr>
+      <w:r>
+        <w:rPr>
+          <w:rFonts w:ascii="Bahnschrift SemiBold" w:hAnsi="Bahnschrift SemiBold" w:cs="Roboto-Regular"/>
+          <w:color w:val="434343"/>
+          <w:szCs w:val="24"/>
+        </w:rPr>
+        <w:t xml:space="preserve">What </w:t>
+      </w:r>
+      <w:r>
+        <w:rPr>
+          <w:rFonts w:ascii="Bahnschrift SemiBold" w:hAnsi="Bahnschrift SemiBold" w:cs="Roboto-Regular"/>
+          <w:color w:val="434343"/>
+          <w:szCs w:val="24"/>
+        </w:rPr>
+        <w:t>are some of the advantages of H</w:t>
+      </w:r>
+      <w:r>
+        <w:rPr>
+          <w:rFonts w:ascii="Bahnschrift SemiBold" w:hAnsi="Bahnschrift SemiBold" w:cs="Roboto-Regular"/>
+          <w:color w:val="434343"/>
+          <w:szCs w:val="24"/>
+        </w:rPr>
+        <w:t>TML5 over its previous versions?</w:t>
+      </w:r>
+    </w:p>
+    <w:p>
+      <w:pPr>
+        <w:ind w:left="720"/>
+        <w:rPr>
+          <w:rFonts w:asciiTheme="majorHAnsi" w:hAnsiTheme="majorHAnsi"/>
+          <w:sz w:val="20"/>
+        </w:rPr>
+      </w:pPr>
+      <w:r>
+        <w:rPr>
+          <w:rFonts w:asciiTheme="majorHAnsi" w:hAnsiTheme="majorHAnsi"/>
+          <w:sz w:val="20"/>
+        </w:rPr>
+        <w:t>HTML5 is the fifth revision of Hyper Text Mark-up Language, which has been introduced with several significant advancements over previous versions. Some of the major changes are as followed:-</w:t>
+      </w:r>
+    </w:p>
+    <w:p>
+      <w:pPr>
+        <w:ind w:left="720"/>
+        <w:rPr>
+          <w:rFonts w:asciiTheme="majorHAnsi" w:hAnsiTheme="majorHAnsi"/>
+          <w:sz w:val="20"/>
+        </w:rPr>
+      </w:pPr>
+    </w:p>
+    <w:p>
+      <w:pPr>
+        <w:pStyle w:val="ListParagraph"/>
+        <w:numPr>
+          <w:ilvl w:val="0"/>
+          <w:numId w:val="6"/>
+        </w:numPr>
+        <w:rPr>
+          <w:rFonts w:asciiTheme="majorHAnsi" w:hAnsiTheme="majorHAnsi"/>
+          <w:b/>
+          <w:sz w:val="20"/>
+        </w:rPr>
+      </w:pPr>
+      <w:r>
+        <w:rPr>
+          <w:rFonts w:asciiTheme="majorHAnsi" w:hAnsiTheme="majorHAnsi"/>
+          <w:b/>
+          <w:sz w:val="20"/>
+        </w:rPr>
+        <w:t>Rich Multimedia Support</w:t>
+      </w:r>
+      <w:r>
+        <w:rPr>
+          <w:rFonts w:asciiTheme="majorHAnsi" w:hAnsiTheme="majorHAnsi"/>
+          <w:b/>
+          <w:sz w:val="20"/>
+        </w:rPr>
+        <w:t xml:space="preserve"> </w:t>
+      </w:r>
+    </w:p>
+    <w:p>
+      <w:pPr>
+        <w:pStyle w:val="ListParagraph"/>
+        <w:numPr>
+          <w:ilvl w:val="0"/>
+          <w:numId w:val="6"/>
+        </w:numPr>
+        <w:rPr>
+          <w:rFonts w:asciiTheme="majorHAnsi" w:hAnsiTheme="majorHAnsi"/>
+          <w:b/>
+          <w:sz w:val="20"/>
+        </w:rPr>
+      </w:pPr>
+      <w:r>
+        <w:rPr>
+          <w:rFonts w:asciiTheme="majorHAnsi" w:hAnsiTheme="majorHAnsi"/>
+          <w:b/>
+          <w:sz w:val="20"/>
+        </w:rPr>
+        <w:t>Improved Backward Compatibility</w:t>
+      </w:r>
+    </w:p>
+    <w:p>
+      <w:pPr>
+        <w:pStyle w:val="ListParagraph"/>
+        <w:numPr>
+          <w:ilvl w:val="0"/>
+          <w:numId w:val="6"/>
+        </w:numPr>
+        <w:rPr>
+          <w:rFonts w:asciiTheme="majorHAnsi" w:hAnsiTheme="majorHAnsi"/>
+          <w:b/>
+          <w:sz w:val="20"/>
+        </w:rPr>
+      </w:pPr>
+      <w:r>
+        <w:rPr>
+          <w:rFonts w:asciiTheme="majorHAnsi" w:hAnsiTheme="majorHAnsi"/>
+          <w:b/>
+          <w:sz w:val="20"/>
+        </w:rPr>
+        <w:t>Enhanced New Semantics such as &lt;header&gt;, &lt;footer&gt;, &lt;article&gt;, &lt;section&gt;</w:t>
+      </w:r>
+    </w:p>
+    <w:p>
+      <w:pPr>
+        <w:pStyle w:val="ListParagraph"/>
+        <w:numPr>
+          <w:ilvl w:val="0"/>
+          <w:numId w:val="6"/>
+        </w:numPr>
+        <w:rPr>
+          <w:rFonts w:asciiTheme="majorHAnsi" w:hAnsiTheme="majorHAnsi"/>
+          <w:b/>
+          <w:sz w:val="20"/>
+        </w:rPr>
+      </w:pPr>
+      <w:r>
+        <w:rPr>
+          <w:rFonts w:asciiTheme="majorHAnsi" w:hAnsiTheme="majorHAnsi"/>
+          <w:b/>
+          <w:sz w:val="20"/>
+        </w:rPr>
+        <w:t>Improved form elements</w:t>
+      </w:r>
+    </w:p>
+    <w:p>
+      <w:pPr>
+        <w:pStyle w:val="ListParagraph"/>
+        <w:numPr>
+          <w:ilvl w:val="0"/>
+          <w:numId w:val="6"/>
+        </w:numPr>
+        <w:rPr>
+          <w:rFonts w:asciiTheme="majorHAnsi" w:hAnsiTheme="majorHAnsi"/>
+          <w:b/>
+          <w:sz w:val="20"/>
+        </w:rPr>
+      </w:pPr>
+      <w:r>
+        <w:rPr>
+          <w:rFonts w:asciiTheme="majorHAnsi" w:hAnsiTheme="majorHAnsi"/>
+          <w:b/>
+          <w:sz w:val="20"/>
+        </w:rPr>
+        <w:t xml:space="preserve">Introduction of </w:t>
+      </w:r>
+      <w:proofErr w:type="spellStart"/>
+      <w:r>
+        <w:rPr>
+          <w:rFonts w:asciiTheme="majorHAnsi" w:hAnsiTheme="majorHAnsi"/>
+          <w:b/>
+          <w:sz w:val="20"/>
+        </w:rPr>
+        <w:t>localStorage</w:t>
+      </w:r>
+      <w:proofErr w:type="spellEnd"/>
+      <w:r>
+        <w:rPr>
+          <w:rFonts w:asciiTheme="majorHAnsi" w:hAnsiTheme="majorHAnsi"/>
+          <w:b/>
+          <w:sz w:val="20"/>
+        </w:rPr>
+        <w:t xml:space="preserve"> API</w:t>
+      </w:r>
+    </w:p>
+    <w:p>
+      <w:pPr>
+        <w:pStyle w:val="ListParagraph"/>
+        <w:rPr>
+          <w:rFonts w:asciiTheme="majorHAnsi" w:hAnsiTheme="majorHAnsi"/>
+          <w:sz w:val="20"/>
+        </w:rPr>
+      </w:pPr>
+    </w:p>
+    <w:p>
+      <w:pPr>
+        <w:pStyle w:val="ListParagraph"/>
+        <w:rPr>
+          <w:rFonts w:asciiTheme="majorHAnsi" w:hAnsiTheme="majorHAnsi"/>
+          <w:sz w:val="20"/>
+        </w:rPr>
+      </w:pPr>
+    </w:p>
+    <w:p>
+      <w:pPr>
+        <w:pStyle w:val="ListParagraph"/>
+        <w:numPr>
+          <w:ilvl w:val="0"/>
+          <w:numId w:val="1"/>
+        </w:numPr>
+        <w:rPr>
+          <w:rFonts w:ascii="Bahnschrift SemiBold" w:hAnsi="Bahnschrift SemiBold"/>
+          <w:sz w:val="18"/>
+        </w:rPr>
+      </w:pPr>
+      <w:r>
+        <w:rPr>
+          <w:rFonts w:ascii="Bahnschrift SemiBold" w:hAnsi="Bahnschrift SemiBold" w:cs="Roboto-Regular"/>
+          <w:color w:val="434343"/>
+          <w:szCs w:val="24"/>
+        </w:rPr>
+        <w:t>Create a simple Music player using html only</w:t>
+      </w:r>
+    </w:p>
+    <w:p>
+      <w:pPr>
+        <w:pStyle w:val="ListParagraph"/>
+        <w:rPr>
+          <w:rFonts w:ascii="Bahnschrift SemiBold" w:hAnsi="Bahnschrift SemiBold"/>
+        </w:rPr>
+      </w:pPr>
+    </w:p>
+    <w:p>
+      <w:pPr>
+        <w:pStyle w:val="ListParagraph"/>
+        <w:rPr>
+          <w:rFonts w:ascii="Bahnschrift SemiBold" w:hAnsi="Bahnschrift SemiBold"/>
+        </w:rPr>
+      </w:pPr>
+      <w:r>
+        <w:rPr>
+          <w:rFonts w:ascii="Bahnschrift SemiBold" w:hAnsi="Bahnschrift SemiBold"/>
+        </w:rPr>
+        <w:t xml:space="preserve">Repo Link - </w:t>
+      </w:r>
+      <w:hyperlink r:id="rId9" w:history="1">
+        <w:r>
+          <w:rPr>
+            <w:rStyle w:val="Hyperlink"/>
+            <w:rFonts w:asciiTheme="majorHAnsi" w:hAnsiTheme="majorHAnsi"/>
+          </w:rPr>
+          <w:t>https://github.com/Gaurav-Dev24/Placement-Assignment/blob/main/HTML%20Answers/Q.no_7_music_player.html</w:t>
+        </w:r>
+      </w:hyperlink>
+    </w:p>
+    <w:p>
+      <w:pPr>
+        <w:ind w:left="720"/>
+        <w:rPr>
+          <w:rFonts w:ascii="Bahnschrift SemiBold" w:hAnsi="Bahnschrift SemiBold"/>
+          <w:sz w:val="18"/>
+        </w:rPr>
+      </w:pPr>
+    </w:p>
+    <w:p>
+      <w:pPr>
+        <w:pStyle w:val="ListParagraph"/>
+        <w:numPr>
+          <w:ilvl w:val="0"/>
+          <w:numId w:val="1"/>
+        </w:numPr>
+        <w:rPr>
+          <w:rFonts w:ascii="Bahnschrift SemiBold" w:hAnsi="Bahnschrift SemiBold"/>
+          <w:sz w:val="18"/>
+        </w:rPr>
+      </w:pPr>
+      <w:r>
+        <w:rPr>
+          <w:rFonts w:ascii="Bahnschrift SemiBold" w:hAnsi="Bahnschrift SemiBold" w:cs="Roboto-Regular"/>
+          <w:color w:val="434343"/>
+          <w:szCs w:val="24"/>
+        </w:rPr>
+        <w:t>What is the difference between &lt;figure&gt; tag and &lt;</w:t>
+      </w:r>
+      <w:proofErr w:type="spellStart"/>
+      <w:r>
+        <w:rPr>
+          <w:rFonts w:ascii="Bahnschrift SemiBold" w:hAnsi="Bahnschrift SemiBold" w:cs="Roboto-Regular"/>
+          <w:color w:val="434343"/>
+          <w:szCs w:val="24"/>
+        </w:rPr>
+        <w:t>img</w:t>
+      </w:r>
+      <w:proofErr w:type="spellEnd"/>
+      <w:r>
+        <w:rPr>
+          <w:rFonts w:ascii="Bahnschrift SemiBold" w:hAnsi="Bahnschrift SemiBold" w:cs="Roboto-Regular"/>
+          <w:color w:val="434343"/>
+          <w:szCs w:val="24"/>
+        </w:rPr>
+        <w:t>&gt; tag?</w:t>
+      </w:r>
+    </w:p>
+    <w:p>
+      <w:pPr>
+        <w:pStyle w:val="ListParagraph"/>
+        <w:rPr>
+          <w:rFonts w:ascii="Bahnschrift SemiBold" w:hAnsi="Bahnschrift SemiBold"/>
+          <w:sz w:val="18"/>
+        </w:rPr>
+      </w:pPr>
+    </w:p>
+    <w:p>
+      <w:pPr>
+        <w:pStyle w:val="ListParagraph"/>
+        <w:rPr>
+          <w:rFonts w:asciiTheme="majorHAnsi" w:hAnsiTheme="majorHAnsi"/>
+          <w:sz w:val="20"/>
+        </w:rPr>
+      </w:pPr>
+      <w:r>
+        <w:rPr>
+          <w:rFonts w:asciiTheme="majorHAnsi" w:hAnsiTheme="majorHAnsi"/>
+          <w:sz w:val="20"/>
+        </w:rPr>
+        <w:t>The major difference between &lt;</w:t>
+      </w:r>
+      <w:proofErr w:type="spellStart"/>
+      <w:r>
+        <w:rPr>
+          <w:rFonts w:asciiTheme="majorHAnsi" w:hAnsiTheme="majorHAnsi"/>
+          <w:sz w:val="20"/>
+        </w:rPr>
+        <w:t>img</w:t>
+      </w:r>
+      <w:proofErr w:type="spellEnd"/>
+      <w:r>
+        <w:rPr>
+          <w:rFonts w:asciiTheme="majorHAnsi" w:hAnsiTheme="majorHAnsi"/>
+          <w:sz w:val="20"/>
+        </w:rPr>
+        <w:t>&gt; and &lt;figure&gt; is &lt;</w:t>
+      </w:r>
+      <w:proofErr w:type="spellStart"/>
+      <w:r>
+        <w:rPr>
+          <w:rFonts w:asciiTheme="majorHAnsi" w:hAnsiTheme="majorHAnsi"/>
+          <w:sz w:val="20"/>
+        </w:rPr>
+        <w:t>img</w:t>
+      </w:r>
+      <w:proofErr w:type="spellEnd"/>
+      <w:r>
+        <w:rPr>
+          <w:rFonts w:asciiTheme="majorHAnsi" w:hAnsiTheme="majorHAnsi"/>
+          <w:sz w:val="20"/>
+        </w:rPr>
+        <w:t xml:space="preserve">&gt; tag is used to embed image in html document. It is self-closing </w:t>
+      </w:r>
+      <w:proofErr w:type="gramStart"/>
+      <w:r>
+        <w:rPr>
+          <w:rFonts w:asciiTheme="majorHAnsi" w:hAnsiTheme="majorHAnsi"/>
+          <w:sz w:val="20"/>
+        </w:rPr>
+        <w:t>tag that require</w:t>
+      </w:r>
+      <w:proofErr w:type="gramEnd"/>
+      <w:r>
+        <w:rPr>
+          <w:rFonts w:asciiTheme="majorHAnsi" w:hAnsiTheme="majorHAnsi"/>
+          <w:sz w:val="20"/>
+        </w:rPr>
+        <w:t xml:space="preserve"> </w:t>
+      </w:r>
+      <w:proofErr w:type="spellStart"/>
+      <w:r>
+        <w:rPr>
+          <w:rFonts w:asciiTheme="majorHAnsi" w:hAnsiTheme="majorHAnsi"/>
+          <w:sz w:val="20"/>
+        </w:rPr>
+        <w:t>src</w:t>
+      </w:r>
+      <w:proofErr w:type="spellEnd"/>
+      <w:r>
+        <w:rPr>
+          <w:rFonts w:asciiTheme="majorHAnsi" w:hAnsiTheme="majorHAnsi"/>
+          <w:sz w:val="20"/>
+        </w:rPr>
+        <w:t xml:space="preserve"> attributes to specify the image source or URL.</w:t>
+      </w:r>
+    </w:p>
+    <w:p>
+      <w:pPr>
+        <w:pStyle w:val="ListParagraph"/>
+        <w:rPr>
+          <w:rFonts w:asciiTheme="majorHAnsi" w:hAnsiTheme="majorHAnsi"/>
+          <w:sz w:val="20"/>
+        </w:rPr>
+      </w:pPr>
+    </w:p>
+    <w:p>
+      <w:pPr>
+        <w:pStyle w:val="ListParagraph"/>
+        <w:rPr>
+          <w:rFonts w:asciiTheme="majorHAnsi" w:hAnsiTheme="majorHAnsi"/>
+          <w:sz w:val="20"/>
+        </w:rPr>
+      </w:pPr>
+      <w:r>
+        <w:rPr>
+          <w:rFonts w:asciiTheme="majorHAnsi" w:hAnsiTheme="majorHAnsi"/>
+          <w:sz w:val="20"/>
+        </w:rPr>
+        <w:t>Whereas &lt;figure&gt; tag is used to group and represent self-contained content such as images, diagrams and code snippets. It provides a way to associate caption or description with the content it encloses.</w:t>
+      </w:r>
+    </w:p>
+    <w:p>
+      <w:pPr>
+        <w:pStyle w:val="ListParagraph"/>
+        <w:rPr>
+          <w:rFonts w:asciiTheme="majorHAnsi" w:hAnsiTheme="majorHAnsi"/>
+          <w:sz w:val="20"/>
+        </w:rPr>
+      </w:pPr>
+    </w:p>
+    <w:p>
+      <w:pPr>
+        <w:pStyle w:val="ListParagraph"/>
+        <w:rPr>
+          <w:rFonts w:asciiTheme="majorHAnsi" w:hAnsiTheme="majorHAnsi"/>
+          <w:sz w:val="20"/>
+        </w:rPr>
+      </w:pPr>
+      <w:r>
+        <w:rPr>
+          <w:rFonts w:asciiTheme="majorHAnsi" w:hAnsiTheme="majorHAnsi"/>
+          <w:sz w:val="20"/>
+        </w:rPr>
+        <w:lastRenderedPageBreak/>
+        <w:t xml:space="preserve">Apart from </w:t>
+      </w:r>
+      <w:proofErr w:type="gramStart"/>
+      <w:r>
+        <w:rPr>
+          <w:rFonts w:asciiTheme="majorHAnsi" w:hAnsiTheme="majorHAnsi"/>
+          <w:sz w:val="20"/>
+        </w:rPr>
+        <w:t>it</w:t>
+      </w:r>
+      <w:proofErr w:type="gramEnd"/>
+      <w:r>
+        <w:rPr>
+          <w:rFonts w:asciiTheme="majorHAnsi" w:hAnsiTheme="majorHAnsi"/>
+          <w:sz w:val="20"/>
+        </w:rPr>
+        <w:t xml:space="preserve"> &lt;</w:t>
+      </w:r>
+      <w:proofErr w:type="spellStart"/>
+      <w:r>
+        <w:rPr>
+          <w:rFonts w:asciiTheme="majorHAnsi" w:hAnsiTheme="majorHAnsi"/>
+          <w:sz w:val="20"/>
+        </w:rPr>
+        <w:t>img</w:t>
+      </w:r>
+      <w:proofErr w:type="spellEnd"/>
+      <w:r>
+        <w:rPr>
+          <w:rFonts w:asciiTheme="majorHAnsi" w:hAnsiTheme="majorHAnsi"/>
+          <w:sz w:val="20"/>
+        </w:rPr>
+        <w:t>&gt; tag is primarily used for displaying image it does not have any additional semantic meaning whereas in &lt;figure&gt; tag, it provides semantic meaning to the content.</w:t>
+      </w:r>
+    </w:p>
+    <w:p>
+      <w:pPr>
+        <w:pStyle w:val="ListParagraph"/>
+        <w:rPr>
+          <w:rFonts w:ascii="Bahnschrift SemiBold" w:hAnsi="Bahnschrift SemiBold"/>
+          <w:sz w:val="18"/>
+        </w:rPr>
+      </w:pPr>
+    </w:p>
+    <w:p>
+      <w:pPr>
+        <w:pStyle w:val="ListParagraph"/>
+        <w:rPr>
+          <w:rFonts w:ascii="Bahnschrift SemiBold" w:hAnsi="Bahnschrift SemiBold"/>
+          <w:sz w:val="18"/>
+        </w:rPr>
+      </w:pPr>
+    </w:p>
+    <w:p>
+      <w:pPr>
+        <w:pStyle w:val="ListParagraph"/>
+        <w:rPr>
+          <w:rFonts w:ascii="Bahnschrift SemiBold" w:hAnsi="Bahnschrift SemiBold"/>
+          <w:sz w:val="18"/>
+        </w:rPr>
+      </w:pPr>
+    </w:p>
+    <w:p>
+      <w:pPr>
+        <w:pStyle w:val="ListParagraph"/>
+        <w:rPr>
+          <w:rFonts w:ascii="Bahnschrift SemiBold" w:hAnsi="Bahnschrift SemiBold"/>
+          <w:sz w:val="18"/>
+        </w:rPr>
+      </w:pPr>
+    </w:p>
+    <w:p>
+      <w:pPr>
+        <w:pStyle w:val="ListParagraph"/>
+        <w:rPr>
+          <w:rFonts w:ascii="Bahnschrift SemiBold" w:hAnsi="Bahnschrift SemiBold"/>
+          <w:sz w:val="20"/>
+        </w:rPr>
+      </w:pPr>
+      <w:r>
+        <w:rPr>
+          <w:rFonts w:asciiTheme="majorHAnsi" w:hAnsiTheme="majorHAnsi"/>
+          <w:sz w:val="20"/>
+        </w:rPr>
+        <w:t>Syntax of image tag -</w:t>
+      </w:r>
+      <w:r>
+        <w:rPr>
+          <w:rFonts w:ascii="Bahnschrift SemiBold" w:hAnsi="Bahnschrift SemiBold"/>
+          <w:sz w:val="20"/>
+        </w:rPr>
+        <w:t xml:space="preserve"> &lt;</w:t>
+      </w:r>
+      <w:proofErr w:type="spellStart"/>
+      <w:r>
+        <w:rPr>
+          <w:rFonts w:ascii="Bahnschrift SemiBold" w:hAnsi="Bahnschrift SemiBold"/>
+          <w:sz w:val="20"/>
+        </w:rPr>
+        <w:t>img</w:t>
+      </w:r>
+      <w:proofErr w:type="spellEnd"/>
+      <w:r>
+        <w:rPr>
+          <w:rFonts w:ascii="Bahnschrift SemiBold" w:hAnsi="Bahnschrift SemiBold"/>
+          <w:sz w:val="20"/>
+        </w:rPr>
+        <w:t xml:space="preserve"> </w:t>
+      </w:r>
+      <w:proofErr w:type="spellStart"/>
+      <w:r>
+        <w:rPr>
+          <w:rFonts w:ascii="Bahnschrift SemiBold" w:hAnsi="Bahnschrift SemiBold"/>
+          <w:sz w:val="20"/>
+        </w:rPr>
+        <w:t>src</w:t>
+      </w:r>
+      <w:proofErr w:type="spellEnd"/>
+      <w:r>
+        <w:rPr>
+          <w:rFonts w:ascii="Bahnschrift SemiBold" w:hAnsi="Bahnschrift SemiBold"/>
+          <w:sz w:val="20"/>
+        </w:rPr>
+        <w:t>=”./images/img.png” alt=”image”/&gt;</w:t>
+      </w:r>
+    </w:p>
+    <w:p>
+      <w:pPr>
+        <w:pStyle w:val="ListParagraph"/>
+        <w:rPr>
+          <w:rFonts w:ascii="Bahnschrift SemiBold" w:hAnsi="Bahnschrift SemiBold"/>
+          <w:sz w:val="20"/>
+        </w:rPr>
+      </w:pPr>
+    </w:p>
+    <w:p>
+      <w:pPr>
+        <w:pStyle w:val="ListParagraph"/>
+        <w:rPr>
+          <w:rFonts w:asciiTheme="majorHAnsi" w:hAnsiTheme="majorHAnsi"/>
+          <w:sz w:val="20"/>
+        </w:rPr>
+      </w:pPr>
+      <w:r>
+        <w:rPr>
+          <w:rFonts w:asciiTheme="majorHAnsi" w:hAnsiTheme="majorHAnsi"/>
+          <w:sz w:val="20"/>
+        </w:rPr>
+        <w:t xml:space="preserve">Syntax for figure tag </w:t>
+      </w:r>
+      <w:r>
+        <w:rPr>
+          <w:rFonts w:asciiTheme="majorHAnsi" w:hAnsiTheme="majorHAnsi"/>
+          <w:sz w:val="20"/>
+        </w:rPr>
+        <w:t>–</w:t>
+      </w:r>
+      <w:r>
+        <w:rPr>
+          <w:rFonts w:asciiTheme="majorHAnsi" w:hAnsiTheme="majorHAnsi"/>
+          <w:sz w:val="20"/>
+        </w:rPr>
+        <w:t xml:space="preserve"> </w:t>
+      </w:r>
+    </w:p>
+    <w:p>
+      <w:pPr>
+        <w:pStyle w:val="ListParagraph"/>
+        <w:ind w:left="1440" w:firstLine="720"/>
+        <w:rPr>
+          <w:rFonts w:ascii="Bahnschrift SemiBold" w:hAnsi="Bahnschrift SemiBold"/>
+          <w:sz w:val="20"/>
+        </w:rPr>
+      </w:pPr>
+      <w:r>
+        <w:rPr>
+          <w:rFonts w:ascii="Bahnschrift SemiBold" w:hAnsi="Bahnschrift SemiBold"/>
+          <w:sz w:val="20"/>
+        </w:rPr>
+        <w:t>&lt;</w:t>
+      </w:r>
+      <w:proofErr w:type="gramStart"/>
+      <w:r>
+        <w:rPr>
+          <w:rFonts w:ascii="Bahnschrift SemiBold" w:hAnsi="Bahnschrift SemiBold"/>
+          <w:sz w:val="20"/>
+        </w:rPr>
+        <w:t>figure</w:t>
+      </w:r>
+      <w:proofErr w:type="gramEnd"/>
+      <w:r>
+        <w:rPr>
+          <w:rFonts w:ascii="Bahnschrift SemiBold" w:hAnsi="Bahnschrift SemiBold"/>
+          <w:sz w:val="20"/>
+        </w:rPr>
+        <w:t>&gt;</w:t>
+      </w:r>
+    </w:p>
+    <w:p>
+      <w:pPr>
+        <w:pStyle w:val="ListParagraph"/>
+        <w:ind w:left="1440" w:firstLine="720"/>
+        <w:rPr>
+          <w:rFonts w:ascii="Bahnschrift SemiBold" w:hAnsi="Bahnschrift SemiBold"/>
+          <w:sz w:val="20"/>
+        </w:rPr>
+      </w:pPr>
+      <w:r>
+        <w:rPr>
+          <w:rFonts w:ascii="Bahnschrift SemiBold" w:hAnsi="Bahnschrift SemiBold"/>
+          <w:sz w:val="20"/>
+        </w:rPr>
+        <w:tab/>
+      </w:r>
+      <w:r>
+        <w:rPr>
+          <w:rFonts w:ascii="Bahnschrift SemiBold" w:hAnsi="Bahnschrift SemiBold"/>
+          <w:sz w:val="20"/>
+        </w:rPr>
+        <w:t>&lt;</w:t>
+      </w:r>
+      <w:proofErr w:type="spellStart"/>
+      <w:r>
+        <w:rPr>
+          <w:rFonts w:ascii="Bahnschrift SemiBold" w:hAnsi="Bahnschrift SemiBold"/>
+          <w:sz w:val="20"/>
+        </w:rPr>
+        <w:t>img</w:t>
+      </w:r>
+      <w:proofErr w:type="spellEnd"/>
+      <w:r>
+        <w:rPr>
+          <w:rFonts w:ascii="Bahnschrift SemiBold" w:hAnsi="Bahnschrift SemiBold"/>
+          <w:sz w:val="20"/>
+        </w:rPr>
+        <w:t xml:space="preserve"> </w:t>
+      </w:r>
+      <w:proofErr w:type="spellStart"/>
+      <w:r>
+        <w:rPr>
+          <w:rFonts w:ascii="Bahnschrift SemiBold" w:hAnsi="Bahnschrift SemiBold"/>
+          <w:sz w:val="20"/>
+        </w:rPr>
+        <w:t>src</w:t>
+      </w:r>
+      <w:proofErr w:type="spellEnd"/>
+      <w:r>
+        <w:rPr>
+          <w:rFonts w:ascii="Bahnschrift SemiBold" w:hAnsi="Bahnschrift SemiBold"/>
+          <w:sz w:val="20"/>
+        </w:rPr>
+        <w:t>=”./images/img.png” alt=”image”/&gt;</w:t>
+      </w:r>
+    </w:p>
+    <w:p>
+      <w:pPr>
+        <w:pStyle w:val="ListParagraph"/>
+        <w:ind w:left="1440" w:firstLine="720"/>
+        <w:rPr>
+          <w:rFonts w:ascii="Bahnschrift SemiBold" w:hAnsi="Bahnschrift SemiBold"/>
+          <w:sz w:val="20"/>
+        </w:rPr>
+      </w:pPr>
+      <w:r>
+        <w:rPr>
+          <w:rFonts w:ascii="Bahnschrift SemiBold" w:hAnsi="Bahnschrift SemiBold"/>
+          <w:sz w:val="20"/>
+        </w:rPr>
+        <w:tab/>
+        <w:t>&lt;</w:t>
+      </w:r>
+      <w:proofErr w:type="spellStart"/>
+      <w:proofErr w:type="gramStart"/>
+      <w:r>
+        <w:rPr>
+          <w:rFonts w:ascii="Bahnschrift SemiBold" w:hAnsi="Bahnschrift SemiBold"/>
+          <w:sz w:val="20"/>
+        </w:rPr>
+        <w:t>figcaption</w:t>
+      </w:r>
+      <w:proofErr w:type="spellEnd"/>
+      <w:r>
+        <w:rPr>
+          <w:rFonts w:ascii="Bahnschrift SemiBold" w:hAnsi="Bahnschrift SemiBold"/>
+          <w:sz w:val="20"/>
+        </w:rPr>
+        <w:t>&gt;</w:t>
+      </w:r>
+      <w:proofErr w:type="gramEnd"/>
+      <w:r>
+        <w:rPr>
+          <w:rFonts w:ascii="Bahnschrift SemiBold" w:hAnsi="Bahnschrift SemiBold"/>
+          <w:sz w:val="20"/>
+        </w:rPr>
+        <w:t>Caption&lt;/</w:t>
+      </w:r>
+      <w:proofErr w:type="spellStart"/>
+      <w:r>
+        <w:rPr>
+          <w:rFonts w:ascii="Bahnschrift SemiBold" w:hAnsi="Bahnschrift SemiBold"/>
+          <w:sz w:val="20"/>
+        </w:rPr>
+        <w:t>figcaption</w:t>
+      </w:r>
+      <w:proofErr w:type="spellEnd"/>
+      <w:r>
+        <w:rPr>
+          <w:rFonts w:ascii="Bahnschrift SemiBold" w:hAnsi="Bahnschrift SemiBold"/>
+          <w:sz w:val="20"/>
+        </w:rPr>
+        <w:t>&gt;</w:t>
+      </w:r>
+    </w:p>
+    <w:p>
+      <w:pPr>
+        <w:ind w:left="2160"/>
+        <w:rPr>
+          <w:rFonts w:ascii="Bahnschrift SemiBold" w:hAnsi="Bahnschrift SemiBold"/>
+          <w:sz w:val="20"/>
+        </w:rPr>
+      </w:pPr>
+      <w:r>
+        <w:rPr>
+          <w:rFonts w:ascii="Bahnschrift SemiBold" w:hAnsi="Bahnschrift SemiBold"/>
+          <w:sz w:val="20"/>
+        </w:rPr>
+        <w:t>&lt;/figure&gt;</w:t>
+      </w:r>
+    </w:p>
+    <w:p>
+      <w:pPr>
+        <w:pStyle w:val="ListParagraph"/>
+        <w:rPr>
+          <w:rFonts w:ascii="Bahnschrift SemiBold" w:hAnsi="Bahnschrift SemiBold"/>
+          <w:sz w:val="20"/>
+        </w:rPr>
+      </w:pPr>
+    </w:p>
+    <w:p>
+      <w:pPr>
+        <w:pStyle w:val="ListParagraph"/>
+        <w:numPr>
+          <w:ilvl w:val="0"/>
+          <w:numId w:val="1"/>
+        </w:numPr>
+        <w:autoSpaceDE w:val="0"/>
+        <w:autoSpaceDN w:val="0"/>
+        <w:adjustRightInd w:val="0"/>
+        <w:spacing w:after="0" w:line="240" w:lineRule="auto"/>
+        <w:rPr>
+          <w:rFonts w:ascii="Bahnschrift SemiBold" w:hAnsi="Bahnschrift SemiBold" w:cs="Roboto-Regular"/>
+          <w:color w:val="434343"/>
+          <w:szCs w:val="24"/>
+        </w:rPr>
+      </w:pPr>
+      <w:r>
+        <w:rPr>
+          <w:rFonts w:ascii="Bahnschrift SemiBold" w:hAnsi="Bahnschrift SemiBold" w:cs="Roboto-Regular"/>
+          <w:color w:val="434343"/>
+          <w:szCs w:val="24"/>
+        </w:rPr>
+        <w:t xml:space="preserve">What’s the difference between html </w:t>
+      </w:r>
+      <w:proofErr w:type="gramStart"/>
+      <w:r>
+        <w:rPr>
+          <w:rFonts w:ascii="Bahnschrift SemiBold" w:hAnsi="Bahnschrift SemiBold" w:cs="Roboto-Regular"/>
+          <w:color w:val="434343"/>
+          <w:szCs w:val="24"/>
+        </w:rPr>
+        <w:t>tag</w:t>
+      </w:r>
+      <w:proofErr w:type="gramEnd"/>
+      <w:r>
+        <w:rPr>
+          <w:rFonts w:ascii="Bahnschrift SemiBold" w:hAnsi="Bahnschrift SemiBold" w:cs="Roboto-Regular"/>
+          <w:color w:val="434343"/>
+          <w:szCs w:val="24"/>
+        </w:rPr>
+        <w:t xml:space="preserve"> and attribute and give example of some</w:t>
+      </w:r>
+      <w:r>
+        <w:rPr>
+          <w:rFonts w:ascii="Bahnschrift SemiBold" w:hAnsi="Bahnschrift SemiBold" w:cs="Roboto-Regular"/>
+          <w:color w:val="434343"/>
+          <w:szCs w:val="24"/>
+        </w:rPr>
+        <w:t xml:space="preserve"> </w:t>
+      </w:r>
+      <w:r>
+        <w:rPr>
+          <w:rFonts w:ascii="Bahnschrift SemiBold" w:hAnsi="Bahnschrift SemiBold" w:cs="Roboto-Regular"/>
+          <w:color w:val="434343"/>
+          <w:szCs w:val="24"/>
+        </w:rPr>
+        <w:t>global attributes?</w:t>
+      </w:r>
+    </w:p>
+    <w:p>
+      <w:pPr>
+        <w:pStyle w:val="ListParagraph"/>
+        <w:autoSpaceDE w:val="0"/>
+        <w:autoSpaceDN w:val="0"/>
+        <w:adjustRightInd w:val="0"/>
+        <w:spacing w:after="0" w:line="240" w:lineRule="auto"/>
+        <w:rPr>
+          <w:rFonts w:ascii="Bahnschrift SemiBold" w:hAnsi="Bahnschrift SemiBold" w:cs="Roboto-Regular"/>
+          <w:color w:val="434343"/>
+          <w:szCs w:val="24"/>
+        </w:rPr>
+      </w:pPr>
+    </w:p>
+    <w:p>
+      <w:pPr>
+        <w:pStyle w:val="ListParagraph"/>
+        <w:autoSpaceDE w:val="0"/>
+        <w:autoSpaceDN w:val="0"/>
+        <w:adjustRightInd w:val="0"/>
+        <w:spacing w:after="0" w:line="240" w:lineRule="auto"/>
+        <w:rPr>
+          <w:rFonts w:asciiTheme="majorHAnsi" w:hAnsiTheme="majorHAnsi" w:cs="Roboto-Regular"/>
+          <w:color w:val="434343"/>
+          <w:sz w:val="20"/>
+          <w:szCs w:val="24"/>
+        </w:rPr>
+      </w:pPr>
+      <w:r>
+        <w:rPr>
+          <w:rFonts w:ascii="Bahnschrift SemiBold" w:hAnsi="Bahnschrift SemiBold" w:cs="Roboto-Regular"/>
+          <w:color w:val="434343"/>
+          <w:sz w:val="20"/>
+          <w:szCs w:val="24"/>
+        </w:rPr>
+        <w:t xml:space="preserve">Html Tag- </w:t>
+      </w:r>
+      <w:r>
+        <w:rPr>
+          <w:rFonts w:asciiTheme="majorHAnsi" w:hAnsiTheme="majorHAnsi" w:cs="Roboto-Regular"/>
+          <w:color w:val="434343"/>
+          <w:sz w:val="20"/>
+          <w:szCs w:val="24"/>
+        </w:rPr>
+        <w:t xml:space="preserve">An HTML tag represents an element in an HTML document and is enclosed within angle brackets. Tags define the structure and content of the document. They can </w:t>
+      </w:r>
+      <w:r>
+        <w:rPr>
+          <w:rFonts w:asciiTheme="majorHAnsi" w:hAnsiTheme="majorHAnsi" w:cs="Roboto-Regular"/>
+          <w:color w:val="434343"/>
+          <w:sz w:val="20"/>
+          <w:szCs w:val="24"/>
+        </w:rPr>
+        <w:t xml:space="preserve">be </w:t>
+      </w:r>
+      <w:r>
+        <w:rPr>
+          <w:rFonts w:asciiTheme="majorHAnsi" w:hAnsiTheme="majorHAnsi" w:cs="Roboto-Regular"/>
+          <w:color w:val="434343"/>
+          <w:sz w:val="20"/>
+          <w:szCs w:val="24"/>
+        </w:rPr>
+        <w:t xml:space="preserve">categorising into two types “Opening tag” and “Closing tag”. </w:t>
+      </w:r>
+      <w:r>
+        <w:rPr>
+          <w:rFonts w:asciiTheme="majorHAnsi" w:hAnsiTheme="majorHAnsi" w:cs="Roboto-Regular"/>
+          <w:color w:val="434343"/>
+          <w:sz w:val="20"/>
+          <w:szCs w:val="24"/>
+        </w:rPr>
+        <w:t>The opening tag denotes the start and closing tag denotes the end of the element. Some elements known as “void” and “empty” does not require closing tag hence known as self-closing element.</w:t>
+      </w:r>
+    </w:p>
+    <w:p>
+      <w:pPr>
+        <w:pStyle w:val="ListParagraph"/>
+        <w:autoSpaceDE w:val="0"/>
+        <w:autoSpaceDN w:val="0"/>
+        <w:adjustRightInd w:val="0"/>
+        <w:spacing w:after="0" w:line="240" w:lineRule="auto"/>
+        <w:rPr>
+          <w:rFonts w:asciiTheme="majorHAnsi" w:hAnsiTheme="majorHAnsi" w:cs="Roboto-Regular"/>
+          <w:color w:val="434343"/>
+          <w:sz w:val="20"/>
+          <w:szCs w:val="24"/>
+        </w:rPr>
+      </w:pPr>
+    </w:p>
+    <w:p>
+      <w:pPr>
+        <w:pStyle w:val="ListParagraph"/>
+        <w:autoSpaceDE w:val="0"/>
+        <w:autoSpaceDN w:val="0"/>
+        <w:adjustRightInd w:val="0"/>
+        <w:spacing w:after="0" w:line="240" w:lineRule="auto"/>
+        <w:rPr>
+          <w:rFonts w:asciiTheme="majorHAnsi" w:hAnsiTheme="majorHAnsi" w:cs="Roboto-Regular"/>
+          <w:color w:val="434343"/>
+          <w:sz w:val="20"/>
+          <w:szCs w:val="24"/>
+        </w:rPr>
+      </w:pPr>
+      <w:r>
+        <w:rPr>
+          <w:rFonts w:asciiTheme="majorHAnsi" w:hAnsiTheme="majorHAnsi" w:cs="Roboto-Regular"/>
+          <w:color w:val="434343"/>
+          <w:sz w:val="20"/>
+          <w:szCs w:val="24"/>
+        </w:rPr>
+        <w:t>Some examples of tags are:</w:t>
+      </w:r>
+    </w:p>
+    <w:p>
+      <w:pPr>
+        <w:pStyle w:val="ListParagraph"/>
+        <w:autoSpaceDE w:val="0"/>
+        <w:autoSpaceDN w:val="0"/>
+        <w:adjustRightInd w:val="0"/>
+        <w:spacing w:after="0" w:line="240" w:lineRule="auto"/>
+        <w:rPr>
+          <w:rFonts w:asciiTheme="majorHAnsi" w:hAnsiTheme="majorHAnsi" w:cs="Roboto-Regular"/>
+          <w:color w:val="434343"/>
+          <w:sz w:val="20"/>
+          <w:szCs w:val="24"/>
+        </w:rPr>
+      </w:pPr>
+    </w:p>
+    <w:p>
+      <w:pPr>
+        <w:pStyle w:val="ListParagraph"/>
+        <w:autoSpaceDE w:val="0"/>
+        <w:autoSpaceDN w:val="0"/>
+        <w:adjustRightInd w:val="0"/>
+        <w:spacing w:after="0" w:line="240" w:lineRule="auto"/>
+        <w:rPr>
+          <w:rFonts w:ascii="Bahnschrift SemiBold" w:hAnsi="Bahnschrift SemiBold" w:cs="Roboto-Regular"/>
+          <w:b/>
+          <w:color w:val="434343"/>
+          <w:sz w:val="20"/>
+          <w:szCs w:val="24"/>
+        </w:rPr>
+      </w:pPr>
+      <w:r>
+        <w:rPr>
+          <w:rFonts w:ascii="Bahnschrift SemiBold" w:hAnsi="Bahnschrift SemiBold" w:cs="Roboto-Regular"/>
+          <w:b/>
+          <w:color w:val="434343"/>
+          <w:sz w:val="20"/>
+          <w:szCs w:val="24"/>
+        </w:rPr>
+        <w:t>&lt;p&gt;</w:t>
+      </w:r>
+      <w:proofErr w:type="gramStart"/>
+      <w:r>
+        <w:rPr>
+          <w:rFonts w:ascii="Bahnschrift SemiBold" w:hAnsi="Bahnschrift SemiBold" w:cs="Roboto-Regular"/>
+          <w:b/>
+          <w:color w:val="434343"/>
+          <w:sz w:val="20"/>
+          <w:szCs w:val="24"/>
+        </w:rPr>
+        <w:t>This</w:t>
+      </w:r>
+      <w:proofErr w:type="gramEnd"/>
+      <w:r>
+        <w:rPr>
+          <w:rFonts w:ascii="Bahnschrift SemiBold" w:hAnsi="Bahnschrift SemiBold" w:cs="Roboto-Regular"/>
+          <w:b/>
+          <w:color w:val="434343"/>
+          <w:sz w:val="20"/>
+          <w:szCs w:val="24"/>
+        </w:rPr>
+        <w:t xml:space="preserve"> is paragraph tag&lt;/p&gt;</w:t>
+      </w:r>
+    </w:p>
+    <w:p>
+      <w:pPr>
+        <w:pStyle w:val="ListParagraph"/>
+        <w:autoSpaceDE w:val="0"/>
+        <w:autoSpaceDN w:val="0"/>
+        <w:adjustRightInd w:val="0"/>
+        <w:spacing w:after="0" w:line="240" w:lineRule="auto"/>
+        <w:rPr>
+          <w:rFonts w:ascii="Bahnschrift SemiBold" w:hAnsi="Bahnschrift SemiBold" w:cs="Roboto-Regular"/>
+          <w:b/>
+          <w:color w:val="434343"/>
+          <w:sz w:val="20"/>
+          <w:szCs w:val="24"/>
+        </w:rPr>
+      </w:pPr>
+    </w:p>
+    <w:p>
+      <w:pPr>
+        <w:pStyle w:val="ListParagraph"/>
+        <w:autoSpaceDE w:val="0"/>
+        <w:autoSpaceDN w:val="0"/>
+        <w:adjustRightInd w:val="0"/>
+        <w:spacing w:after="0" w:line="240" w:lineRule="auto"/>
+        <w:rPr>
+          <w:rFonts w:ascii="Bahnschrift SemiBold" w:hAnsi="Bahnschrift SemiBold" w:cs="Roboto-Regular"/>
+          <w:color w:val="434343"/>
+          <w:sz w:val="20"/>
+          <w:szCs w:val="24"/>
+        </w:rPr>
+      </w:pPr>
+      <w:r>
+        <w:rPr>
+          <w:rFonts w:ascii="Bahnschrift SemiBold" w:hAnsi="Bahnschrift SemiBold" w:cs="Roboto-Regular"/>
+          <w:b/>
+          <w:color w:val="434343"/>
+          <w:sz w:val="20"/>
+          <w:szCs w:val="24"/>
+        </w:rPr>
+        <w:t xml:space="preserve">&lt;a </w:t>
+      </w:r>
+      <w:proofErr w:type="spellStart"/>
+      <w:r>
+        <w:rPr>
+          <w:rFonts w:ascii="Bahnschrift SemiBold" w:hAnsi="Bahnschrift SemiBold" w:cs="Roboto-Regular"/>
+          <w:b/>
+          <w:color w:val="434343"/>
+          <w:sz w:val="20"/>
+          <w:szCs w:val="24"/>
+        </w:rPr>
+        <w:t>href</w:t>
+      </w:r>
+      <w:proofErr w:type="spellEnd"/>
+      <w:r>
+        <w:rPr>
+          <w:rFonts w:ascii="Bahnschrift SemiBold" w:hAnsi="Bahnschrift SemiBold" w:cs="Roboto-Regular"/>
+          <w:b/>
+          <w:color w:val="434343"/>
+          <w:sz w:val="20"/>
+          <w:szCs w:val="24"/>
+        </w:rPr>
+        <w:t>=”#” &gt;</w:t>
+      </w:r>
+      <w:proofErr w:type="gramStart"/>
+      <w:r>
+        <w:rPr>
+          <w:rFonts w:ascii="Bahnschrift SemiBold" w:hAnsi="Bahnschrift SemiBold" w:cs="Roboto-Regular"/>
+          <w:b/>
+          <w:color w:val="434343"/>
+          <w:sz w:val="20"/>
+          <w:szCs w:val="24"/>
+        </w:rPr>
+        <w:t>This</w:t>
+      </w:r>
+      <w:proofErr w:type="gramEnd"/>
+      <w:r>
+        <w:rPr>
+          <w:rFonts w:ascii="Bahnschrift SemiBold" w:hAnsi="Bahnschrift SemiBold" w:cs="Roboto-Regular"/>
+          <w:b/>
+          <w:color w:val="434343"/>
+          <w:sz w:val="20"/>
+          <w:szCs w:val="24"/>
+        </w:rPr>
+        <w:t xml:space="preserve"> is anchor tag&lt;/a</w:t>
+      </w:r>
+      <w:r>
+        <w:rPr>
+          <w:rFonts w:ascii="Bahnschrift SemiBold" w:hAnsi="Bahnschrift SemiBold" w:cs="Roboto-Regular"/>
+          <w:color w:val="434343"/>
+          <w:sz w:val="20"/>
+          <w:szCs w:val="24"/>
+        </w:rPr>
+        <w:t>&gt;</w:t>
+      </w:r>
+    </w:p>
+    <w:p>
+      <w:pPr>
+        <w:pStyle w:val="ListParagraph"/>
+        <w:autoSpaceDE w:val="0"/>
+        <w:autoSpaceDN w:val="0"/>
+        <w:adjustRightInd w:val="0"/>
+        <w:spacing w:after="0" w:line="240" w:lineRule="auto"/>
+        <w:rPr>
+          <w:rFonts w:ascii="Bahnschrift SemiBold" w:hAnsi="Bahnschrift SemiBold" w:cs="Roboto-Regular"/>
+          <w:color w:val="434343"/>
+          <w:sz w:val="20"/>
+          <w:szCs w:val="24"/>
+        </w:rPr>
+      </w:pPr>
+    </w:p>
+    <w:p>
+      <w:pPr>
+        <w:pStyle w:val="ListParagraph"/>
+        <w:autoSpaceDE w:val="0"/>
+        <w:autoSpaceDN w:val="0"/>
+        <w:adjustRightInd w:val="0"/>
+        <w:spacing w:after="0" w:line="240" w:lineRule="auto"/>
+        <w:rPr>
+          <w:rFonts w:ascii="Bahnschrift SemiBold" w:hAnsi="Bahnschrift SemiBold"/>
+          <w:sz w:val="20"/>
+        </w:rPr>
+      </w:pPr>
+      <w:r>
+        <w:rPr>
+          <w:rFonts w:ascii="Bahnschrift SemiBold" w:hAnsi="Bahnschrift SemiBold"/>
+          <w:sz w:val="20"/>
+        </w:rPr>
+        <w:t>&lt;</w:t>
+      </w:r>
+      <w:proofErr w:type="spellStart"/>
+      <w:r>
+        <w:rPr>
+          <w:rFonts w:ascii="Bahnschrift SemiBold" w:hAnsi="Bahnschrift SemiBold"/>
+          <w:sz w:val="20"/>
+        </w:rPr>
+        <w:t>img</w:t>
+      </w:r>
+      <w:proofErr w:type="spellEnd"/>
+      <w:r>
+        <w:rPr>
+          <w:rFonts w:ascii="Bahnschrift SemiBold" w:hAnsi="Bahnschrift SemiBold"/>
+          <w:sz w:val="20"/>
+        </w:rPr>
+        <w:t xml:space="preserve"> </w:t>
+      </w:r>
+      <w:proofErr w:type="spellStart"/>
+      <w:r>
+        <w:rPr>
+          <w:rFonts w:ascii="Bahnschrift SemiBold" w:hAnsi="Bahnschrift SemiBold"/>
+          <w:sz w:val="20"/>
+        </w:rPr>
+        <w:t>src</w:t>
+      </w:r>
+      <w:proofErr w:type="spellEnd"/>
+      <w:r>
+        <w:rPr>
+          <w:rFonts w:ascii="Bahnschrift SemiBold" w:hAnsi="Bahnschrift SemiBold"/>
+          <w:sz w:val="20"/>
+        </w:rPr>
+        <w:t>=”./images/img.png” alt=”image”/&gt;</w:t>
+      </w:r>
+    </w:p>
+    <w:p>
+      <w:pPr>
+        <w:pStyle w:val="ListParagraph"/>
+        <w:autoSpaceDE w:val="0"/>
+        <w:autoSpaceDN w:val="0"/>
+        <w:adjustRightInd w:val="0"/>
+        <w:spacing w:after="0" w:line="240" w:lineRule="auto"/>
+        <w:rPr>
+          <w:rFonts w:ascii="Bahnschrift SemiBold" w:hAnsi="Bahnschrift SemiBold"/>
+          <w:sz w:val="20"/>
+        </w:rPr>
+      </w:pPr>
+    </w:p>
+    <w:p>
+      <w:pPr>
+        <w:pStyle w:val="ListParagraph"/>
+        <w:autoSpaceDE w:val="0"/>
+        <w:autoSpaceDN w:val="0"/>
+        <w:adjustRightInd w:val="0"/>
+        <w:spacing w:after="0" w:line="240" w:lineRule="auto"/>
+        <w:rPr>
+          <w:rFonts w:ascii="Bahnschrift SemiBold" w:hAnsi="Bahnschrift SemiBold"/>
+          <w:sz w:val="20"/>
+        </w:rPr>
+      </w:pPr>
+    </w:p>
+    <w:p>
+      <w:pPr>
+        <w:pStyle w:val="ListParagraph"/>
+        <w:autoSpaceDE w:val="0"/>
+        <w:autoSpaceDN w:val="0"/>
+        <w:adjustRightInd w:val="0"/>
+        <w:spacing w:after="0" w:line="240" w:lineRule="auto"/>
+        <w:rPr>
+          <w:rFonts w:asciiTheme="majorHAnsi" w:hAnsiTheme="majorHAnsi"/>
+          <w:sz w:val="20"/>
+        </w:rPr>
+      </w:pPr>
+      <w:r>
+        <w:rPr>
+          <w:rFonts w:ascii="Bahnschrift SemiBold" w:hAnsi="Bahnschrift SemiBold"/>
+          <w:sz w:val="20"/>
+        </w:rPr>
+        <w:t xml:space="preserve">Attributes- </w:t>
+      </w:r>
+      <w:r>
+        <w:rPr>
+          <w:rFonts w:asciiTheme="majorHAnsi" w:hAnsiTheme="majorHAnsi"/>
+          <w:sz w:val="20"/>
+        </w:rPr>
+        <w:t xml:space="preserve">An attribute is provided in HTML tag to modify or to provide additional information about the element. Attributes are placed inside the opening tag and consist of name-value pair. The attribute name is followed by “=” sign and attribute value is followed by </w:t>
+      </w:r>
+      <w:proofErr w:type="gramStart"/>
+      <w:r>
+        <w:rPr>
+          <w:rFonts w:asciiTheme="majorHAnsi" w:hAnsiTheme="majorHAnsi"/>
+          <w:sz w:val="20"/>
+        </w:rPr>
+        <w:t>“ “</w:t>
+      </w:r>
+      <w:proofErr w:type="gramEnd"/>
+      <w:r>
+        <w:rPr>
+          <w:rFonts w:asciiTheme="majorHAnsi" w:hAnsiTheme="majorHAnsi"/>
+          <w:sz w:val="20"/>
+        </w:rPr>
+        <w:t xml:space="preserve"> and ‘ ‘ quotes.</w:t>
+      </w:r>
+    </w:p>
+    <w:p>
+      <w:pPr>
+        <w:pStyle w:val="ListParagraph"/>
+        <w:autoSpaceDE w:val="0"/>
+        <w:autoSpaceDN w:val="0"/>
+        <w:adjustRightInd w:val="0"/>
+        <w:spacing w:after="0" w:line="240" w:lineRule="auto"/>
+        <w:rPr>
+          <w:rFonts w:asciiTheme="majorHAnsi" w:hAnsiTheme="majorHAnsi"/>
+          <w:sz w:val="20"/>
+        </w:rPr>
+      </w:pPr>
+    </w:p>
+    <w:p>
+      <w:pPr>
+        <w:pStyle w:val="ListParagraph"/>
+        <w:autoSpaceDE w:val="0"/>
+        <w:autoSpaceDN w:val="0"/>
+        <w:adjustRightInd w:val="0"/>
+        <w:spacing w:after="0" w:line="240" w:lineRule="auto"/>
+        <w:rPr>
+          <w:rFonts w:asciiTheme="majorHAnsi" w:hAnsiTheme="majorHAnsi"/>
+          <w:sz w:val="20"/>
+        </w:rPr>
+      </w:pPr>
+      <w:r>
+        <w:rPr>
+          <w:rFonts w:asciiTheme="majorHAnsi" w:hAnsiTheme="majorHAnsi"/>
+          <w:sz w:val="20"/>
+        </w:rPr>
+        <w:t>Some of the examples of attributes are;</w:t>
+      </w:r>
+    </w:p>
+    <w:p>
+      <w:pPr>
+        <w:pStyle w:val="ListParagraph"/>
+        <w:autoSpaceDE w:val="0"/>
+        <w:autoSpaceDN w:val="0"/>
+        <w:adjustRightInd w:val="0"/>
+        <w:spacing w:after="0" w:line="240" w:lineRule="auto"/>
+        <w:rPr>
+          <w:rFonts w:asciiTheme="majorHAnsi" w:hAnsiTheme="majorHAnsi"/>
+          <w:sz w:val="20"/>
+        </w:rPr>
+      </w:pPr>
+    </w:p>
+    <w:p>
+      <w:pPr>
+        <w:pStyle w:val="ListParagraph"/>
+        <w:autoSpaceDE w:val="0"/>
+        <w:autoSpaceDN w:val="0"/>
+        <w:adjustRightInd w:val="0"/>
+        <w:spacing w:after="0" w:line="240" w:lineRule="auto"/>
+        <w:rPr>
+          <w:rFonts w:asciiTheme="majorHAnsi" w:hAnsiTheme="majorHAnsi"/>
+          <w:sz w:val="20"/>
+        </w:rPr>
+      </w:pPr>
+      <w:proofErr w:type="spellStart"/>
+      <w:proofErr w:type="gramStart"/>
+      <w:r>
+        <w:rPr>
+          <w:rFonts w:asciiTheme="majorHAnsi" w:hAnsiTheme="majorHAnsi"/>
+          <w:sz w:val="20"/>
+        </w:rPr>
+        <w:t>href</w:t>
+      </w:r>
+      <w:proofErr w:type="spellEnd"/>
+      <w:proofErr w:type="gramEnd"/>
+      <w:r>
+        <w:rPr>
+          <w:rFonts w:asciiTheme="majorHAnsi" w:hAnsiTheme="majorHAnsi"/>
+          <w:sz w:val="20"/>
+        </w:rPr>
+        <w:t xml:space="preserve">, type, target, placeholder </w:t>
+      </w:r>
+      <w:proofErr w:type="spellStart"/>
+      <w:r>
+        <w:rPr>
+          <w:rFonts w:asciiTheme="majorHAnsi" w:hAnsiTheme="majorHAnsi"/>
+          <w:sz w:val="20"/>
+        </w:rPr>
+        <w:t>src</w:t>
+      </w:r>
+      <w:proofErr w:type="spellEnd"/>
+      <w:r>
+        <w:rPr>
+          <w:rFonts w:asciiTheme="majorHAnsi" w:hAnsiTheme="majorHAnsi"/>
+          <w:sz w:val="20"/>
+        </w:rPr>
+        <w:t>, alt, width and height etc.</w:t>
+      </w:r>
+    </w:p>
+    <w:p>
+      <w:pPr>
+        <w:pStyle w:val="ListParagraph"/>
+        <w:autoSpaceDE w:val="0"/>
+        <w:autoSpaceDN w:val="0"/>
+        <w:adjustRightInd w:val="0"/>
+        <w:spacing w:after="0" w:line="240" w:lineRule="auto"/>
+        <w:rPr>
+          <w:rFonts w:asciiTheme="majorHAnsi" w:hAnsiTheme="majorHAnsi"/>
+          <w:sz w:val="20"/>
+        </w:rPr>
+      </w:pPr>
+    </w:p>
+    <w:p>
+      <w:pPr>
+        <w:pStyle w:val="ListParagraph"/>
+        <w:autoSpaceDE w:val="0"/>
+        <w:autoSpaceDN w:val="0"/>
+        <w:adjustRightInd w:val="0"/>
+        <w:spacing w:after="0" w:line="240" w:lineRule="auto"/>
+        <w:rPr>
+          <w:rFonts w:ascii="Bahnschrift SemiBold" w:hAnsi="Bahnschrift SemiBold" w:cs="Roboto-Regular"/>
+          <w:color w:val="434343"/>
+          <w:sz w:val="20"/>
+          <w:szCs w:val="24"/>
+        </w:rPr>
+      </w:pPr>
+      <w:r>
+        <w:rPr>
+          <w:rFonts w:ascii="Bahnschrift SemiBold" w:hAnsi="Bahnschrift SemiBold" w:cs="Roboto-Regular"/>
+          <w:color w:val="434343"/>
+          <w:sz w:val="20"/>
+          <w:szCs w:val="24"/>
+        </w:rPr>
+        <w:t xml:space="preserve">&lt;a </w:t>
+      </w:r>
+      <w:proofErr w:type="spellStart"/>
+      <w:r>
+        <w:rPr>
+          <w:rFonts w:ascii="Bahnschrift SemiBold" w:hAnsi="Bahnschrift SemiBold" w:cs="Roboto-Regular"/>
+          <w:color w:val="434343"/>
+          <w:sz w:val="20"/>
+          <w:szCs w:val="24"/>
+        </w:rPr>
+        <w:t>href</w:t>
+      </w:r>
+      <w:proofErr w:type="spellEnd"/>
+      <w:r>
+        <w:rPr>
+          <w:rFonts w:ascii="Bahnschrift SemiBold" w:hAnsi="Bahnschrift SemiBold" w:cs="Roboto-Regular"/>
+          <w:color w:val="434343"/>
+          <w:sz w:val="20"/>
+          <w:szCs w:val="24"/>
+        </w:rPr>
+        <w:t>="https://www.example.com" target="_blank"&gt;Link&lt;/a&gt;</w:t>
+      </w:r>
+    </w:p>
+    <w:p>
+      <w:pPr>
+        <w:pStyle w:val="ListParagraph"/>
+        <w:autoSpaceDE w:val="0"/>
+        <w:autoSpaceDN w:val="0"/>
+        <w:adjustRightInd w:val="0"/>
+        <w:spacing w:after="0" w:line="240" w:lineRule="auto"/>
+        <w:rPr>
+          <w:rFonts w:ascii="Bahnschrift SemiBold" w:hAnsi="Bahnschrift SemiBold" w:cs="Roboto-Regular"/>
+          <w:color w:val="434343"/>
+          <w:sz w:val="20"/>
+          <w:szCs w:val="24"/>
+        </w:rPr>
+      </w:pPr>
+    </w:p>
+    <w:p>
+      <w:pPr>
+        <w:pStyle w:val="ListParagraph"/>
+        <w:autoSpaceDE w:val="0"/>
+        <w:autoSpaceDN w:val="0"/>
+        <w:adjustRightInd w:val="0"/>
+        <w:spacing w:after="0" w:line="240" w:lineRule="auto"/>
+        <w:rPr>
+          <w:rFonts w:ascii="Bahnschrift SemiBold" w:hAnsi="Bahnschrift SemiBold" w:cs="Roboto-Regular"/>
+          <w:color w:val="434343"/>
+          <w:sz w:val="20"/>
+          <w:szCs w:val="24"/>
+        </w:rPr>
+      </w:pPr>
+      <w:r>
+        <w:rPr>
+          <w:rFonts w:ascii="Bahnschrift SemiBold" w:hAnsi="Bahnschrift SemiBold" w:cs="Roboto-Regular"/>
+          <w:color w:val="434343"/>
+          <w:sz w:val="20"/>
+          <w:szCs w:val="24"/>
+        </w:rPr>
+        <w:t>&lt;input type="text" id="username" placeholder="Enter your name"&gt;</w:t>
+      </w:r>
+    </w:p>
+    <w:p>
+      <w:pPr>
+        <w:pStyle w:val="ListParagraph"/>
+        <w:autoSpaceDE w:val="0"/>
+        <w:autoSpaceDN w:val="0"/>
+        <w:adjustRightInd w:val="0"/>
+        <w:spacing w:after="0" w:line="240" w:lineRule="auto"/>
+        <w:rPr>
+          <w:rFonts w:ascii="Bahnschrift SemiBold" w:hAnsi="Bahnschrift SemiBold" w:cs="Roboto-Regular"/>
+          <w:color w:val="434343"/>
+          <w:sz w:val="20"/>
+          <w:szCs w:val="24"/>
+        </w:rPr>
+      </w:pPr>
+    </w:p>
+    <w:p>
+      <w:pPr>
+        <w:pStyle w:val="ListParagraph"/>
+        <w:autoSpaceDE w:val="0"/>
+        <w:autoSpaceDN w:val="0"/>
+        <w:adjustRightInd w:val="0"/>
+        <w:spacing w:after="0" w:line="240" w:lineRule="auto"/>
+        <w:rPr>
+          <w:rFonts w:ascii="Bahnschrift SemiBold" w:hAnsi="Bahnschrift SemiBold" w:cs="Roboto-Regular"/>
+          <w:color w:val="434343"/>
+          <w:sz w:val="20"/>
+          <w:szCs w:val="24"/>
+        </w:rPr>
+      </w:pPr>
+      <w:r>
+        <w:rPr>
+          <w:rFonts w:ascii="Bahnschrift SemiBold" w:hAnsi="Bahnschrift SemiBold" w:cs="Roboto-Regular"/>
+          <w:color w:val="434343"/>
+          <w:sz w:val="20"/>
+          <w:szCs w:val="24"/>
+        </w:rPr>
+        <w:t>&lt;</w:t>
+      </w:r>
+      <w:proofErr w:type="spellStart"/>
+      <w:r>
+        <w:rPr>
+          <w:rFonts w:ascii="Bahnschrift SemiBold" w:hAnsi="Bahnschrift SemiBold" w:cs="Roboto-Regular"/>
+          <w:color w:val="434343"/>
+          <w:sz w:val="20"/>
+          <w:szCs w:val="24"/>
+        </w:rPr>
+        <w:t>img</w:t>
+      </w:r>
+      <w:proofErr w:type="spellEnd"/>
+      <w:r>
+        <w:rPr>
+          <w:rFonts w:ascii="Bahnschrift SemiBold" w:hAnsi="Bahnschrift SemiBold" w:cs="Roboto-Regular"/>
+          <w:color w:val="434343"/>
+          <w:sz w:val="20"/>
+          <w:szCs w:val="24"/>
+        </w:rPr>
+        <w:t xml:space="preserve"> </w:t>
+      </w:r>
+      <w:proofErr w:type="spellStart"/>
+      <w:r>
+        <w:rPr>
+          <w:rFonts w:ascii="Bahnschrift SemiBold" w:hAnsi="Bahnschrift SemiBold" w:cs="Roboto-Regular"/>
+          <w:color w:val="434343"/>
+          <w:sz w:val="20"/>
+          <w:szCs w:val="24"/>
+        </w:rPr>
+        <w:t>src</w:t>
+      </w:r>
+      <w:proofErr w:type="spellEnd"/>
+      <w:r>
+        <w:rPr>
+          <w:rFonts w:ascii="Bahnschrift SemiBold" w:hAnsi="Bahnschrift SemiBold" w:cs="Roboto-Regular"/>
+          <w:color w:val="434343"/>
+          <w:sz w:val="20"/>
+          <w:szCs w:val="24"/>
+        </w:rPr>
+        <w:t>="image.jpg" alt="Image description" width="500" height="300"&gt;</w:t>
+      </w:r>
+    </w:p>
+    <w:p>
+      <w:pPr>
+        <w:pStyle w:val="ListParagraph"/>
+        <w:autoSpaceDE w:val="0"/>
+        <w:autoSpaceDN w:val="0"/>
+        <w:adjustRightInd w:val="0"/>
+        <w:spacing w:after="0" w:line="240" w:lineRule="auto"/>
+        <w:rPr>
+          <w:rFonts w:asciiTheme="majorHAnsi" w:hAnsiTheme="majorHAnsi" w:cs="Roboto-Regular"/>
+          <w:color w:val="434343"/>
+          <w:sz w:val="18"/>
+          <w:szCs w:val="24"/>
+        </w:rPr>
+      </w:pPr>
+    </w:p>
+    <w:p>
+      <w:pPr>
+        <w:pStyle w:val="ListParagraph"/>
+        <w:rPr>
+          <w:rFonts w:ascii="Bahnschrift SemiBold" w:hAnsi="Bahnschrift SemiBold"/>
+        </w:rPr>
+      </w:pPr>
+    </w:p>
+    <w:p>
+      <w:pPr>
+        <w:pStyle w:val="ListParagraph"/>
+        <w:rPr>
+          <w:rFonts w:ascii="Bahnschrift SemiBold" w:hAnsi="Bahnschrift SemiBold"/>
+        </w:rPr>
+      </w:pPr>
+      <w:r>
+        <w:rPr>
+          <w:rFonts w:ascii="Bahnschrift SemiBold" w:hAnsi="Bahnschrift SemiBold"/>
+        </w:rPr>
+        <w:t>Examples of global attributes are:</w:t>
+      </w:r>
+    </w:p>
+    <w:p>
+      <w:pPr>
+        <w:pStyle w:val="ListParagraph"/>
+        <w:rPr>
+          <w:rFonts w:ascii="Bahnschrift SemiBold" w:hAnsi="Bahnschrift SemiBold"/>
+        </w:rPr>
+      </w:pPr>
+    </w:p>
+    <w:p>
+      <w:pPr>
+        <w:pStyle w:val="ListParagraph"/>
+        <w:numPr>
+          <w:ilvl w:val="0"/>
+          <w:numId w:val="9"/>
+        </w:numPr>
+        <w:rPr>
+          <w:rFonts w:ascii="Bahnschrift SemiBold" w:hAnsi="Bahnschrift SemiBold"/>
+        </w:rPr>
+      </w:pPr>
+      <w:r>
+        <w:rPr>
+          <w:rFonts w:ascii="Bahnschrift SemiBold" w:hAnsi="Bahnschrift SemiBold"/>
+        </w:rPr>
+        <w:t xml:space="preserve">Class – </w:t>
+      </w:r>
+      <w:r>
+        <w:rPr>
+          <w:rFonts w:asciiTheme="majorHAnsi" w:hAnsiTheme="majorHAnsi"/>
+          <w:sz w:val="20"/>
+        </w:rPr>
+        <w:t>specifies one or more classes to an element</w:t>
+      </w:r>
+    </w:p>
+    <w:p>
+      <w:pPr>
+        <w:pStyle w:val="ListParagraph"/>
+        <w:numPr>
+          <w:ilvl w:val="0"/>
+          <w:numId w:val="9"/>
+        </w:numPr>
+        <w:rPr>
+          <w:rFonts w:ascii="Bahnschrift SemiBold" w:hAnsi="Bahnschrift SemiBold"/>
+        </w:rPr>
+      </w:pPr>
+      <w:r>
+        <w:rPr>
+          <w:rFonts w:ascii="Bahnschrift SemiBold" w:hAnsi="Bahnschrift SemiBold"/>
+        </w:rPr>
+        <w:t xml:space="preserve">Id – </w:t>
+      </w:r>
+      <w:r>
+        <w:rPr>
+          <w:rFonts w:asciiTheme="majorHAnsi" w:hAnsiTheme="majorHAnsi"/>
+          <w:sz w:val="20"/>
+        </w:rPr>
+        <w:t>provides unique identifier to the element</w:t>
+      </w:r>
+    </w:p>
+    <w:p>
+      <w:pPr>
+        <w:pStyle w:val="ListParagraph"/>
+        <w:numPr>
+          <w:ilvl w:val="0"/>
+          <w:numId w:val="9"/>
+        </w:numPr>
+        <w:rPr>
+          <w:rFonts w:ascii="Bahnschrift SemiBold" w:hAnsi="Bahnschrift SemiBold"/>
+        </w:rPr>
+      </w:pPr>
+      <w:r>
+        <w:rPr>
+          <w:rFonts w:ascii="Bahnschrift SemiBold" w:hAnsi="Bahnschrift SemiBold"/>
+        </w:rPr>
+        <w:t xml:space="preserve">Style – </w:t>
+      </w:r>
+      <w:r>
+        <w:rPr>
+          <w:rFonts w:asciiTheme="majorHAnsi" w:hAnsiTheme="majorHAnsi"/>
+          <w:sz w:val="20"/>
+        </w:rPr>
+        <w:t xml:space="preserve">defines inline </w:t>
+      </w:r>
+      <w:proofErr w:type="spellStart"/>
+      <w:r>
+        <w:rPr>
+          <w:rFonts w:asciiTheme="majorHAnsi" w:hAnsiTheme="majorHAnsi"/>
+          <w:sz w:val="20"/>
+        </w:rPr>
+        <w:t>css</w:t>
+      </w:r>
+      <w:proofErr w:type="spellEnd"/>
+      <w:r>
+        <w:rPr>
+          <w:rFonts w:asciiTheme="majorHAnsi" w:hAnsiTheme="majorHAnsi"/>
+          <w:sz w:val="20"/>
+        </w:rPr>
+        <w:t xml:space="preserve"> style to the element</w:t>
+      </w:r>
+    </w:p>
+    <w:p>
+      <w:pPr>
+        <w:pStyle w:val="ListParagraph"/>
+        <w:numPr>
+          <w:ilvl w:val="0"/>
+          <w:numId w:val="9"/>
+        </w:numPr>
+        <w:rPr>
+          <w:rFonts w:ascii="Bahnschrift SemiBold" w:hAnsi="Bahnschrift SemiBold"/>
+        </w:rPr>
+      </w:pPr>
+      <w:r>
+        <w:rPr>
+          <w:rFonts w:ascii="Bahnschrift SemiBold" w:hAnsi="Bahnschrift SemiBold"/>
+        </w:rPr>
+        <w:t xml:space="preserve">Title – </w:t>
+      </w:r>
+      <w:r>
+        <w:rPr>
+          <w:rFonts w:asciiTheme="majorHAnsi" w:hAnsiTheme="majorHAnsi"/>
+          <w:sz w:val="20"/>
+        </w:rPr>
+        <w:t>specifies the title or tooltip text for element</w:t>
+      </w:r>
+    </w:p>
+    <w:p>
+      <w:pPr>
+        <w:pStyle w:val="ListParagraph"/>
+        <w:numPr>
+          <w:ilvl w:val="0"/>
+          <w:numId w:val="9"/>
+        </w:numPr>
+        <w:rPr>
+          <w:rFonts w:asciiTheme="majorHAnsi" w:hAnsiTheme="majorHAnsi"/>
+          <w:sz w:val="20"/>
+        </w:rPr>
+      </w:pPr>
+      <w:r>
+        <w:rPr>
+          <w:rFonts w:ascii="Bahnschrift SemiBold" w:hAnsi="Bahnschrift SemiBold"/>
+        </w:rPr>
+        <w:lastRenderedPageBreak/>
+        <w:t xml:space="preserve">Lang – </w:t>
+      </w:r>
+      <w:r>
+        <w:rPr>
+          <w:rFonts w:asciiTheme="majorHAnsi" w:hAnsiTheme="majorHAnsi"/>
+          <w:sz w:val="20"/>
+        </w:rPr>
+        <w:t>defines the language of the elements content</w:t>
+      </w:r>
+    </w:p>
+    <w:p>
+      <w:pPr>
+        <w:pStyle w:val="ListParagraph"/>
+        <w:numPr>
+          <w:ilvl w:val="0"/>
+          <w:numId w:val="9"/>
+        </w:numPr>
+        <w:rPr>
+          <w:rFonts w:asciiTheme="majorHAnsi" w:hAnsiTheme="majorHAnsi"/>
+          <w:sz w:val="20"/>
+        </w:rPr>
+      </w:pPr>
+      <w:r>
+        <w:rPr>
+          <w:rFonts w:ascii="Bahnschrift SemiBold" w:hAnsi="Bahnschrift SemiBold"/>
+        </w:rPr>
+        <w:t xml:space="preserve">Data – </w:t>
+      </w:r>
+      <w:r>
+        <w:rPr>
+          <w:rFonts w:asciiTheme="majorHAnsi" w:hAnsiTheme="majorHAnsi"/>
+          <w:sz w:val="20"/>
+        </w:rPr>
+        <w:t>allows custom data attribute to be added to element</w:t>
+      </w:r>
+    </w:p>
+    <w:p>
+      <w:pPr>
+        <w:rPr>
+          <w:rFonts w:asciiTheme="majorHAnsi" w:hAnsiTheme="majorHAnsi"/>
+          <w:sz w:val="20"/>
+        </w:rPr>
+      </w:pPr>
+    </w:p>
+    <w:p>
+      <w:pPr>
+        <w:pStyle w:val="ListParagraph"/>
+        <w:numPr>
+          <w:ilvl w:val="0"/>
+          <w:numId w:val="1"/>
+        </w:numPr>
+        <w:rPr>
+          <w:rFonts w:ascii="Bahnschrift SemiBold" w:hAnsi="Bahnschrift SemiBold"/>
+          <w:sz w:val="18"/>
+        </w:rPr>
+      </w:pPr>
+      <w:r>
+        <w:rPr>
+          <w:rFonts w:ascii="Bahnschrift SemiBold" w:hAnsi="Bahnschrift SemiBold" w:cs="Roboto-Regular"/>
+          <w:color w:val="434343"/>
+          <w:szCs w:val="24"/>
+        </w:rPr>
+        <w:t>B</w:t>
+      </w:r>
+      <w:r>
+        <w:rPr>
+          <w:rFonts w:ascii="Bahnschrift SemiBold" w:hAnsi="Bahnschrift SemiBold" w:cs="Roboto-Regular"/>
+          <w:color w:val="434343"/>
+          <w:szCs w:val="24"/>
+        </w:rPr>
+        <w:t xml:space="preserve">uild Table which looks like the given image </w:t>
+      </w:r>
+      <w:r>
+        <w:rPr>
+          <w:rFonts w:ascii="Bahnschrift SemiBold" w:hAnsi="Bahnschrift SemiBold" w:cs="Roboto-Regular"/>
+          <w:color w:val="0000CE"/>
+          <w:szCs w:val="24"/>
+        </w:rPr>
+        <w:t>Link</w:t>
+      </w:r>
+    </w:p>
+    <w:p>
+      <w:pPr>
+        <w:pStyle w:val="ListParagraph"/>
+        <w:rPr>
+          <w:rFonts w:ascii="Bahnschrift SemiBold" w:hAnsi="Bahnschrift SemiBold" w:cs="Roboto-Regular"/>
+          <w:color w:val="434343"/>
+          <w:szCs w:val="24"/>
+        </w:rPr>
+      </w:pPr>
+    </w:p>
+    <w:p>
+      <w:pPr>
+        <w:pStyle w:val="ListParagraph"/>
+        <w:rPr>
+          <w:rFonts w:ascii="Bahnschrift SemiBold" w:hAnsi="Bahnschrift SemiBold"/>
+          <w:sz w:val="18"/>
+        </w:rPr>
+      </w:pPr>
+      <w:r>
+        <w:rPr>
+          <w:rFonts w:ascii="Bahnschrift SemiBold" w:hAnsi="Bahnschrift SemiBold"/>
+        </w:rPr>
+        <w:t xml:space="preserve">Repo Link - </w:t>
+      </w:r>
+      <w:hyperlink r:id="rId10" w:history="1">
+        <w:r>
+          <w:rPr>
+            <w:rStyle w:val="Hyperlink"/>
+            <w:rFonts w:asciiTheme="majorHAnsi" w:hAnsiTheme="majorHAnsi"/>
+          </w:rPr>
+          <w:t>https://github.com/Gaurav-Dev24/Placement-Assignment/blob/main/HTML%20Answers/Q.no_10_table.html</w:t>
+        </w:r>
+      </w:hyperlink>
     </w:p>
     <w:sectPr>
       <w:pgSz w:w="11906" w:h="16838"/>
@@ -1066,6 +2944,209 @@
 <file path=word/numbering.xml><?xml version="1.0" encoding="utf-8"?>
 <w:numbering xmlns:wpc="http://schemas.microsoft.com/office/word/2010/wordprocessingCanvas" xmlns:mc="http://schemas.openxmlformats.org/markup-compatibility/2006" xmlns:o="urn:schemas-microsoft-com:office:office" xmlns:r="http://schemas.openxmlformats.org/officeDocument/2006/relationships" xmlns:m="http://schemas.openxmlformats.org/officeDocument/2006/math" xmlns:v="urn:schemas-microsoft-com:vml" xmlns:wp14="http://schemas.microsoft.com/office/word/2010/wordprocessingDrawing" xmlns:wp="http://schemas.openxmlformats.org/drawingml/2006/wordprocessingDrawing" xmlns:w10="urn:schemas-microsoft-com:office:word" xmlns:w="http://schemas.openxmlformats.org/wordprocessingml/2006/main" xmlns:w14="http://schemas.microsoft.com/office/word/2010/wordml" xmlns:wpg="http://schemas.microsoft.com/office/word/2010/wordprocessingGroup" xmlns:wpi="http://schemas.microsoft.com/office/word/2010/wordprocessingInk" xmlns:wne="http://schemas.microsoft.com/office/word/2006/wordml" xmlns:wps="http://schemas.microsoft.com/office/word/2010/wordprocessingShape" mc:Ignorable="w14 wp14">
   <w:abstractNum w:abstractNumId="0">
+    <w:nsid w:val="04822F07"/>
+    <w:multiLevelType w:val="hybridMultilevel"/>
+    <w:tmpl w:val="267817E4"/>
+    <w:lvl w:ilvl="0" w:tplc="459855BA">
+      <w:start w:val="1"/>
+      <w:numFmt w:val="decimal"/>
+      <w:lvlText w:val="%1."/>
+      <w:lvlJc w:val="left"/>
+      <w:pPr>
+        <w:ind w:left="720" w:hanging="360"/>
+      </w:pPr>
+      <w:rPr>
+        <w:rFonts w:ascii="Segoe UI" w:hAnsi="Segoe UI" w:cs="Segoe UI" w:hint="default"/>
+        <w:color w:val="343541"/>
+      </w:rPr>
+    </w:lvl>
+    <w:lvl w:ilvl="1" w:tplc="40090019" w:tentative="1">
+      <w:start w:val="1"/>
+      <w:numFmt w:val="lowerLetter"/>
+      <w:lvlText w:val="%2."/>
+      <w:lvlJc w:val="left"/>
+      <w:pPr>
+        <w:ind w:left="1440" w:hanging="360"/>
+      </w:pPr>
+    </w:lvl>
+    <w:lvl w:ilvl="2" w:tplc="4009001B" w:tentative="1">
+      <w:start w:val="1"/>
+      <w:numFmt w:val="lowerRoman"/>
+      <w:lvlText w:val="%3."/>
+      <w:lvlJc w:val="right"/>
+      <w:pPr>
+        <w:ind w:left="2160" w:hanging="180"/>
+      </w:pPr>
+    </w:lvl>
+    <w:lvl w:ilvl="3" w:tplc="4009000F" w:tentative="1">
+      <w:start w:val="1"/>
+      <w:numFmt w:val="decimal"/>
+      <w:lvlText w:val="%4."/>
+      <w:lvlJc w:val="left"/>
+      <w:pPr>
+        <w:ind w:left="2880" w:hanging="360"/>
+      </w:pPr>
+    </w:lvl>
+    <w:lvl w:ilvl="4" w:tplc="40090019" w:tentative="1">
+      <w:start w:val="1"/>
+      <w:numFmt w:val="lowerLetter"/>
+      <w:lvlText w:val="%5."/>
+      <w:lvlJc w:val="left"/>
+      <w:pPr>
+        <w:ind w:left="3600" w:hanging="360"/>
+      </w:pPr>
+    </w:lvl>
+    <w:lvl w:ilvl="5" w:tplc="4009001B" w:tentative="1">
+      <w:start w:val="1"/>
+      <w:numFmt w:val="lowerRoman"/>
+      <w:lvlText w:val="%6."/>
+      <w:lvlJc w:val="right"/>
+      <w:pPr>
+        <w:ind w:left="4320" w:hanging="180"/>
+      </w:pPr>
+    </w:lvl>
+    <w:lvl w:ilvl="6" w:tplc="4009000F" w:tentative="1">
+      <w:start w:val="1"/>
+      <w:numFmt w:val="decimal"/>
+      <w:lvlText w:val="%7."/>
+      <w:lvlJc w:val="left"/>
+      <w:pPr>
+        <w:ind w:left="5040" w:hanging="360"/>
+      </w:pPr>
+    </w:lvl>
+    <w:lvl w:ilvl="7" w:tplc="40090019" w:tentative="1">
+      <w:start w:val="1"/>
+      <w:numFmt w:val="lowerLetter"/>
+      <w:lvlText w:val="%8."/>
+      <w:lvlJc w:val="left"/>
+      <w:pPr>
+        <w:ind w:left="5760" w:hanging="360"/>
+      </w:pPr>
+    </w:lvl>
+    <w:lvl w:ilvl="8" w:tplc="4009001B" w:tentative="1">
+      <w:start w:val="1"/>
+      <w:numFmt w:val="lowerRoman"/>
+      <w:lvlText w:val="%9."/>
+      <w:lvlJc w:val="right"/>
+      <w:pPr>
+        <w:ind w:left="6480" w:hanging="180"/>
+      </w:pPr>
+    </w:lvl>
+  </w:abstractNum>
+  <w:abstractNum w:abstractNumId="1">
+    <w:nsid w:val="087B17F3"/>
+    <w:multiLevelType w:val="hybridMultilevel"/>
+    <w:tmpl w:val="1304BE10"/>
+    <w:lvl w:ilvl="0" w:tplc="40090001">
+      <w:start w:val="1"/>
+      <w:numFmt w:val="bullet"/>
+      <w:lvlText w:val=""/>
+      <w:lvlJc w:val="left"/>
+      <w:pPr>
+        <w:ind w:left="1440" w:hanging="360"/>
+      </w:pPr>
+      <w:rPr>
+        <w:rFonts w:ascii="Symbol" w:hAnsi="Symbol" w:hint="default"/>
+      </w:rPr>
+    </w:lvl>
+    <w:lvl w:ilvl="1" w:tplc="40090003" w:tentative="1">
+      <w:start w:val="1"/>
+      <w:numFmt w:val="bullet"/>
+      <w:lvlText w:val="o"/>
+      <w:lvlJc w:val="left"/>
+      <w:pPr>
+        <w:ind w:left="2160" w:hanging="360"/>
+      </w:pPr>
+      <w:rPr>
+        <w:rFonts w:ascii="Courier New" w:hAnsi="Courier New" w:cs="Courier New" w:hint="default"/>
+      </w:rPr>
+    </w:lvl>
+    <w:lvl w:ilvl="2" w:tplc="40090005" w:tentative="1">
+      <w:start w:val="1"/>
+      <w:numFmt w:val="bullet"/>
+      <w:lvlText w:val=""/>
+      <w:lvlJc w:val="left"/>
+      <w:pPr>
+        <w:ind w:left="2880" w:hanging="360"/>
+      </w:pPr>
+      <w:rPr>
+        <w:rFonts w:ascii="Wingdings" w:hAnsi="Wingdings" w:hint="default"/>
+      </w:rPr>
+    </w:lvl>
+    <w:lvl w:ilvl="3" w:tplc="40090001" w:tentative="1">
+      <w:start w:val="1"/>
+      <w:numFmt w:val="bullet"/>
+      <w:lvlText w:val=""/>
+      <w:lvlJc w:val="left"/>
+      <w:pPr>
+        <w:ind w:left="3600" w:hanging="360"/>
+      </w:pPr>
+      <w:rPr>
+        <w:rFonts w:ascii="Symbol" w:hAnsi="Symbol" w:hint="default"/>
+      </w:rPr>
+    </w:lvl>
+    <w:lvl w:ilvl="4" w:tplc="40090003" w:tentative="1">
+      <w:start w:val="1"/>
+      <w:numFmt w:val="bullet"/>
+      <w:lvlText w:val="o"/>
+      <w:lvlJc w:val="left"/>
+      <w:pPr>
+        <w:ind w:left="4320" w:hanging="360"/>
+      </w:pPr>
+      <w:rPr>
+        <w:rFonts w:ascii="Courier New" w:hAnsi="Courier New" w:cs="Courier New" w:hint="default"/>
+      </w:rPr>
+    </w:lvl>
+    <w:lvl w:ilvl="5" w:tplc="40090005" w:tentative="1">
+      <w:start w:val="1"/>
+      <w:numFmt w:val="bullet"/>
+      <w:lvlText w:val=""/>
+      <w:lvlJc w:val="left"/>
+      <w:pPr>
+        <w:ind w:left="5040" w:hanging="360"/>
+      </w:pPr>
+      <w:rPr>
+        <w:rFonts w:ascii="Wingdings" w:hAnsi="Wingdings" w:hint="default"/>
+      </w:rPr>
+    </w:lvl>
+    <w:lvl w:ilvl="6" w:tplc="40090001" w:tentative="1">
+      <w:start w:val="1"/>
+      <w:numFmt w:val="bullet"/>
+      <w:lvlText w:val=""/>
+      <w:lvlJc w:val="left"/>
+      <w:pPr>
+        <w:ind w:left="5760" w:hanging="360"/>
+      </w:pPr>
+      <w:rPr>
+        <w:rFonts w:ascii="Symbol" w:hAnsi="Symbol" w:hint="default"/>
+      </w:rPr>
+    </w:lvl>
+    <w:lvl w:ilvl="7" w:tplc="40090003" w:tentative="1">
+      <w:start w:val="1"/>
+      <w:numFmt w:val="bullet"/>
+      <w:lvlText w:val="o"/>
+      <w:lvlJc w:val="left"/>
+      <w:pPr>
+        <w:ind w:left="6480" w:hanging="360"/>
+      </w:pPr>
+      <w:rPr>
+        <w:rFonts w:ascii="Courier New" w:hAnsi="Courier New" w:cs="Courier New" w:hint="default"/>
+      </w:rPr>
+    </w:lvl>
+    <w:lvl w:ilvl="8" w:tplc="40090005" w:tentative="1">
+      <w:start w:val="1"/>
+      <w:numFmt w:val="bullet"/>
+      <w:lvlText w:val=""/>
+      <w:lvlJc w:val="left"/>
+      <w:pPr>
+        <w:ind w:left="7200" w:hanging="360"/>
+      </w:pPr>
+      <w:rPr>
+        <w:rFonts w:ascii="Wingdings" w:hAnsi="Wingdings" w:hint="default"/>
+      </w:rPr>
+    </w:lvl>
+  </w:abstractNum>
+  <w:abstractNum w:abstractNumId="2">
     <w:nsid w:val="0987217D"/>
     <w:multiLevelType w:val="hybridMultilevel"/>
     <w:tmpl w:val="267817E4"/>
@@ -1155,7 +3236,233 @@
       </w:pPr>
     </w:lvl>
   </w:abstractNum>
-  <w:abstractNum w:abstractNumId="1">
+  <w:abstractNum w:abstractNumId="3">
+    <w:nsid w:val="31F40D6B"/>
+    <w:multiLevelType w:val="hybridMultilevel"/>
+    <w:tmpl w:val="E9A6274A"/>
+    <w:lvl w:ilvl="0" w:tplc="40090001">
+      <w:start w:val="1"/>
+      <w:numFmt w:val="bullet"/>
+      <w:lvlText w:val=""/>
+      <w:lvlJc w:val="left"/>
+      <w:pPr>
+        <w:ind w:left="1446" w:hanging="360"/>
+      </w:pPr>
+      <w:rPr>
+        <w:rFonts w:ascii="Symbol" w:hAnsi="Symbol" w:hint="default"/>
+      </w:rPr>
+    </w:lvl>
+    <w:lvl w:ilvl="1" w:tplc="40090003" w:tentative="1">
+      <w:start w:val="1"/>
+      <w:numFmt w:val="bullet"/>
+      <w:lvlText w:val="o"/>
+      <w:lvlJc w:val="left"/>
+      <w:pPr>
+        <w:ind w:left="2166" w:hanging="360"/>
+      </w:pPr>
+      <w:rPr>
+        <w:rFonts w:ascii="Courier New" w:hAnsi="Courier New" w:cs="Courier New" w:hint="default"/>
+      </w:rPr>
+    </w:lvl>
+    <w:lvl w:ilvl="2" w:tplc="40090005" w:tentative="1">
+      <w:start w:val="1"/>
+      <w:numFmt w:val="bullet"/>
+      <w:lvlText w:val=""/>
+      <w:lvlJc w:val="left"/>
+      <w:pPr>
+        <w:ind w:left="2886" w:hanging="360"/>
+      </w:pPr>
+      <w:rPr>
+        <w:rFonts w:ascii="Wingdings" w:hAnsi="Wingdings" w:hint="default"/>
+      </w:rPr>
+    </w:lvl>
+    <w:lvl w:ilvl="3" w:tplc="40090001" w:tentative="1">
+      <w:start w:val="1"/>
+      <w:numFmt w:val="bullet"/>
+      <w:lvlText w:val=""/>
+      <w:lvlJc w:val="left"/>
+      <w:pPr>
+        <w:ind w:left="3606" w:hanging="360"/>
+      </w:pPr>
+      <w:rPr>
+        <w:rFonts w:ascii="Symbol" w:hAnsi="Symbol" w:hint="default"/>
+      </w:rPr>
+    </w:lvl>
+    <w:lvl w:ilvl="4" w:tplc="40090003" w:tentative="1">
+      <w:start w:val="1"/>
+      <w:numFmt w:val="bullet"/>
+      <w:lvlText w:val="o"/>
+      <w:lvlJc w:val="left"/>
+      <w:pPr>
+        <w:ind w:left="4326" w:hanging="360"/>
+      </w:pPr>
+      <w:rPr>
+        <w:rFonts w:ascii="Courier New" w:hAnsi="Courier New" w:cs="Courier New" w:hint="default"/>
+      </w:rPr>
+    </w:lvl>
+    <w:lvl w:ilvl="5" w:tplc="40090005" w:tentative="1">
+      <w:start w:val="1"/>
+      <w:numFmt w:val="bullet"/>
+      <w:lvlText w:val=""/>
+      <w:lvlJc w:val="left"/>
+      <w:pPr>
+        <w:ind w:left="5046" w:hanging="360"/>
+      </w:pPr>
+      <w:rPr>
+        <w:rFonts w:ascii="Wingdings" w:hAnsi="Wingdings" w:hint="default"/>
+      </w:rPr>
+    </w:lvl>
+    <w:lvl w:ilvl="6" w:tplc="40090001" w:tentative="1">
+      <w:start w:val="1"/>
+      <w:numFmt w:val="bullet"/>
+      <w:lvlText w:val=""/>
+      <w:lvlJc w:val="left"/>
+      <w:pPr>
+        <w:ind w:left="5766" w:hanging="360"/>
+      </w:pPr>
+      <w:rPr>
+        <w:rFonts w:ascii="Symbol" w:hAnsi="Symbol" w:hint="default"/>
+      </w:rPr>
+    </w:lvl>
+    <w:lvl w:ilvl="7" w:tplc="40090003" w:tentative="1">
+      <w:start w:val="1"/>
+      <w:numFmt w:val="bullet"/>
+      <w:lvlText w:val="o"/>
+      <w:lvlJc w:val="left"/>
+      <w:pPr>
+        <w:ind w:left="6486" w:hanging="360"/>
+      </w:pPr>
+      <w:rPr>
+        <w:rFonts w:ascii="Courier New" w:hAnsi="Courier New" w:cs="Courier New" w:hint="default"/>
+      </w:rPr>
+    </w:lvl>
+    <w:lvl w:ilvl="8" w:tplc="40090005" w:tentative="1">
+      <w:start w:val="1"/>
+      <w:numFmt w:val="bullet"/>
+      <w:lvlText w:val=""/>
+      <w:lvlJc w:val="left"/>
+      <w:pPr>
+        <w:ind w:left="7206" w:hanging="360"/>
+      </w:pPr>
+      <w:rPr>
+        <w:rFonts w:ascii="Wingdings" w:hAnsi="Wingdings" w:hint="default"/>
+      </w:rPr>
+    </w:lvl>
+  </w:abstractNum>
+  <w:abstractNum w:abstractNumId="4">
+    <w:nsid w:val="4FE13A21"/>
+    <w:multiLevelType w:val="multilevel"/>
+    <w:tmpl w:val="83A2656A"/>
+    <w:lvl w:ilvl="0">
+      <w:start w:val="1"/>
+      <w:numFmt w:val="decimal"/>
+      <w:lvlText w:val="%1."/>
+      <w:lvlJc w:val="left"/>
+      <w:pPr>
+        <w:tabs>
+          <w:tab w:val="num" w:pos="720"/>
+        </w:tabs>
+        <w:ind w:left="720" w:hanging="360"/>
+      </w:pPr>
+    </w:lvl>
+    <w:lvl w:ilvl="1" w:tentative="1">
+      <w:start w:val="1"/>
+      <w:numFmt w:val="decimal"/>
+      <w:lvlText w:val="%2."/>
+      <w:lvlJc w:val="left"/>
+      <w:pPr>
+        <w:tabs>
+          <w:tab w:val="num" w:pos="1440"/>
+        </w:tabs>
+        <w:ind w:left="1440" w:hanging="360"/>
+      </w:pPr>
+    </w:lvl>
+    <w:lvl w:ilvl="2" w:tentative="1">
+      <w:start w:val="1"/>
+      <w:numFmt w:val="decimal"/>
+      <w:lvlText w:val="%3."/>
+      <w:lvlJc w:val="left"/>
+      <w:pPr>
+        <w:tabs>
+          <w:tab w:val="num" w:pos="2160"/>
+        </w:tabs>
+        <w:ind w:left="2160" w:hanging="360"/>
+      </w:pPr>
+    </w:lvl>
+    <w:lvl w:ilvl="3" w:tentative="1">
+      <w:start w:val="1"/>
+      <w:numFmt w:val="decimal"/>
+      <w:lvlText w:val="%4."/>
+      <w:lvlJc w:val="left"/>
+      <w:pPr>
+        <w:tabs>
+          <w:tab w:val="num" w:pos="2880"/>
+        </w:tabs>
+        <w:ind w:left="2880" w:hanging="360"/>
+      </w:pPr>
+    </w:lvl>
+    <w:lvl w:ilvl="4" w:tentative="1">
+      <w:start w:val="1"/>
+      <w:numFmt w:val="decimal"/>
+      <w:lvlText w:val="%5."/>
+      <w:lvlJc w:val="left"/>
+      <w:pPr>
+        <w:tabs>
+          <w:tab w:val="num" w:pos="3600"/>
+        </w:tabs>
+        <w:ind w:left="3600" w:hanging="360"/>
+      </w:pPr>
+    </w:lvl>
+    <w:lvl w:ilvl="5" w:tentative="1">
+      <w:start w:val="1"/>
+      <w:numFmt w:val="decimal"/>
+      <w:lvlText w:val="%6."/>
+      <w:lvlJc w:val="left"/>
+      <w:pPr>
+        <w:tabs>
+          <w:tab w:val="num" w:pos="4320"/>
+        </w:tabs>
+        <w:ind w:left="4320" w:hanging="360"/>
+      </w:pPr>
+    </w:lvl>
+    <w:lvl w:ilvl="6" w:tentative="1">
+      <w:start w:val="1"/>
+      <w:numFmt w:val="decimal"/>
+      <w:lvlText w:val="%7."/>
+      <w:lvlJc w:val="left"/>
+      <w:pPr>
+        <w:tabs>
+          <w:tab w:val="num" w:pos="5040"/>
+        </w:tabs>
+        <w:ind w:left="5040" w:hanging="360"/>
+      </w:pPr>
+    </w:lvl>
+    <w:lvl w:ilvl="7" w:tentative="1">
+      <w:start w:val="1"/>
+      <w:numFmt w:val="decimal"/>
+      <w:lvlText w:val="%8."/>
+      <w:lvlJc w:val="left"/>
+      <w:pPr>
+        <w:tabs>
+          <w:tab w:val="num" w:pos="5760"/>
+        </w:tabs>
+        <w:ind w:left="5760" w:hanging="360"/>
+      </w:pPr>
+    </w:lvl>
+    <w:lvl w:ilvl="8" w:tentative="1">
+      <w:start w:val="1"/>
+      <w:numFmt w:val="decimal"/>
+      <w:lvlText w:val="%9."/>
+      <w:lvlJc w:val="left"/>
+      <w:pPr>
+        <w:tabs>
+          <w:tab w:val="num" w:pos="6480"/>
+        </w:tabs>
+        <w:ind w:left="6480" w:hanging="360"/>
+      </w:pPr>
+    </w:lvl>
+  </w:abstractNum>
+  <w:abstractNum w:abstractNumId="5">
     <w:nsid w:val="64F43AB9"/>
     <w:multiLevelType w:val="hybridMultilevel"/>
     <w:tmpl w:val="10503A82"/>
@@ -1268,7 +3575,120 @@
       </w:rPr>
     </w:lvl>
   </w:abstractNum>
-  <w:abstractNum w:abstractNumId="2">
+  <w:abstractNum w:abstractNumId="6">
+    <w:nsid w:val="71F21A86"/>
+    <w:multiLevelType w:val="hybridMultilevel"/>
+    <w:tmpl w:val="648A5D1E"/>
+    <w:lvl w:ilvl="0" w:tplc="40090001">
+      <w:start w:val="1"/>
+      <w:numFmt w:val="bullet"/>
+      <w:lvlText w:val=""/>
+      <w:lvlJc w:val="left"/>
+      <w:pPr>
+        <w:ind w:left="1440" w:hanging="360"/>
+      </w:pPr>
+      <w:rPr>
+        <w:rFonts w:ascii="Symbol" w:hAnsi="Symbol" w:hint="default"/>
+      </w:rPr>
+    </w:lvl>
+    <w:lvl w:ilvl="1" w:tplc="40090003" w:tentative="1">
+      <w:start w:val="1"/>
+      <w:numFmt w:val="bullet"/>
+      <w:lvlText w:val="o"/>
+      <w:lvlJc w:val="left"/>
+      <w:pPr>
+        <w:ind w:left="2160" w:hanging="360"/>
+      </w:pPr>
+      <w:rPr>
+        <w:rFonts w:ascii="Courier New" w:hAnsi="Courier New" w:cs="Courier New" w:hint="default"/>
+      </w:rPr>
+    </w:lvl>
+    <w:lvl w:ilvl="2" w:tplc="40090005" w:tentative="1">
+      <w:start w:val="1"/>
+      <w:numFmt w:val="bullet"/>
+      <w:lvlText w:val=""/>
+      <w:lvlJc w:val="left"/>
+      <w:pPr>
+        <w:ind w:left="2880" w:hanging="360"/>
+      </w:pPr>
+      <w:rPr>
+        <w:rFonts w:ascii="Wingdings" w:hAnsi="Wingdings" w:hint="default"/>
+      </w:rPr>
+    </w:lvl>
+    <w:lvl w:ilvl="3" w:tplc="40090001" w:tentative="1">
+      <w:start w:val="1"/>
+      <w:numFmt w:val="bullet"/>
+      <w:lvlText w:val=""/>
+      <w:lvlJc w:val="left"/>
+      <w:pPr>
+        <w:ind w:left="3600" w:hanging="360"/>
+      </w:pPr>
+      <w:rPr>
+        <w:rFonts w:ascii="Symbol" w:hAnsi="Symbol" w:hint="default"/>
+      </w:rPr>
+    </w:lvl>
+    <w:lvl w:ilvl="4" w:tplc="40090003" w:tentative="1">
+      <w:start w:val="1"/>
+      <w:numFmt w:val="bullet"/>
+      <w:lvlText w:val="o"/>
+      <w:lvlJc w:val="left"/>
+      <w:pPr>
+        <w:ind w:left="4320" w:hanging="360"/>
+      </w:pPr>
+      <w:rPr>
+        <w:rFonts w:ascii="Courier New" w:hAnsi="Courier New" w:cs="Courier New" w:hint="default"/>
+      </w:rPr>
+    </w:lvl>
+    <w:lvl w:ilvl="5" w:tplc="40090005" w:tentative="1">
+      <w:start w:val="1"/>
+      <w:numFmt w:val="bullet"/>
+      <w:lvlText w:val=""/>
+      <w:lvlJc w:val="left"/>
+      <w:pPr>
+        <w:ind w:left="5040" w:hanging="360"/>
+      </w:pPr>
+      <w:rPr>
+        <w:rFonts w:ascii="Wingdings" w:hAnsi="Wingdings" w:hint="default"/>
+      </w:rPr>
+    </w:lvl>
+    <w:lvl w:ilvl="6" w:tplc="40090001" w:tentative="1">
+      <w:start w:val="1"/>
+      <w:numFmt w:val="bullet"/>
+      <w:lvlText w:val=""/>
+      <w:lvlJc w:val="left"/>
+      <w:pPr>
+        <w:ind w:left="5760" w:hanging="360"/>
+      </w:pPr>
+      <w:rPr>
+        <w:rFonts w:ascii="Symbol" w:hAnsi="Symbol" w:hint="default"/>
+      </w:rPr>
+    </w:lvl>
+    <w:lvl w:ilvl="7" w:tplc="40090003" w:tentative="1">
+      <w:start w:val="1"/>
+      <w:numFmt w:val="bullet"/>
+      <w:lvlText w:val="o"/>
+      <w:lvlJc w:val="left"/>
+      <w:pPr>
+        <w:ind w:left="6480" w:hanging="360"/>
+      </w:pPr>
+      <w:rPr>
+        <w:rFonts w:ascii="Courier New" w:hAnsi="Courier New" w:cs="Courier New" w:hint="default"/>
+      </w:rPr>
+    </w:lvl>
+    <w:lvl w:ilvl="8" w:tplc="40090005" w:tentative="1">
+      <w:start w:val="1"/>
+      <w:numFmt w:val="bullet"/>
+      <w:lvlText w:val=""/>
+      <w:lvlJc w:val="left"/>
+      <w:pPr>
+        <w:ind w:left="7200" w:hanging="360"/>
+      </w:pPr>
+      <w:rPr>
+        <w:rFonts w:ascii="Wingdings" w:hAnsi="Wingdings" w:hint="default"/>
+      </w:rPr>
+    </w:lvl>
+  </w:abstractNum>
+  <w:abstractNum w:abstractNumId="7">
     <w:nsid w:val="745250F9"/>
     <w:multiLevelType w:val="hybridMultilevel"/>
     <w:tmpl w:val="550E4E5E"/>
@@ -1381,7 +3801,7 @@
       </w:rPr>
     </w:lvl>
   </w:abstractNum>
-  <w:abstractNum w:abstractNumId="3">
+  <w:abstractNum w:abstractNumId="8">
     <w:nsid w:val="7BAA7EA4"/>
     <w:multiLevelType w:val="hybridMultilevel"/>
     <w:tmpl w:val="366EA92C"/>
@@ -1495,15 +3915,30 @@
     </w:lvl>
   </w:abstractNum>
   <w:num w:numId="1">
+    <w:abstractNumId w:val="2"/>
+  </w:num>
+  <w:num w:numId="2">
+    <w:abstractNumId w:val="7"/>
+  </w:num>
+  <w:num w:numId="3">
+    <w:abstractNumId w:val="8"/>
+  </w:num>
+  <w:num w:numId="4">
+    <w:abstractNumId w:val="5"/>
+  </w:num>
+  <w:num w:numId="5">
+    <w:abstractNumId w:val="6"/>
+  </w:num>
+  <w:num w:numId="6">
+    <w:abstractNumId w:val="3"/>
+  </w:num>
+  <w:num w:numId="7">
     <w:abstractNumId w:val="0"/>
   </w:num>
-  <w:num w:numId="2">
-    <w:abstractNumId w:val="2"/>
+  <w:num w:numId="8">
+    <w:abstractNumId w:val="4"/>
   </w:num>
-  <w:num w:numId="3">
-    <w:abstractNumId w:val="3"/>
-  </w:num>
-  <w:num w:numId="4">
+  <w:num w:numId="9">
     <w:abstractNumId w:val="1"/>
   </w:num>
 </w:numbering>
@@ -1722,6 +4157,30 @@
     <w:basedOn w:val="DefaultParagraphFont"/>
     <w:rsid w:val="00910867"/>
   </w:style>
+  <w:style w:type="character" w:styleId="HTMLCode">
+    <w:name w:val="HTML Code"/>
+    <w:basedOn w:val="DefaultParagraphFont"/>
+    <w:uiPriority w:val="99"/>
+    <w:semiHidden/>
+    <w:unhideWhenUsed/>
+    <w:rsid w:val="008871C5"/>
+    <w:rPr>
+      <w:rFonts w:ascii="Courier New" w:eastAsia="Times New Roman" w:hAnsi="Courier New" w:cs="Courier New"/>
+      <w:sz w:val="20"/>
+      <w:szCs w:val="20"/>
+    </w:rPr>
+  </w:style>
+  <w:style w:type="character" w:styleId="Hyperlink">
+    <w:name w:val="Hyperlink"/>
+    <w:basedOn w:val="DefaultParagraphFont"/>
+    <w:uiPriority w:val="99"/>
+    <w:unhideWhenUsed/>
+    <w:rsid w:val="00727887"/>
+    <w:rPr>
+      <w:color w:val="0000FF" w:themeColor="hyperlink"/>
+      <w:u w:val="single"/>
+    </w:rPr>
+  </w:style>
 </w:styles>
 </file>
 
@@ -1937,6 +4396,30 @@
     <w:name w:val="hljs-string"/>
     <w:basedOn w:val="DefaultParagraphFont"/>
     <w:rsid w:val="00910867"/>
+  </w:style>
+  <w:style w:type="character" w:styleId="HTMLCode">
+    <w:name w:val="HTML Code"/>
+    <w:basedOn w:val="DefaultParagraphFont"/>
+    <w:uiPriority w:val="99"/>
+    <w:semiHidden/>
+    <w:unhideWhenUsed/>
+    <w:rsid w:val="008871C5"/>
+    <w:rPr>
+      <w:rFonts w:ascii="Courier New" w:eastAsia="Times New Roman" w:hAnsi="Courier New" w:cs="Courier New"/>
+      <w:sz w:val="20"/>
+      <w:szCs w:val="20"/>
+    </w:rPr>
+  </w:style>
+  <w:style w:type="character" w:styleId="Hyperlink">
+    <w:name w:val="Hyperlink"/>
+    <w:basedOn w:val="DefaultParagraphFont"/>
+    <w:uiPriority w:val="99"/>
+    <w:unhideWhenUsed/>
+    <w:rsid w:val="00727887"/>
+    <w:rPr>
+      <w:color w:val="0000FF" w:themeColor="hyperlink"/>
+      <w:u w:val="single"/>
+    </w:rPr>
   </w:style>
 </w:styles>
 </file>
@@ -2224,4 +4707,16 @@
   <a:objectDefaults/>
   <a:extraClrSchemeLst/>
 </a:theme>
+</file>
+
+<file path=customXml/item1.xml><?xml version="1.0" encoding="utf-8"?>
+<b:Sources xmlns:b="http://schemas.openxmlformats.org/officeDocument/2006/bibliography" xmlns="http://schemas.openxmlformats.org/officeDocument/2006/bibliography" SelectedStyle="\APA.XSL" StyleName="APA"/>
+</file>
+
+<file path=customXml/itemProps1.xml><?xml version="1.0" encoding="utf-8"?>
+<ds:datastoreItem xmlns:ds="http://schemas.openxmlformats.org/officeDocument/2006/customXml" ds:itemID="{7652AC95-A5F0-4B7A-B528-AE152841E71C}">
+  <ds:schemaRefs>
+    <ds:schemaRef ds:uri="http://schemas.openxmlformats.org/officeDocument/2006/bibliography"/>
+  </ds:schemaRefs>
+</ds:datastoreItem>
 </file>
</xml_diff>

<commit_message>
Css answer and code added except last code question
</commit_message>
<xml_diff>
--- a/ASSIGNMENT.docx
+++ b/ASSIGNMENT.docx
@@ -8821,8 +8821,7 @@
         </w:rPr>
         <w:tab/>
       </w:r>
-      <w:bookmarkStart w:id="0" w:name="_GoBack"/>
-      <w:bookmarkEnd w:id="0"/>
+      <w:proofErr w:type="gramStart"/>
       <w:r>
         <w:rPr>
           <w:rFonts w:asciiTheme="majorHAnsi" w:eastAsia="Times New Roman" w:hAnsiTheme="majorHAnsi" w:cs="Arial"/>
@@ -8847,6 +8846,7 @@
         <w:t>color</w:t>
       </w:r>
       <w:proofErr w:type="spellEnd"/>
+      <w:proofErr w:type="gramEnd"/>
       <w:r>
         <w:rPr>
           <w:rFonts w:asciiTheme="majorHAnsi" w:eastAsia="Times New Roman" w:hAnsiTheme="majorHAnsi" w:cs="Arial"/>
@@ -11175,6 +11175,181 @@
           <w:lang w:eastAsia="en-IN"/>
         </w:rPr>
       </w:pPr>
+      <w:r>
+        <w:rPr>
+          <w:rFonts w:ascii="Arial" w:eastAsia="Times New Roman" w:hAnsi="Arial" w:cs="Arial"/>
+          <w:color w:val="374151"/>
+          <w:sz w:val="24"/>
+          <w:szCs w:val="24"/>
+          <w:lang w:eastAsia="en-IN"/>
+        </w:rPr>
+        <w:t>Build Periodic Table as shown in the below image</w:t>
+      </w:r>
+      <w:r>
+        <w:rPr>
+          <w:rFonts w:ascii="Arial" w:eastAsia="Times New Roman" w:hAnsi="Arial" w:cs="Arial"/>
+          <w:color w:val="374151"/>
+          <w:sz w:val="24"/>
+          <w:szCs w:val="24"/>
+          <w:lang w:eastAsia="en-IN"/>
+        </w:rPr>
+        <w:t>.</w:t>
+      </w:r>
+    </w:p>
+    <w:p>
+      <w:pPr>
+        <w:pStyle w:val="ListParagraph"/>
+        <w:shd w:val="clear" w:color="auto" w:fill="FFFFFF" w:themeFill="background1"/>
+        <w:spacing w:after="0" w:line="240" w:lineRule="auto"/>
+        <w:ind w:left="1080"/>
+        <w:textAlignment w:val="baseline"/>
+        <w:rPr>
+          <w:rFonts w:ascii="Arial" w:eastAsia="Times New Roman" w:hAnsi="Arial" w:cs="Arial"/>
+          <w:color w:val="374151"/>
+          <w:sz w:val="24"/>
+          <w:szCs w:val="24"/>
+          <w:lang w:eastAsia="en-IN"/>
+        </w:rPr>
+      </w:pPr>
+    </w:p>
+    <w:p>
+      <w:pPr>
+        <w:pStyle w:val="ListParagraph"/>
+        <w:numPr>
+          <w:ilvl w:val="0"/>
+          <w:numId w:val="12"/>
+        </w:numPr>
+        <w:shd w:val="clear" w:color="auto" w:fill="FFFFFF" w:themeFill="background1"/>
+        <w:spacing w:after="0" w:line="240" w:lineRule="auto"/>
+        <w:textAlignment w:val="baseline"/>
+        <w:rPr>
+          <w:rFonts w:ascii="Arial" w:eastAsia="Times New Roman" w:hAnsi="Arial" w:cs="Arial"/>
+          <w:color w:val="374151"/>
+          <w:sz w:val="24"/>
+          <w:szCs w:val="24"/>
+          <w:lang w:eastAsia="en-IN"/>
+        </w:rPr>
+      </w:pPr>
+      <w:r>
+        <w:rPr>
+          <w:rFonts w:ascii="Arial" w:eastAsia="Times New Roman" w:hAnsi="Arial" w:cs="Arial"/>
+          <w:color w:val="374151"/>
+          <w:sz w:val="24"/>
+          <w:szCs w:val="24"/>
+          <w:lang w:eastAsia="en-IN"/>
+        </w:rPr>
+        <w:t>Build given layout using grid or flex see below image for reference</w:t>
+      </w:r>
+    </w:p>
+    <w:p>
+      <w:pPr>
+        <w:pStyle w:val="ListParagraph"/>
+        <w:numPr>
+          <w:ilvl w:val="0"/>
+          <w:numId w:val="12"/>
+        </w:numPr>
+        <w:shd w:val="clear" w:color="auto" w:fill="FFFFFF" w:themeFill="background1"/>
+        <w:spacing w:after="0" w:line="240" w:lineRule="auto"/>
+        <w:textAlignment w:val="baseline"/>
+        <w:rPr>
+          <w:rFonts w:ascii="Arial" w:eastAsia="Times New Roman" w:hAnsi="Arial" w:cs="Arial"/>
+          <w:color w:val="374151"/>
+          <w:sz w:val="24"/>
+          <w:szCs w:val="24"/>
+          <w:lang w:eastAsia="en-IN"/>
+        </w:rPr>
+      </w:pPr>
+      <w:r>
+        <w:rPr>
+          <w:rFonts w:ascii="Arial" w:eastAsia="Times New Roman" w:hAnsi="Arial" w:cs="Arial"/>
+          <w:color w:val="374151"/>
+          <w:sz w:val="24"/>
+          <w:szCs w:val="24"/>
+          <w:lang w:eastAsia="en-IN"/>
+        </w:rPr>
+        <w:t>Build Responsive Layout both desktop and mobile and Tablet, see below image for</w:t>
+      </w:r>
+      <w:r>
+        <w:rPr>
+          <w:rFonts w:ascii="Arial" w:eastAsia="Times New Roman" w:hAnsi="Arial" w:cs="Arial"/>
+          <w:color w:val="374151"/>
+          <w:sz w:val="24"/>
+          <w:szCs w:val="24"/>
+          <w:lang w:eastAsia="en-IN"/>
+        </w:rPr>
+        <w:t xml:space="preserve"> reference</w:t>
+      </w:r>
+      <w:r>
+        <w:rPr>
+          <w:rFonts w:ascii="Arial" w:eastAsia="Times New Roman" w:hAnsi="Arial" w:cs="Arial"/>
+          <w:color w:val="374151"/>
+          <w:sz w:val="24"/>
+          <w:szCs w:val="24"/>
+          <w:lang w:eastAsia="en-IN"/>
+        </w:rPr>
+        <w:t>?</w:t>
+      </w:r>
+    </w:p>
+    <w:p>
+      <w:pPr>
+        <w:pStyle w:val="ListParagraph"/>
+        <w:numPr>
+          <w:ilvl w:val="0"/>
+          <w:numId w:val="12"/>
+        </w:numPr>
+        <w:shd w:val="clear" w:color="auto" w:fill="FFFFFF" w:themeFill="background1"/>
+        <w:spacing w:after="0" w:line="240" w:lineRule="auto"/>
+        <w:textAlignment w:val="baseline"/>
+        <w:rPr>
+          <w:rFonts w:ascii="Arial" w:eastAsia="Times New Roman" w:hAnsi="Arial" w:cs="Arial"/>
+          <w:color w:val="374151"/>
+          <w:sz w:val="24"/>
+          <w:szCs w:val="24"/>
+          <w:lang w:eastAsia="en-IN"/>
+        </w:rPr>
+      </w:pPr>
+      <w:r>
+        <w:rPr>
+          <w:rFonts w:ascii="Arial" w:eastAsia="Times New Roman" w:hAnsi="Arial" w:cs="Arial"/>
+          <w:color w:val="374151"/>
+          <w:sz w:val="24"/>
+          <w:szCs w:val="24"/>
+          <w:lang w:eastAsia="en-IN"/>
+        </w:rPr>
+        <w:t>What are Pseudo class in CSS &amp; h</w:t>
+      </w:r>
+      <w:r>
+        <w:rPr>
+          <w:rFonts w:ascii="Arial" w:eastAsia="Times New Roman" w:hAnsi="Arial" w:cs="Arial"/>
+          <w:color w:val="374151"/>
+          <w:sz w:val="24"/>
+          <w:szCs w:val="24"/>
+          <w:lang w:eastAsia="en-IN"/>
+        </w:rPr>
+        <w:t>ow it</w:t>
+      </w:r>
+      <w:r>
+        <w:rPr>
+          <w:rFonts w:ascii="Arial" w:eastAsia="Times New Roman" w:hAnsi="Arial" w:cs="Arial"/>
+          <w:color w:val="374151"/>
+          <w:sz w:val="24"/>
+          <w:szCs w:val="24"/>
+          <w:lang w:eastAsia="en-IN"/>
+        </w:rPr>
+        <w:t>’</w:t>
+      </w:r>
+      <w:bookmarkStart w:id="0" w:name="_GoBack"/>
+      <w:bookmarkEnd w:id="0"/>
+      <w:r>
+        <w:rPr>
+          <w:rFonts w:ascii="Arial" w:eastAsia="Times New Roman" w:hAnsi="Arial" w:cs="Arial"/>
+          <w:color w:val="374151"/>
+          <w:sz w:val="24"/>
+          <w:szCs w:val="24"/>
+          <w:lang w:eastAsia="en-IN"/>
+        </w:rPr>
+        <w:t>s different From Pseudo Elements?</w:t>
+      </w:r>
     </w:p>
     <w:p>
       <w:pPr>
@@ -14287,6 +14462,36 @@
       <w:lang w:eastAsia="en-IN"/>
     </w:rPr>
   </w:style>
+  <w:style w:type="paragraph" w:styleId="BalloonText">
+    <w:name w:val="Balloon Text"/>
+    <w:basedOn w:val="Normal"/>
+    <w:link w:val="BalloonTextChar"/>
+    <w:uiPriority w:val="99"/>
+    <w:semiHidden/>
+    <w:unhideWhenUsed/>
+    <w:rsid w:val="00E6433C"/>
+    <w:pPr>
+      <w:spacing w:after="0" w:line="240" w:lineRule="auto"/>
+    </w:pPr>
+    <w:rPr>
+      <w:rFonts w:ascii="Tahoma" w:hAnsi="Tahoma" w:cs="Tahoma"/>
+      <w:sz w:val="16"/>
+      <w:szCs w:val="16"/>
+    </w:rPr>
+  </w:style>
+  <w:style w:type="character" w:customStyle="1" w:styleId="BalloonTextChar">
+    <w:name w:val="Balloon Text Char"/>
+    <w:basedOn w:val="DefaultParagraphFont"/>
+    <w:link w:val="BalloonText"/>
+    <w:uiPriority w:val="99"/>
+    <w:semiHidden/>
+    <w:rsid w:val="00E6433C"/>
+    <w:rPr>
+      <w:rFonts w:ascii="Tahoma" w:hAnsi="Tahoma" w:cs="Tahoma"/>
+      <w:sz w:val="16"/>
+      <w:szCs w:val="16"/>
+    </w:rPr>
+  </w:style>
 </w:styles>
 </file>
 
@@ -14542,6 +14747,36 @@
       <w:sz w:val="24"/>
       <w:szCs w:val="24"/>
       <w:lang w:eastAsia="en-IN"/>
+    </w:rPr>
+  </w:style>
+  <w:style w:type="paragraph" w:styleId="BalloonText">
+    <w:name w:val="Balloon Text"/>
+    <w:basedOn w:val="Normal"/>
+    <w:link w:val="BalloonTextChar"/>
+    <w:uiPriority w:val="99"/>
+    <w:semiHidden/>
+    <w:unhideWhenUsed/>
+    <w:rsid w:val="00E6433C"/>
+    <w:pPr>
+      <w:spacing w:after="0" w:line="240" w:lineRule="auto"/>
+    </w:pPr>
+    <w:rPr>
+      <w:rFonts w:ascii="Tahoma" w:hAnsi="Tahoma" w:cs="Tahoma"/>
+      <w:sz w:val="16"/>
+      <w:szCs w:val="16"/>
+    </w:rPr>
+  </w:style>
+  <w:style w:type="character" w:customStyle="1" w:styleId="BalloonTextChar">
+    <w:name w:val="Balloon Text Char"/>
+    <w:basedOn w:val="DefaultParagraphFont"/>
+    <w:link w:val="BalloonText"/>
+    <w:uiPriority w:val="99"/>
+    <w:semiHidden/>
+    <w:rsid w:val="00E6433C"/>
+    <w:rPr>
+      <w:rFonts w:ascii="Tahoma" w:hAnsi="Tahoma" w:cs="Tahoma"/>
+      <w:sz w:val="16"/>
+      <w:szCs w:val="16"/>
     </w:rPr>
   </w:style>
 </w:styles>
@@ -14837,7 +15072,7 @@
 </file>
 
 <file path=customXml/itemProps1.xml><?xml version="1.0" encoding="utf-8"?>
-<ds:datastoreItem xmlns:ds="http://schemas.openxmlformats.org/officeDocument/2006/customXml" ds:itemID="{03ABC3F6-C6B2-49CC-9CFF-16E4FA55C002}">
+<ds:datastoreItem xmlns:ds="http://schemas.openxmlformats.org/officeDocument/2006/customXml" ds:itemID="{C5C2E24D-1892-4EAD-819D-090F303AA211}">
   <ds:schemaRefs>
     <ds:schemaRef ds:uri="http://schemas.openxmlformats.org/officeDocument/2006/bibliography"/>
   </ds:schemaRefs>

</xml_diff>

<commit_message>
repo link for blog,todo and dark theme web apps added
</commit_message>
<xml_diff>
--- a/ASSIGNMENT.docx
+++ b/ASSIGNMENT.docx
@@ -11329,67 +11329,18 @@
         </w:rPr>
         <w:t xml:space="preserve">Repo Link - </w:t>
       </w:r>
-      <w:bookmarkStart w:id="0" w:name="_GoBack"/>
-      <w:r>
-        <w:rPr>
-          <w:rFonts w:asciiTheme="majorHAnsi" w:eastAsia="Times New Roman" w:hAnsiTheme="majorHAnsi" w:cs="Arial"/>
-          <w:color w:val="374151"/>
-          <w:sz w:val="20"/>
-          <w:szCs w:val="24"/>
-          <w:lang w:eastAsia="en-IN"/>
-        </w:rPr>
-        <w:fldChar w:fldCharType="begin"/>
-      </w:r>
-      <w:r>
-        <w:rPr>
-          <w:rFonts w:asciiTheme="majorHAnsi" w:eastAsia="Times New Roman" w:hAnsiTheme="majorHAnsi" w:cs="Arial"/>
-          <w:color w:val="374151"/>
-          <w:sz w:val="20"/>
-          <w:szCs w:val="24"/>
-          <w:lang w:eastAsia="en-IN"/>
-        </w:rPr>
-        <w:instrText>HYPERLINK "https://github.com/Gaurav-Dev24/Placement-Assignment/tree/main/CSS%20Answers/Question%2011"</w:instrText>
-      </w:r>
-      <w:r>
-        <w:rPr>
-          <w:rFonts w:asciiTheme="majorHAnsi" w:eastAsia="Times New Roman" w:hAnsiTheme="majorHAnsi" w:cs="Arial"/>
-          <w:color w:val="374151"/>
-          <w:sz w:val="20"/>
-          <w:szCs w:val="24"/>
-          <w:lang w:eastAsia="en-IN"/>
-        </w:rPr>
-      </w:r>
-      <w:r>
-        <w:rPr>
-          <w:rFonts w:asciiTheme="majorHAnsi" w:eastAsia="Times New Roman" w:hAnsiTheme="majorHAnsi" w:cs="Arial"/>
-          <w:color w:val="374151"/>
-          <w:sz w:val="20"/>
-          <w:szCs w:val="24"/>
-          <w:lang w:eastAsia="en-IN"/>
-        </w:rPr>
-        <w:fldChar w:fldCharType="separate"/>
-      </w:r>
-      <w:r>
-        <w:rPr>
-          <w:rStyle w:val="Hyperlink"/>
-          <w:rFonts w:asciiTheme="majorHAnsi" w:eastAsia="Times New Roman" w:hAnsiTheme="majorHAnsi" w:cs="Arial"/>
-          <w:sz w:val="20"/>
-          <w:szCs w:val="24"/>
-          <w:lang w:eastAsia="en-IN"/>
-        </w:rPr>
-        <w:t>https://github.com/Gaurav-Dev24/Placement-Assignment/tree/main/CSS%20Answers/Question%2011</w:t>
-      </w:r>
-      <w:r>
-        <w:rPr>
-          <w:rFonts w:asciiTheme="majorHAnsi" w:eastAsia="Times New Roman" w:hAnsiTheme="majorHAnsi" w:cs="Arial"/>
-          <w:color w:val="374151"/>
-          <w:sz w:val="20"/>
-          <w:szCs w:val="24"/>
-          <w:lang w:eastAsia="en-IN"/>
-        </w:rPr>
-        <w:fldChar w:fldCharType="end"/>
-      </w:r>
-      <w:bookmarkEnd w:id="0"/>
+      <w:hyperlink r:id="rId13" w:history="1">
+        <w:r>
+          <w:rPr>
+            <w:rStyle w:val="Hyperlink"/>
+            <w:rFonts w:asciiTheme="majorHAnsi" w:eastAsia="Times New Roman" w:hAnsiTheme="majorHAnsi" w:cs="Arial"/>
+            <w:sz w:val="20"/>
+            <w:szCs w:val="24"/>
+            <w:lang w:eastAsia="en-IN"/>
+          </w:rPr>
+          <w:t>https://github.com/Gaurav-Dev24/Placement-Assignment/tree/main/CSS%20Answers/Question%2011</w:t>
+        </w:r>
+      </w:hyperlink>
     </w:p>
     <w:p>
       <w:pPr>
@@ -12525,116 +12476,6 @@
           <w:sz w:val="20"/>
         </w:rPr>
         <w:t>Example 1: Variable Hoisting</w:t>
-      </w:r>
-    </w:p>
-    <w:p>
-      <w:pPr>
-        <w:pStyle w:val="ListParagraph"/>
-        <w:ind w:left="1440"/>
-        <w:rPr>
-          <w:rFonts w:asciiTheme="majorHAnsi" w:hAnsiTheme="majorHAnsi"/>
-          <w:b/>
-          <w:sz w:val="20"/>
-        </w:rPr>
-      </w:pPr>
-    </w:p>
-    <w:p>
-      <w:pPr>
-        <w:pStyle w:val="ListParagraph"/>
-        <w:ind w:left="1440"/>
-        <w:rPr>
-          <w:rFonts w:ascii="Bahnschrift SemiBold" w:hAnsi="Bahnschrift SemiBold"/>
-          <w:sz w:val="20"/>
-        </w:rPr>
-      </w:pPr>
-      <w:r>
-        <w:rPr>
-          <w:rFonts w:ascii="Bahnschrift SemiBold" w:hAnsi="Bahnschrift SemiBold"/>
-          <w:sz w:val="20"/>
-        </w:rPr>
-        <w:t>Repo Link –</w:t>
-      </w:r>
-      <w:r>
-        <w:rPr>
-          <w:rFonts w:ascii="Bahnschrift SemiBold" w:hAnsi="Bahnschrift SemiBold"/>
-          <w:sz w:val="20"/>
-        </w:rPr>
-        <w:t xml:space="preserve"> </w:t>
-      </w:r>
-      <w:hyperlink r:id="rId13" w:history="1">
-        <w:r>
-          <w:rPr>
-            <w:rStyle w:val="Hyperlink"/>
-            <w:rFonts w:asciiTheme="majorHAnsi" w:hAnsiTheme="majorHAnsi"/>
-            <w:sz w:val="20"/>
-          </w:rPr>
-          <w:t>https://github.com/Gaurav-Dev24/Placement-Assignment/blob/main/JS%20Answers/Q%201/script.js</w:t>
-        </w:r>
-      </w:hyperlink>
-    </w:p>
-    <w:p>
-      <w:pPr>
-        <w:pStyle w:val="ListParagraph"/>
-        <w:ind w:left="1440"/>
-        <w:rPr>
-          <w:rFonts w:asciiTheme="majorHAnsi" w:hAnsiTheme="majorHAnsi"/>
-          <w:sz w:val="20"/>
-        </w:rPr>
-      </w:pPr>
-    </w:p>
-    <w:p>
-      <w:pPr>
-        <w:pStyle w:val="ListParagraph"/>
-        <w:ind w:left="1440"/>
-        <w:rPr>
-          <w:rFonts w:asciiTheme="majorHAnsi" w:hAnsiTheme="majorHAnsi"/>
-          <w:sz w:val="20"/>
-        </w:rPr>
-      </w:pPr>
-      <w:r>
-        <w:rPr>
-          <w:rFonts w:asciiTheme="majorHAnsi" w:hAnsiTheme="majorHAnsi"/>
-          <w:sz w:val="20"/>
-        </w:rPr>
-        <w:t xml:space="preserve">In this example, even though the variable `x` is declared later in the code, the `console.log` statement doesn't throw an error. Instead, it prints `undefined`. This is because the declaration of `x` is hoisted to the top, but the assignment `x = 5` is not hoisted. </w:t>
-      </w:r>
-      <w:proofErr w:type="gramStart"/>
-      <w:r>
-        <w:rPr>
-          <w:rFonts w:asciiTheme="majorHAnsi" w:hAnsiTheme="majorHAnsi"/>
-          <w:sz w:val="20"/>
-        </w:rPr>
-        <w:t>So, at the time of the `console.log` statement, `x` exists but hasn't been assigned a value yet.</w:t>
-      </w:r>
-      <w:proofErr w:type="gramEnd"/>
-    </w:p>
-    <w:p>
-      <w:pPr>
-        <w:pStyle w:val="ListParagraph"/>
-        <w:ind w:left="1440"/>
-        <w:rPr>
-          <w:rFonts w:asciiTheme="majorHAnsi" w:hAnsiTheme="majorHAnsi"/>
-          <w:sz w:val="20"/>
-        </w:rPr>
-      </w:pPr>
-    </w:p>
-    <w:p>
-      <w:pPr>
-        <w:pStyle w:val="ListParagraph"/>
-        <w:ind w:left="1440"/>
-        <w:rPr>
-          <w:rFonts w:asciiTheme="majorHAnsi" w:hAnsiTheme="majorHAnsi"/>
-          <w:b/>
-          <w:sz w:val="20"/>
-        </w:rPr>
-      </w:pPr>
-      <w:r>
-        <w:rPr>
-          <w:rFonts w:asciiTheme="majorHAnsi" w:hAnsiTheme="majorHAnsi"/>
-          <w:b/>
-          <w:sz w:val="20"/>
-        </w:rPr>
-        <w:t>Example 2: Function Hoisting</w:t>
       </w:r>
     </w:p>
     <w:p>
@@ -12688,6 +12529,116 @@
         <w:ind w:left="1440"/>
         <w:rPr>
           <w:rFonts w:asciiTheme="majorHAnsi" w:hAnsiTheme="majorHAnsi"/>
+          <w:sz w:val="20"/>
+        </w:rPr>
+      </w:pPr>
+    </w:p>
+    <w:p>
+      <w:pPr>
+        <w:pStyle w:val="ListParagraph"/>
+        <w:ind w:left="1440"/>
+        <w:rPr>
+          <w:rFonts w:asciiTheme="majorHAnsi" w:hAnsiTheme="majorHAnsi"/>
+          <w:sz w:val="20"/>
+        </w:rPr>
+      </w:pPr>
+      <w:r>
+        <w:rPr>
+          <w:rFonts w:asciiTheme="majorHAnsi" w:hAnsiTheme="majorHAnsi"/>
+          <w:sz w:val="20"/>
+        </w:rPr>
+        <w:t xml:space="preserve">In this example, even though the variable `x` is declared later in the code, the `console.log` statement doesn't throw an error. Instead, it prints `undefined`. This is because the declaration of `x` is hoisted to the top, but the assignment `x = 5` is not hoisted. </w:t>
+      </w:r>
+      <w:proofErr w:type="gramStart"/>
+      <w:r>
+        <w:rPr>
+          <w:rFonts w:asciiTheme="majorHAnsi" w:hAnsiTheme="majorHAnsi"/>
+          <w:sz w:val="20"/>
+        </w:rPr>
+        <w:t>So, at the time of the `console.log` statement, `x` exists but hasn't been assigned a value yet.</w:t>
+      </w:r>
+      <w:proofErr w:type="gramEnd"/>
+    </w:p>
+    <w:p>
+      <w:pPr>
+        <w:pStyle w:val="ListParagraph"/>
+        <w:ind w:left="1440"/>
+        <w:rPr>
+          <w:rFonts w:asciiTheme="majorHAnsi" w:hAnsiTheme="majorHAnsi"/>
+          <w:sz w:val="20"/>
+        </w:rPr>
+      </w:pPr>
+    </w:p>
+    <w:p>
+      <w:pPr>
+        <w:pStyle w:val="ListParagraph"/>
+        <w:ind w:left="1440"/>
+        <w:rPr>
+          <w:rFonts w:asciiTheme="majorHAnsi" w:hAnsiTheme="majorHAnsi"/>
+          <w:b/>
+          <w:sz w:val="20"/>
+        </w:rPr>
+      </w:pPr>
+      <w:r>
+        <w:rPr>
+          <w:rFonts w:asciiTheme="majorHAnsi" w:hAnsiTheme="majorHAnsi"/>
+          <w:b/>
+          <w:sz w:val="20"/>
+        </w:rPr>
+        <w:t>Example 2: Function Hoisting</w:t>
+      </w:r>
+    </w:p>
+    <w:p>
+      <w:pPr>
+        <w:pStyle w:val="ListParagraph"/>
+        <w:ind w:left="1440"/>
+        <w:rPr>
+          <w:rFonts w:asciiTheme="majorHAnsi" w:hAnsiTheme="majorHAnsi"/>
+          <w:b/>
+          <w:sz w:val="20"/>
+        </w:rPr>
+      </w:pPr>
+    </w:p>
+    <w:p>
+      <w:pPr>
+        <w:pStyle w:val="ListParagraph"/>
+        <w:ind w:left="1440"/>
+        <w:rPr>
+          <w:rFonts w:ascii="Bahnschrift SemiBold" w:hAnsi="Bahnschrift SemiBold"/>
+          <w:sz w:val="20"/>
+        </w:rPr>
+      </w:pPr>
+      <w:r>
+        <w:rPr>
+          <w:rFonts w:ascii="Bahnschrift SemiBold" w:hAnsi="Bahnschrift SemiBold"/>
+          <w:sz w:val="20"/>
+        </w:rPr>
+        <w:t>Repo Link –</w:t>
+      </w:r>
+      <w:r>
+        <w:rPr>
+          <w:rFonts w:ascii="Bahnschrift SemiBold" w:hAnsi="Bahnschrift SemiBold"/>
+          <w:sz w:val="20"/>
+        </w:rPr>
+        <w:t xml:space="preserve"> </w:t>
+      </w:r>
+      <w:hyperlink r:id="rId15" w:history="1">
+        <w:r>
+          <w:rPr>
+            <w:rStyle w:val="Hyperlink"/>
+            <w:rFonts w:asciiTheme="majorHAnsi" w:hAnsiTheme="majorHAnsi"/>
+            <w:sz w:val="20"/>
+          </w:rPr>
+          <w:t>https://github.com/Gaurav-Dev24/Placement-Assignment/blob/main/JS%20Answers/Q%201/script.js</w:t>
+        </w:r>
+      </w:hyperlink>
+    </w:p>
+    <w:p>
+      <w:pPr>
+        <w:pStyle w:val="ListParagraph"/>
+        <w:ind w:left="1440"/>
+        <w:rPr>
+          <w:rFonts w:asciiTheme="majorHAnsi" w:hAnsiTheme="majorHAnsi"/>
           <w:b/>
           <w:sz w:val="20"/>
         </w:rPr>
@@ -13310,7 +13261,7 @@
         </w:rPr>
         <w:t xml:space="preserve"> </w:t>
       </w:r>
-      <w:hyperlink r:id="rId15" w:history="1">
+      <w:hyperlink r:id="rId16" w:history="1">
         <w:r>
           <w:rPr>
             <w:rStyle w:val="Hyperlink"/>
@@ -13605,7 +13556,7 @@
         </w:rPr>
         <w:t xml:space="preserve">Repo Link – </w:t>
       </w:r>
-      <w:hyperlink r:id="rId16" w:history="1">
+      <w:hyperlink r:id="rId17" w:history="1">
         <w:r>
           <w:rPr>
             <w:rStyle w:val="Hyperlink"/>
@@ -13810,7 +13761,7 @@
         </w:rPr>
         <w:t xml:space="preserve"> </w:t>
       </w:r>
-      <w:hyperlink r:id="rId17" w:history="1">
+      <w:hyperlink r:id="rId18" w:history="1">
         <w:r>
           <w:rPr>
             <w:rStyle w:val="Hyperlink"/>
@@ -13981,7 +13932,7 @@
         </w:rPr>
         <w:t xml:space="preserve"> </w:t>
       </w:r>
-      <w:hyperlink r:id="rId18" w:history="1">
+      <w:hyperlink r:id="rId19" w:history="1">
         <w:r>
           <w:rPr>
             <w:rStyle w:val="Hyperlink"/>
@@ -14487,7 +14438,7 @@
         </w:rPr>
         <w:t xml:space="preserve"> </w:t>
       </w:r>
-      <w:hyperlink r:id="rId19" w:history="1">
+      <w:hyperlink r:id="rId20" w:history="1">
         <w:r>
           <w:rPr>
             <w:rStyle w:val="Hyperlink"/>
@@ -14848,7 +14799,7 @@
         </w:rPr>
         <w:t xml:space="preserve"> </w:t>
       </w:r>
-      <w:hyperlink r:id="rId20" w:history="1">
+      <w:hyperlink r:id="rId21" w:history="1">
         <w:r>
           <w:rPr>
             <w:rStyle w:val="Hyperlink"/>
@@ -15210,7 +15161,7 @@
         </w:rPr>
         <w:t xml:space="preserve">Repo Link – </w:t>
       </w:r>
-      <w:hyperlink r:id="rId21" w:history="1">
+      <w:hyperlink r:id="rId22" w:history="1">
         <w:r>
           <w:rPr>
             <w:rStyle w:val="Hyperlink"/>
@@ -15468,7 +15419,7 @@
         </w:rPr>
         <w:t xml:space="preserve">Repo Link – </w:t>
       </w:r>
-      <w:hyperlink r:id="rId22" w:history="1">
+      <w:hyperlink r:id="rId23" w:history="1">
         <w:r>
           <w:rPr>
             <w:rStyle w:val="Hyperlink"/>
@@ -16191,7 +16142,7 @@
         </w:rPr>
         <w:t xml:space="preserve"> </w:t>
       </w:r>
-      <w:hyperlink r:id="rId23" w:history="1">
+      <w:hyperlink r:id="rId24" w:history="1">
         <w:r>
           <w:rPr>
             <w:rStyle w:val="Hyperlink"/>
@@ -17111,7 +17062,7 @@
         </w:rPr>
         <w:t xml:space="preserve"> </w:t>
       </w:r>
-      <w:hyperlink r:id="rId24" w:history="1">
+      <w:hyperlink r:id="rId25" w:history="1">
         <w:r>
           <w:rPr>
             <w:rStyle w:val="Hyperlink"/>
@@ -17195,7 +17146,7 @@
         </w:rPr>
         <w:t xml:space="preserve"> </w:t>
       </w:r>
-      <w:hyperlink r:id="rId25" w:history="1">
+      <w:hyperlink r:id="rId26" w:history="1">
         <w:r>
           <w:rPr>
             <w:rStyle w:val="Hyperlink"/>
@@ -17279,7 +17230,7 @@
         </w:rPr>
         <w:t xml:space="preserve"> </w:t>
       </w:r>
-      <w:hyperlink r:id="rId26" w:history="1">
+      <w:hyperlink r:id="rId27" w:history="1">
         <w:r>
           <w:rPr>
             <w:rStyle w:val="Hyperlink"/>
@@ -17382,7 +17333,7 @@
         </w:rPr>
         <w:t xml:space="preserve"> </w:t>
       </w:r>
-      <w:hyperlink r:id="rId27" w:history="1">
+      <w:hyperlink r:id="rId28" w:history="1">
         <w:r>
           <w:rPr>
             <w:rStyle w:val="Hyperlink"/>
@@ -18464,7 +18415,7 @@
         </w:rPr>
         <w:t xml:space="preserve">Repo Link – </w:t>
       </w:r>
-      <w:hyperlink r:id="rId28" w:history="1">
+      <w:hyperlink r:id="rId29" w:history="1">
         <w:r>
           <w:rPr>
             <w:rStyle w:val="Hyperlink"/>
@@ -19045,7 +18996,7 @@
         </w:rPr>
         <w:t xml:space="preserve"> </w:t>
       </w:r>
-      <w:hyperlink r:id="rId29" w:history="1">
+      <w:hyperlink r:id="rId30" w:history="1">
         <w:r>
           <w:rPr>
             <w:rStyle w:val="Hyperlink"/>
@@ -19556,7 +19507,7 @@
         </w:rPr>
         <w:t xml:space="preserve">- Fetch data from </w:t>
       </w:r>
-      <w:hyperlink r:id="rId30" w:history="1">
+      <w:hyperlink r:id="rId31" w:history="1">
         <w:r>
           <w:rPr>
             <w:rStyle w:val="Hyperlink"/>
@@ -19637,6 +19588,25 @@
         </w:rPr>
         <w:t>–</w:t>
       </w:r>
+      <w:r>
+        <w:rPr>
+          <w:rFonts w:ascii="Bahnschrift SemiBold" w:hAnsi="Bahnschrift SemiBold"/>
+          <w:sz w:val="20"/>
+          <w:szCs w:val="20"/>
+        </w:rPr>
+        <w:t xml:space="preserve"> </w:t>
+      </w:r>
+      <w:hyperlink r:id="rId32" w:history="1">
+        <w:r>
+          <w:rPr>
+            <w:rStyle w:val="Hyperlink"/>
+            <w:rFonts w:asciiTheme="majorHAnsi" w:hAnsiTheme="majorHAnsi"/>
+            <w:sz w:val="20"/>
+            <w:szCs w:val="20"/>
+          </w:rPr>
+          <w:t>https://github.com/Gaurav-Dev24/Placement-Assignment/tree/main/JS%20Answers/Q%2012/Blog-App</w:t>
+        </w:r>
+      </w:hyperlink>
     </w:p>
     <w:p>
       <w:pPr>
@@ -20028,6 +19998,7 @@
           <w:sz w:val="20"/>
           <w:szCs w:val="20"/>
         </w:rPr>
+        <w:lastRenderedPageBreak/>
         <w:t>React</w:t>
       </w:r>
       <w:proofErr w:type="gramEnd"/>
@@ -20637,7 +20608,6 @@
           <w:rFonts w:ascii="Bahnschrift SemiBold" w:hAnsi="Bahnschrift SemiBold" w:cs="Segoe UI"/>
           <w:color w:val="343541"/>
         </w:rPr>
-        <w:lastRenderedPageBreak/>
         <w:t>Explain life cycle of react components?</w:t>
       </w:r>
     </w:p>
@@ -21531,6 +21501,7 @@
           <w:sz w:val="20"/>
           <w:szCs w:val="20"/>
         </w:rPr>
+        <w:lastRenderedPageBreak/>
         <w:t xml:space="preserve">   - </w:t>
       </w:r>
       <w:r>
@@ -21567,7 +21538,6 @@
           <w:sz w:val="20"/>
           <w:szCs w:val="20"/>
         </w:rPr>
-        <w:lastRenderedPageBreak/>
         <w:t xml:space="preserve">   - </w:t>
       </w:r>
       <w:r>
@@ -22594,7 +22564,6 @@
           <w:sz w:val="20"/>
           <w:szCs w:val="20"/>
         </w:rPr>
-        <w:lastRenderedPageBreak/>
         <w:t>There are several built-in hooks available in React:</w:t>
       </w:r>
     </w:p>
@@ -23523,6 +23492,7 @@
           <w:sz w:val="20"/>
           <w:szCs w:val="20"/>
         </w:rPr>
+        <w:lastRenderedPageBreak/>
         <w:t>render(</w:t>
       </w:r>
       <w:proofErr w:type="gramEnd"/>
@@ -24529,7 +24499,6 @@
           <w:sz w:val="20"/>
           <w:szCs w:val="20"/>
         </w:rPr>
-        <w:lastRenderedPageBreak/>
         <w:t xml:space="preserve">    </w:t>
       </w:r>
       <w:proofErr w:type="spellStart"/>
@@ -25015,16 +24984,7 @@
           <w:sz w:val="20"/>
           <w:szCs w:val="20"/>
         </w:rPr>
-        <w:t>Multiple State Variables</w:t>
-      </w:r>
-      <w:r>
-        <w:rPr>
-          <w:rFonts w:asciiTheme="majorHAnsi" w:hAnsiTheme="majorHAnsi"/>
-          <w:b/>
-          <w:sz w:val="20"/>
-          <w:szCs w:val="20"/>
-        </w:rPr>
-        <w:t>:</w:t>
+        <w:t>Multiple State Variables:</w:t>
       </w:r>
       <w:r>
         <w:rPr>
@@ -25573,6 +25533,7 @@
           <w:sz w:val="20"/>
           <w:szCs w:val="20"/>
         </w:rPr>
+        <w:lastRenderedPageBreak/>
         <w:t>Here's an example of how to use the `</w:t>
       </w:r>
       <w:proofErr w:type="spellStart"/>
@@ -25619,7 +25580,6 @@
           <w:sz w:val="20"/>
           <w:szCs w:val="20"/>
         </w:rPr>
-        <w:lastRenderedPageBreak/>
         <w:t>```</w:t>
       </w:r>
       <w:proofErr w:type="spellStart"/>
@@ -26752,16 +26712,7 @@
           <w:sz w:val="20"/>
           <w:szCs w:val="20"/>
         </w:rPr>
-        <w:t>Compatibili</w:t>
-      </w:r>
-      <w:r>
-        <w:rPr>
-          <w:rFonts w:asciiTheme="majorHAnsi" w:hAnsiTheme="majorHAnsi"/>
-          <w:b/>
-          <w:sz w:val="20"/>
-          <w:szCs w:val="20"/>
-        </w:rPr>
-        <w:t xml:space="preserve">ty with React </w:t>
+        <w:t xml:space="preserve">Compatibility with React </w:t>
       </w:r>
       <w:proofErr w:type="spellStart"/>
       <w:r>
@@ -26885,7 +26836,6 @@
           <w:rFonts w:ascii="Bahnschrift SemiBold" w:hAnsi="Bahnschrift SemiBold"/>
           <w:szCs w:val="20"/>
         </w:rPr>
-        <w:lastRenderedPageBreak/>
         <w:t xml:space="preserve">Explain Context </w:t>
       </w:r>
       <w:proofErr w:type="spellStart"/>
@@ -26902,48 +26852,70 @@
           <w:rFonts w:ascii="Bahnschrift SemiBold" w:hAnsi="Bahnschrift SemiBold"/>
           <w:szCs w:val="20"/>
         </w:rPr>
-        <w:t xml:space="preserve"> a</w:t>
-      </w:r>
-      <w:r>
+        <w:t xml:space="preserve"> and create a minor project on it.</w:t>
+      </w:r>
+    </w:p>
+    <w:p>
+      <w:pPr>
+        <w:pStyle w:val="ListParagraph"/>
         <w:rPr>
           <w:rFonts w:ascii="Bahnschrift SemiBold" w:hAnsi="Bahnschrift SemiBold"/>
           <w:szCs w:val="20"/>
         </w:rPr>
-        <w:t>nd create a minor project on it.</w:t>
-      </w:r>
-    </w:p>
-    <w:p>
-      <w:pPr>
-        <w:pStyle w:val="ListParagraph"/>
+      </w:pPr>
+      <w:r>
         <w:rPr>
           <w:rFonts w:ascii="Bahnschrift SemiBold" w:hAnsi="Bahnschrift SemiBold"/>
           <w:szCs w:val="20"/>
         </w:rPr>
+        <w:t>- Create dashboard and with button on clicking on that change theme to dark and light</w:t>
+      </w:r>
+    </w:p>
+    <w:p>
+      <w:pPr>
+        <w:ind w:left="1440"/>
+        <w:rPr>
+          <w:rFonts w:asciiTheme="majorHAnsi" w:hAnsiTheme="majorHAnsi"/>
+          <w:sz w:val="18"/>
+          <w:szCs w:val="20"/>
+        </w:rPr>
       </w:pPr>
       <w:r>
         <w:rPr>
           <w:rFonts w:ascii="Bahnschrift SemiBold" w:hAnsi="Bahnschrift SemiBold"/>
-          <w:szCs w:val="20"/>
-        </w:rPr>
-        <w:t>- Create dashboard and with button on clicking on that change theme to dark and light</w:t>
-      </w:r>
-    </w:p>
-    <w:p>
-      <w:pPr>
-        <w:ind w:firstLine="720"/>
-        <w:rPr>
-          <w:rFonts w:ascii="Bahnschrift SemiBold" w:hAnsi="Bahnschrift SemiBold"/>
-          <w:sz w:val="20"/>
-          <w:szCs w:val="20"/>
-        </w:rPr>
-      </w:pPr>
-      <w:r>
-        <w:rPr>
-          <w:rFonts w:ascii="Bahnschrift SemiBold" w:hAnsi="Bahnschrift SemiBold"/>
           <w:sz w:val="20"/>
           <w:szCs w:val="20"/>
         </w:rPr>
         <w:t>Repo Link –</w:t>
+      </w:r>
+      <w:r>
+        <w:rPr>
+          <w:rStyle w:val="Hyperlink"/>
+          <w:rFonts w:asciiTheme="majorHAnsi" w:hAnsiTheme="majorHAnsi"/>
+          <w:sz w:val="18"/>
+          <w:szCs w:val="20"/>
+        </w:rPr>
+        <w:t xml:space="preserve"> </w:t>
+      </w:r>
+      <w:hyperlink r:id="rId33" w:history="1">
+        <w:r>
+          <w:rPr>
+            <w:rStyle w:val="Hyperlink"/>
+            <w:rFonts w:asciiTheme="majorHAnsi" w:hAnsiTheme="majorHAnsi"/>
+            <w:sz w:val="18"/>
+            <w:szCs w:val="20"/>
+          </w:rPr>
+          <w:t>https://github.com/Gaurav-Dev24/Placement-</w:t>
+        </w:r>
+      </w:hyperlink>
+      <w:r>
+        <w:rPr>
+          <w:rStyle w:val="Hyperlink"/>
+          <w:rFonts w:asciiTheme="majorHAnsi" w:hAnsiTheme="majorHAnsi"/>
+          <w:sz w:val="18"/>
+          <w:szCs w:val="20"/>
+        </w:rPr>
+        <w:t>Assignment/tree/main/React%20Answers/Dark-Light-theme/dar-light-mode</w:t>
       </w:r>
     </w:p>
     <w:p>
@@ -28155,6 +28127,7 @@
           <w:sz w:val="20"/>
           <w:szCs w:val="20"/>
         </w:rPr>
+        <w:lastRenderedPageBreak/>
         <w:t xml:space="preserve">  );</w:t>
       </w:r>
     </w:p>
@@ -28209,7 +28182,6 @@
           <w:sz w:val="20"/>
           <w:szCs w:val="20"/>
         </w:rPr>
-        <w:lastRenderedPageBreak/>
         <w:t>Advantages of the `</w:t>
       </w:r>
       <w:proofErr w:type="spellStart"/>
@@ -28662,40 +28634,34 @@
         <w:rPr>
           <w:rFonts w:ascii="Bahnschrift SemiBold" w:eastAsia="ArialMT" w:hAnsi="Bahnschrift SemiBold" w:cs="ArialMT"/>
         </w:rPr>
-        <w:t>B</w:t>
-      </w:r>
+        <w:t xml:space="preserve">Build a </w:t>
+      </w:r>
+      <w:proofErr w:type="spellStart"/>
       <w:r>
         <w:rPr>
           <w:rFonts w:ascii="Bahnschrift SemiBold" w:eastAsia="ArialMT" w:hAnsi="Bahnschrift SemiBold" w:cs="ArialMT"/>
         </w:rPr>
-        <w:t xml:space="preserve">uild a </w:t>
+        <w:t>Todo</w:t>
+      </w:r>
+      <w:proofErr w:type="spellEnd"/>
+      <w:r>
+        <w:rPr>
+          <w:rFonts w:ascii="Bahnschrift SemiBold" w:eastAsia="ArialMT" w:hAnsi="Bahnschrift SemiBold" w:cs="ArialMT"/>
+        </w:rPr>
+        <w:t xml:space="preserve"> Web App Using React and </w:t>
       </w:r>
       <w:proofErr w:type="spellStart"/>
       <w:r>
         <w:rPr>
           <w:rFonts w:ascii="Bahnschrift SemiBold" w:eastAsia="ArialMT" w:hAnsi="Bahnschrift SemiBold" w:cs="ArialMT"/>
         </w:rPr>
-        <w:t>Todo</w:t>
+        <w:t>useReducer</w:t>
       </w:r>
       <w:proofErr w:type="spellEnd"/>
       <w:r>
         <w:rPr>
           <w:rFonts w:ascii="Bahnschrift SemiBold" w:eastAsia="ArialMT" w:hAnsi="Bahnschrift SemiBold" w:cs="ArialMT"/>
         </w:rPr>
-        <w:t xml:space="preserve"> Web App Using React and </w:t>
-      </w:r>
-      <w:proofErr w:type="spellStart"/>
-      <w:r>
-        <w:rPr>
-          <w:rFonts w:ascii="Bahnschrift SemiBold" w:eastAsia="ArialMT" w:hAnsi="Bahnschrift SemiBold" w:cs="ArialMT"/>
-        </w:rPr>
-        <w:t>useReducer</w:t>
-      </w:r>
-      <w:proofErr w:type="spellEnd"/>
-      <w:r>
-        <w:rPr>
-          <w:rFonts w:ascii="Bahnschrift SemiBold" w:eastAsia="ArialMT" w:hAnsi="Bahnschrift SemiBold" w:cs="ArialMT"/>
-        </w:rPr>
         <w:t xml:space="preserve"> Hook</w:t>
       </w:r>
       <w:r>
@@ -28720,29 +28686,42 @@
       <w:pPr>
         <w:pStyle w:val="ListParagraph"/>
         <w:rPr>
+          <w:rFonts w:asciiTheme="majorHAnsi" w:hAnsiTheme="majorHAnsi"/>
+          <w:sz w:val="18"/>
+          <w:szCs w:val="20"/>
+        </w:rPr>
+      </w:pPr>
+      <w:r>
+        <w:rPr>
           <w:rFonts w:ascii="Bahnschrift SemiBold" w:hAnsi="Bahnschrift SemiBold"/>
           <w:sz w:val="20"/>
           <w:szCs w:val="20"/>
         </w:rPr>
-      </w:pPr>
-      <w:r>
+        <w:t>Repo Link –</w:t>
+      </w:r>
+      <w:hyperlink r:id="rId34" w:history="1">
+        <w:r>
+          <w:rPr>
+            <w:rStyle w:val="Hyperlink"/>
+            <w:rFonts w:asciiTheme="majorHAnsi" w:hAnsiTheme="majorHAnsi"/>
+            <w:sz w:val="18"/>
+            <w:szCs w:val="20"/>
+          </w:rPr>
+          <w:t>https://github.com/Gaurav-Dev24/Placement-Assignment/tree/main/React%20Answers/Todo%20web%20app/todo</w:t>
+        </w:r>
+      </w:hyperlink>
+    </w:p>
+    <w:p>
+      <w:pPr>
+        <w:pStyle w:val="ListParagraph"/>
         <w:rPr>
           <w:rFonts w:ascii="Bahnschrift SemiBold" w:hAnsi="Bahnschrift SemiBold"/>
           <w:sz w:val="20"/>
           <w:szCs w:val="20"/>
         </w:rPr>
-        <w:t>Repo Link –</w:t>
-      </w:r>
-    </w:p>
-    <w:p>
-      <w:pPr>
-        <w:pStyle w:val="ListParagraph"/>
-        <w:rPr>
-          <w:rFonts w:ascii="Bahnschrift SemiBold" w:hAnsi="Bahnschrift SemiBold"/>
-          <w:sz w:val="20"/>
-          <w:szCs w:val="20"/>
-        </w:rPr>
-      </w:pPr>
+      </w:pPr>
+      <w:bookmarkStart w:id="0" w:name="_GoBack"/>
+      <w:bookmarkEnd w:id="0"/>
     </w:p>
     <w:p>
       <w:pPr>
@@ -28774,13 +28753,7 @@
         <w:rPr>
           <w:rFonts w:ascii="Bahnschrift SemiBold" w:eastAsia="ArialMT" w:hAnsi="Bahnschrift SemiBold" w:cs="ArialMT"/>
         </w:rPr>
-        <w:t xml:space="preserve"> simple counter app using React</w:t>
-      </w:r>
-      <w:r>
-        <w:rPr>
-          <w:rFonts w:ascii="Bahnschrift SemiBold" w:eastAsia="ArialMT" w:hAnsi="Bahnschrift SemiBold" w:cs="ArialMT"/>
-        </w:rPr>
-        <w:t>.</w:t>
+        <w:t xml:space="preserve"> simple counter app using React.</w:t>
       </w:r>
     </w:p>
     <w:p>
@@ -28834,13 +28807,7 @@
         <w:rPr>
           <w:rFonts w:ascii="Bahnschrift SemiBold" w:eastAsia="ArialMT" w:hAnsi="Bahnschrift SemiBold" w:cs="ArialMT"/>
         </w:rPr>
-        <w:t>Build Calculator Using React Only</w:t>
-      </w:r>
-      <w:r>
-        <w:rPr>
-          <w:rFonts w:ascii="Bahnschrift SemiBold" w:eastAsia="ArialMT" w:hAnsi="Bahnschrift SemiBold" w:cs="ArialMT"/>
-        </w:rPr>
-        <w:t>.</w:t>
+        <w:t>Build Calculator Using React Only.</w:t>
       </w:r>
     </w:p>
     <w:p>
@@ -28910,21 +28877,15 @@
         <w:rPr>
           <w:rFonts w:ascii="Bahnschrift SemiBold" w:eastAsia="ArialMT" w:hAnsi="Bahnschrift SemiBold" w:cs="ArialMT"/>
         </w:rPr>
-        <w:t xml:space="preserve"> Toe Game using Class Component of React</w:t>
-      </w:r>
-      <w:r>
+        <w:t xml:space="preserve"> Toe Game using Class Component of React.</w:t>
+      </w:r>
+    </w:p>
+    <w:p>
+      <w:pPr>
+        <w:pStyle w:val="ListParagraph"/>
         <w:rPr>
           <w:rFonts w:ascii="Bahnschrift SemiBold" w:eastAsia="ArialMT" w:hAnsi="Bahnschrift SemiBold" w:cs="ArialMT"/>
         </w:rPr>
-        <w:t>.</w:t>
-      </w:r>
-    </w:p>
-    <w:p>
-      <w:pPr>
-        <w:pStyle w:val="ListParagraph"/>
-        <w:rPr>
-          <w:rFonts w:ascii="Bahnschrift SemiBold" w:eastAsia="ArialMT" w:hAnsi="Bahnschrift SemiBold" w:cs="ArialMT"/>
-        </w:rPr>
       </w:pPr>
     </w:p>
     <w:p>
@@ -28942,6 +28903,7 @@
           <w:sz w:val="20"/>
           <w:szCs w:val="20"/>
         </w:rPr>
+        <w:lastRenderedPageBreak/>
         <w:t>Repo Link –</w:t>
       </w:r>
     </w:p>
@@ -28970,7 +28932,6 @@
         <w:rPr>
           <w:rFonts w:ascii="Bahnschrift SemiBold" w:eastAsia="ArialMT" w:hAnsi="Bahnschrift SemiBold" w:cs="ArialMT"/>
         </w:rPr>
-        <w:lastRenderedPageBreak/>
         <w:t>Explain Prop Drilling &amp; How can we avoid it?</w:t>
       </w:r>
     </w:p>
@@ -29869,17 +29830,16 @@
           <w:rFonts w:asciiTheme="majorHAnsi" w:eastAsia="ArialMT" w:hAnsiTheme="majorHAnsi" w:cs="ArialMT"/>
           <w:sz w:val="20"/>
         </w:rPr>
-        <w:t>, you can store data at a global level and access it from any component without the need for prop drilling. This approach is particularly useful for large-scale applications with complex state management needs.</w:t>
-      </w:r>
-    </w:p>
-    <w:p>
-      <w:pPr>
-        <w:pStyle w:val="ListParagraph"/>
+        <w:t xml:space="preserve">, you can store data at a global level and access it </w:t>
+      </w:r>
+      <w:r>
         <w:rPr>
           <w:rFonts w:asciiTheme="majorHAnsi" w:eastAsia="ArialMT" w:hAnsiTheme="majorHAnsi" w:cs="ArialMT"/>
           <w:sz w:val="20"/>
         </w:rPr>
-      </w:pPr>
+        <w:lastRenderedPageBreak/>
+        <w:t>from any component without the need for prop drilling. This approach is particularly useful for large-scale applications with complex state management needs.</w:t>
+      </w:r>
     </w:p>
     <w:p>
       <w:pPr>
@@ -29889,22 +29849,22 @@
           <w:sz w:val="20"/>
         </w:rPr>
       </w:pPr>
-      <w:r>
+    </w:p>
+    <w:p>
+      <w:pPr>
+        <w:pStyle w:val="ListParagraph"/>
         <w:rPr>
           <w:rFonts w:asciiTheme="majorHAnsi" w:eastAsia="ArialMT" w:hAnsiTheme="majorHAnsi" w:cs="ArialMT"/>
-          <w:b/>
-          <w:sz w:val="20"/>
-        </w:rPr>
-        <w:lastRenderedPageBreak/>
-        <w:t>Component Composition</w:t>
-      </w:r>
+          <w:sz w:val="20"/>
+        </w:rPr>
+      </w:pPr>
       <w:r>
         <w:rPr>
           <w:rFonts w:asciiTheme="majorHAnsi" w:eastAsia="ArialMT" w:hAnsiTheme="majorHAnsi" w:cs="ArialMT"/>
           <w:b/>
           <w:sz w:val="20"/>
         </w:rPr>
-        <w:t>:</w:t>
+        <w:t>Component Composition:</w:t>
       </w:r>
       <w:r>
         <w:rPr>
@@ -33994,7 +33954,7 @@
 </file>
 
 <file path=customXml/itemProps1.xml><?xml version="1.0" encoding="utf-8"?>
-<ds:datastoreItem xmlns:ds="http://schemas.openxmlformats.org/officeDocument/2006/customXml" ds:itemID="{A026C2A2-4DB1-4AEE-9AC6-30A8C41CCD1E}">
+<ds:datastoreItem xmlns:ds="http://schemas.openxmlformats.org/officeDocument/2006/customXml" ds:itemID="{344A97B7-EC2F-402F-BFA0-C991BFFF109D}">
   <ds:schemaRefs>
     <ds:schemaRef ds:uri="http://schemas.openxmlformats.org/officeDocument/2006/bibliography"/>
   </ds:schemaRefs>

</xml_diff>

<commit_message>
Execution Context diagram updated
</commit_message>
<xml_diff>
--- a/ASSIGNMENT.docx
+++ b/ASSIGNMENT.docx
@@ -15731,33 +15731,22 @@
         <w:pStyle w:val="ListParagraph"/>
         <w:ind w:left="1440"/>
         <w:rPr>
-          <w:rFonts w:ascii="Bahnschrift SemiBold" w:hAnsi="Bahnschrift SemiBold"/>
-          <w:sz w:val="20"/>
-          <w:szCs w:val="20"/>
-        </w:rPr>
-      </w:pPr>
-    </w:p>
-    <w:p>
-      <w:pPr>
-        <w:pStyle w:val="ListParagraph"/>
-        <w:ind w:left="1440"/>
-        <w:rPr>
-          <w:rFonts w:ascii="Bahnschrift SemiBold" w:hAnsi="Bahnschrift SemiBold"/>
-          <w:sz w:val="20"/>
-          <w:szCs w:val="20"/>
-        </w:rPr>
-      </w:pPr>
-    </w:p>
-    <w:p>
-      <w:pPr>
-        <w:pStyle w:val="ListParagraph"/>
-        <w:ind w:left="1440"/>
-        <w:rPr>
-          <w:rFonts w:ascii="Bahnschrift SemiBold" w:hAnsi="Bahnschrift SemiBold"/>
-          <w:sz w:val="20"/>
-          <w:szCs w:val="20"/>
-        </w:rPr>
-      </w:pPr>
+          <w:rFonts w:asciiTheme="majorHAnsi" w:hAnsiTheme="majorHAnsi"/>
+          <w:sz w:val="18"/>
+          <w:szCs w:val="20"/>
+        </w:rPr>
+      </w:pPr>
+      <w:hyperlink r:id="rId24" w:history="1">
+        <w:r>
+          <w:rPr>
+            <w:rStyle w:val="Hyperlink"/>
+            <w:rFonts w:asciiTheme="majorHAnsi" w:hAnsiTheme="majorHAnsi"/>
+            <w:sz w:val="18"/>
+            <w:szCs w:val="20"/>
+          </w:rPr>
+          <w:t>https://github.com/Gaurav-Dev24/Placement-Assignment/tree/main/JS%20Answers/Q%206</w:t>
+        </w:r>
+      </w:hyperlink>
     </w:p>
     <w:p>
       <w:pPr>
@@ -15817,8 +15806,48 @@
           <w:sz w:val="20"/>
           <w:szCs w:val="20"/>
         </w:rPr>
-        <w:t xml:space="preserve">Promises are an asynchronous programming concept in JavaScript that represents the eventual completion (or failure) of an asynchronous operation and its resulting value. </w:t>
-      </w:r>
+        <w:t xml:space="preserve">Promises are an asynchronous programming concept in JavaScript that represents the eventual completion (or failure) of an asynchronous operation and its resulting value. They provide a way to handle asynchronous operations in a more structured and manageable manner, avoiding </w:t>
+      </w:r>
+      <w:proofErr w:type="spellStart"/>
+      <w:r>
+        <w:rPr>
+          <w:rFonts w:asciiTheme="majorHAnsi" w:hAnsiTheme="majorHAnsi"/>
+          <w:sz w:val="20"/>
+          <w:szCs w:val="20"/>
+        </w:rPr>
+        <w:t>callback</w:t>
+      </w:r>
+      <w:proofErr w:type="spellEnd"/>
+      <w:r>
+        <w:rPr>
+          <w:rFonts w:asciiTheme="majorHAnsi" w:hAnsiTheme="majorHAnsi"/>
+          <w:sz w:val="20"/>
+          <w:szCs w:val="20"/>
+        </w:rPr>
+        <w:t xml:space="preserve"> hell and improving code readability.</w:t>
+      </w:r>
+    </w:p>
+    <w:p>
+      <w:pPr>
+        <w:pStyle w:val="ListParagraph"/>
+        <w:ind w:left="1440"/>
+        <w:rPr>
+          <w:rFonts w:asciiTheme="majorHAnsi" w:hAnsiTheme="majorHAnsi"/>
+          <w:sz w:val="20"/>
+          <w:szCs w:val="20"/>
+        </w:rPr>
+      </w:pPr>
+    </w:p>
+    <w:p>
+      <w:pPr>
+        <w:pStyle w:val="ListParagraph"/>
+        <w:ind w:left="1440"/>
+        <w:rPr>
+          <w:rFonts w:asciiTheme="majorHAnsi" w:hAnsiTheme="majorHAnsi"/>
+          <w:sz w:val="20"/>
+          <w:szCs w:val="20"/>
+        </w:rPr>
+      </w:pPr>
       <w:r>
         <w:rPr>
           <w:rFonts w:asciiTheme="majorHAnsi" w:hAnsiTheme="majorHAnsi"/>
@@ -15826,7 +15855,154 @@
           <w:szCs w:val="20"/>
         </w:rPr>
         <w:lastRenderedPageBreak/>
-        <w:t xml:space="preserve">They provide a way to handle asynchronous operations in a more structured and manageable manner, avoiding </w:t>
+        <w:t>A promise can be in one of three states:</w:t>
+      </w:r>
+    </w:p>
+    <w:p>
+      <w:pPr>
+        <w:pStyle w:val="ListParagraph"/>
+        <w:ind w:left="1440"/>
+        <w:rPr>
+          <w:rFonts w:asciiTheme="majorHAnsi" w:hAnsiTheme="majorHAnsi"/>
+          <w:sz w:val="20"/>
+          <w:szCs w:val="20"/>
+        </w:rPr>
+      </w:pPr>
+    </w:p>
+    <w:p>
+      <w:pPr>
+        <w:pStyle w:val="ListParagraph"/>
+        <w:ind w:left="1440"/>
+        <w:rPr>
+          <w:rFonts w:asciiTheme="majorHAnsi" w:hAnsiTheme="majorHAnsi"/>
+          <w:sz w:val="20"/>
+          <w:szCs w:val="20"/>
+        </w:rPr>
+      </w:pPr>
+      <w:r>
+        <w:rPr>
+          <w:rFonts w:asciiTheme="majorHAnsi" w:hAnsiTheme="majorHAnsi"/>
+          <w:b/>
+          <w:sz w:val="20"/>
+          <w:szCs w:val="20"/>
+        </w:rPr>
+        <w:t>Pending:</w:t>
+      </w:r>
+      <w:r>
+        <w:rPr>
+          <w:rFonts w:asciiTheme="majorHAnsi" w:hAnsiTheme="majorHAnsi"/>
+          <w:sz w:val="20"/>
+          <w:szCs w:val="20"/>
+        </w:rPr>
+        <w:t xml:space="preserve"> This is the initial state of a promise. It means that the asynchronous operation associated with the promise is still in progress and hasn't been fulfilled or rejected yet.</w:t>
+      </w:r>
+    </w:p>
+    <w:p>
+      <w:pPr>
+        <w:pStyle w:val="ListParagraph"/>
+        <w:ind w:left="1440"/>
+        <w:rPr>
+          <w:rFonts w:asciiTheme="majorHAnsi" w:hAnsiTheme="majorHAnsi"/>
+          <w:sz w:val="20"/>
+          <w:szCs w:val="20"/>
+        </w:rPr>
+      </w:pPr>
+    </w:p>
+    <w:p>
+      <w:pPr>
+        <w:pStyle w:val="ListParagraph"/>
+        <w:ind w:left="1440"/>
+        <w:rPr>
+          <w:rFonts w:asciiTheme="majorHAnsi" w:hAnsiTheme="majorHAnsi"/>
+          <w:sz w:val="20"/>
+          <w:szCs w:val="20"/>
+        </w:rPr>
+      </w:pPr>
+      <w:r>
+        <w:rPr>
+          <w:rFonts w:asciiTheme="majorHAnsi" w:hAnsiTheme="majorHAnsi"/>
+          <w:b/>
+          <w:sz w:val="20"/>
+          <w:szCs w:val="20"/>
+        </w:rPr>
+        <w:t>Fulfilled:</w:t>
+      </w:r>
+      <w:r>
+        <w:rPr>
+          <w:rFonts w:asciiTheme="majorHAnsi" w:hAnsiTheme="majorHAnsi"/>
+          <w:sz w:val="20"/>
+          <w:szCs w:val="20"/>
+        </w:rPr>
+        <w:t xml:space="preserve"> If the asynchronous operation is successful, the promise transitions to the fulfilled state. It means that the operation has completed successfully, and the promise holds the resulting value.</w:t>
+      </w:r>
+    </w:p>
+    <w:p>
+      <w:pPr>
+        <w:pStyle w:val="ListParagraph"/>
+        <w:ind w:left="1440"/>
+        <w:rPr>
+          <w:rFonts w:asciiTheme="majorHAnsi" w:hAnsiTheme="majorHAnsi"/>
+          <w:sz w:val="20"/>
+          <w:szCs w:val="20"/>
+        </w:rPr>
+      </w:pPr>
+    </w:p>
+    <w:p>
+      <w:pPr>
+        <w:pStyle w:val="ListParagraph"/>
+        <w:ind w:left="1440"/>
+        <w:rPr>
+          <w:rFonts w:asciiTheme="majorHAnsi" w:hAnsiTheme="majorHAnsi"/>
+          <w:sz w:val="20"/>
+          <w:szCs w:val="20"/>
+        </w:rPr>
+      </w:pPr>
+      <w:r>
+        <w:rPr>
+          <w:rFonts w:asciiTheme="majorHAnsi" w:hAnsiTheme="majorHAnsi"/>
+          <w:b/>
+          <w:sz w:val="20"/>
+          <w:szCs w:val="20"/>
+        </w:rPr>
+        <w:t xml:space="preserve">Rejected: </w:t>
+      </w:r>
+      <w:r>
+        <w:rPr>
+          <w:rFonts w:asciiTheme="majorHAnsi" w:hAnsiTheme="majorHAnsi"/>
+          <w:sz w:val="20"/>
+          <w:szCs w:val="20"/>
+        </w:rPr>
+        <w:t>If an error or failure occurs during the asynchronous operation, the promise transitions to the rejected state. It means that the operation was not successful, and the promise holds the reason or error for the failure.</w:t>
+      </w:r>
+    </w:p>
+    <w:p>
+      <w:pPr>
+        <w:pStyle w:val="ListParagraph"/>
+        <w:ind w:left="1440"/>
+        <w:rPr>
+          <w:rFonts w:asciiTheme="majorHAnsi" w:hAnsiTheme="majorHAnsi"/>
+          <w:sz w:val="20"/>
+          <w:szCs w:val="20"/>
+        </w:rPr>
+      </w:pPr>
+    </w:p>
+    <w:p>
+      <w:pPr>
+        <w:pStyle w:val="ListParagraph"/>
+        <w:ind w:left="1440"/>
+        <w:rPr>
+          <w:rFonts w:asciiTheme="majorHAnsi" w:hAnsiTheme="majorHAnsi"/>
+          <w:sz w:val="20"/>
+          <w:szCs w:val="20"/>
+        </w:rPr>
+      </w:pPr>
+      <w:r>
+        <w:rPr>
+          <w:rFonts w:asciiTheme="majorHAnsi" w:hAnsiTheme="majorHAnsi"/>
+          <w:sz w:val="20"/>
+          <w:szCs w:val="20"/>
+        </w:rPr>
+        <w:t xml:space="preserve">To create your own promise, you can use the `Promise` constructor. It takes a </w:t>
       </w:r>
       <w:proofErr w:type="spellStart"/>
       <w:r>
@@ -15844,184 +16020,7 @@
           <w:sz w:val="20"/>
           <w:szCs w:val="20"/>
         </w:rPr>
-        <w:t xml:space="preserve"> hell and improving code readability.</w:t>
-      </w:r>
-    </w:p>
-    <w:p>
-      <w:pPr>
-        <w:pStyle w:val="ListParagraph"/>
-        <w:ind w:left="1440"/>
-        <w:rPr>
-          <w:rFonts w:asciiTheme="majorHAnsi" w:hAnsiTheme="majorHAnsi"/>
-          <w:sz w:val="20"/>
-          <w:szCs w:val="20"/>
-        </w:rPr>
-      </w:pPr>
-    </w:p>
-    <w:p>
-      <w:pPr>
-        <w:pStyle w:val="ListParagraph"/>
-        <w:ind w:left="1440"/>
-        <w:rPr>
-          <w:rFonts w:asciiTheme="majorHAnsi" w:hAnsiTheme="majorHAnsi"/>
-          <w:sz w:val="20"/>
-          <w:szCs w:val="20"/>
-        </w:rPr>
-      </w:pPr>
-      <w:r>
-        <w:rPr>
-          <w:rFonts w:asciiTheme="majorHAnsi" w:hAnsiTheme="majorHAnsi"/>
-          <w:sz w:val="20"/>
-          <w:szCs w:val="20"/>
-        </w:rPr>
-        <w:t>A promise can be in one of three states:</w:t>
-      </w:r>
-    </w:p>
-    <w:p>
-      <w:pPr>
-        <w:pStyle w:val="ListParagraph"/>
-        <w:ind w:left="1440"/>
-        <w:rPr>
-          <w:rFonts w:asciiTheme="majorHAnsi" w:hAnsiTheme="majorHAnsi"/>
-          <w:sz w:val="20"/>
-          <w:szCs w:val="20"/>
-        </w:rPr>
-      </w:pPr>
-    </w:p>
-    <w:p>
-      <w:pPr>
-        <w:pStyle w:val="ListParagraph"/>
-        <w:ind w:left="1440"/>
-        <w:rPr>
-          <w:rFonts w:asciiTheme="majorHAnsi" w:hAnsiTheme="majorHAnsi"/>
-          <w:sz w:val="20"/>
-          <w:szCs w:val="20"/>
-        </w:rPr>
-      </w:pPr>
-      <w:r>
-        <w:rPr>
-          <w:rFonts w:asciiTheme="majorHAnsi" w:hAnsiTheme="majorHAnsi"/>
-          <w:b/>
-          <w:sz w:val="20"/>
-          <w:szCs w:val="20"/>
-        </w:rPr>
-        <w:t>Pending:</w:t>
-      </w:r>
-      <w:r>
-        <w:rPr>
-          <w:rFonts w:asciiTheme="majorHAnsi" w:hAnsiTheme="majorHAnsi"/>
-          <w:sz w:val="20"/>
-          <w:szCs w:val="20"/>
-        </w:rPr>
-        <w:t xml:space="preserve"> This is the initial state of a promise. It means that the asynchronous operation associated with the promise is still in progress and hasn't been fulfilled or rejected yet.</w:t>
-      </w:r>
-    </w:p>
-    <w:p>
-      <w:pPr>
-        <w:pStyle w:val="ListParagraph"/>
-        <w:ind w:left="1440"/>
-        <w:rPr>
-          <w:rFonts w:asciiTheme="majorHAnsi" w:hAnsiTheme="majorHAnsi"/>
-          <w:sz w:val="20"/>
-          <w:szCs w:val="20"/>
-        </w:rPr>
-      </w:pPr>
-    </w:p>
-    <w:p>
-      <w:pPr>
-        <w:pStyle w:val="ListParagraph"/>
-        <w:ind w:left="1440"/>
-        <w:rPr>
-          <w:rFonts w:asciiTheme="majorHAnsi" w:hAnsiTheme="majorHAnsi"/>
-          <w:sz w:val="20"/>
-          <w:szCs w:val="20"/>
-        </w:rPr>
-      </w:pPr>
-      <w:r>
-        <w:rPr>
-          <w:rFonts w:asciiTheme="majorHAnsi" w:hAnsiTheme="majorHAnsi"/>
-          <w:b/>
-          <w:sz w:val="20"/>
-          <w:szCs w:val="20"/>
-        </w:rPr>
-        <w:t>Fulfilled:</w:t>
-      </w:r>
-      <w:r>
-        <w:rPr>
-          <w:rFonts w:asciiTheme="majorHAnsi" w:hAnsiTheme="majorHAnsi"/>
-          <w:sz w:val="20"/>
-          <w:szCs w:val="20"/>
-        </w:rPr>
-        <w:t xml:space="preserve"> If the asynchronous operation is successful, the promise transitions to the fulfilled state. It means that the operation has completed successfully, and the promise holds the resulting value.</w:t>
-      </w:r>
-    </w:p>
-    <w:p>
-      <w:pPr>
-        <w:pStyle w:val="ListParagraph"/>
-        <w:ind w:left="1440"/>
-        <w:rPr>
-          <w:rFonts w:asciiTheme="majorHAnsi" w:hAnsiTheme="majorHAnsi"/>
-          <w:sz w:val="20"/>
-          <w:szCs w:val="20"/>
-        </w:rPr>
-      </w:pPr>
-    </w:p>
-    <w:p>
-      <w:pPr>
-        <w:pStyle w:val="ListParagraph"/>
-        <w:ind w:left="1440"/>
-        <w:rPr>
-          <w:rFonts w:asciiTheme="majorHAnsi" w:hAnsiTheme="majorHAnsi"/>
-          <w:sz w:val="20"/>
-          <w:szCs w:val="20"/>
-        </w:rPr>
-      </w:pPr>
-      <w:r>
-        <w:rPr>
-          <w:rFonts w:asciiTheme="majorHAnsi" w:hAnsiTheme="majorHAnsi"/>
-          <w:b/>
-          <w:sz w:val="20"/>
-          <w:szCs w:val="20"/>
-        </w:rPr>
-        <w:t xml:space="preserve">Rejected: </w:t>
-      </w:r>
-      <w:r>
-        <w:rPr>
-          <w:rFonts w:asciiTheme="majorHAnsi" w:hAnsiTheme="majorHAnsi"/>
-          <w:sz w:val="20"/>
-          <w:szCs w:val="20"/>
-        </w:rPr>
-        <w:t>If an error or failure occurs during the asynchronous operation, the promise transitions to the rejected state. It means that the operation was not successful, and the promise holds the reason or error for the failure.</w:t>
-      </w:r>
-    </w:p>
-    <w:p>
-      <w:pPr>
-        <w:pStyle w:val="ListParagraph"/>
-        <w:ind w:left="1440"/>
-        <w:rPr>
-          <w:rFonts w:asciiTheme="majorHAnsi" w:hAnsiTheme="majorHAnsi"/>
-          <w:sz w:val="20"/>
-          <w:szCs w:val="20"/>
-        </w:rPr>
-      </w:pPr>
-    </w:p>
-    <w:p>
-      <w:pPr>
-        <w:pStyle w:val="ListParagraph"/>
-        <w:ind w:left="1440"/>
-        <w:rPr>
-          <w:rFonts w:asciiTheme="majorHAnsi" w:hAnsiTheme="majorHAnsi"/>
-          <w:sz w:val="20"/>
-          <w:szCs w:val="20"/>
-        </w:rPr>
-      </w:pPr>
-      <w:r>
-        <w:rPr>
-          <w:rFonts w:asciiTheme="majorHAnsi" w:hAnsiTheme="majorHAnsi"/>
-          <w:sz w:val="20"/>
-          <w:szCs w:val="20"/>
-        </w:rPr>
-        <w:t xml:space="preserve">To create your own promise, you can use the `Promise` constructor. It takes a </w:t>
+        <w:t xml:space="preserve"> function with two parameters: `resolve` and `reject`. Inside this </w:t>
       </w:r>
       <w:proofErr w:type="spellStart"/>
       <w:r>
@@ -16039,24 +16038,6 @@
           <w:sz w:val="20"/>
           <w:szCs w:val="20"/>
         </w:rPr>
-        <w:t xml:space="preserve"> function with two parameters: `resolve` and `reject`. Inside this </w:t>
-      </w:r>
-      <w:proofErr w:type="spellStart"/>
-      <w:r>
-        <w:rPr>
-          <w:rFonts w:asciiTheme="majorHAnsi" w:hAnsiTheme="majorHAnsi"/>
-          <w:sz w:val="20"/>
-          <w:szCs w:val="20"/>
-        </w:rPr>
-        <w:t>callback</w:t>
-      </w:r>
-      <w:proofErr w:type="spellEnd"/>
-      <w:r>
-        <w:rPr>
-          <w:rFonts w:asciiTheme="majorHAnsi" w:hAnsiTheme="majorHAnsi"/>
-          <w:sz w:val="20"/>
-          <w:szCs w:val="20"/>
-        </w:rPr>
         <w:t xml:space="preserve"> function, you perform your asynchronous operation and call `</w:t>
       </w:r>
       <w:proofErr w:type="gramStart"/>
@@ -16142,7 +16123,7 @@
         </w:rPr>
         <w:t xml:space="preserve"> </w:t>
       </w:r>
-      <w:hyperlink r:id="rId24" w:history="1">
+      <w:hyperlink r:id="rId25" w:history="1">
         <w:r>
           <w:rPr>
             <w:rStyle w:val="Hyperlink"/>
@@ -17062,7 +17043,7 @@
         </w:rPr>
         <w:t xml:space="preserve"> </w:t>
       </w:r>
-      <w:hyperlink r:id="rId25" w:history="1">
+      <w:hyperlink r:id="rId26" w:history="1">
         <w:r>
           <w:rPr>
             <w:rStyle w:val="Hyperlink"/>
@@ -17146,7 +17127,7 @@
         </w:rPr>
         <w:t xml:space="preserve"> </w:t>
       </w:r>
-      <w:hyperlink r:id="rId26" w:history="1">
+      <w:hyperlink r:id="rId27" w:history="1">
         <w:r>
           <w:rPr>
             <w:rStyle w:val="Hyperlink"/>
@@ -17230,7 +17211,7 @@
         </w:rPr>
         <w:t xml:space="preserve"> </w:t>
       </w:r>
-      <w:hyperlink r:id="rId27" w:history="1">
+      <w:hyperlink r:id="rId28" w:history="1">
         <w:r>
           <w:rPr>
             <w:rStyle w:val="Hyperlink"/>
@@ -17269,61 +17250,61 @@
           <w:sz w:val="20"/>
           <w:szCs w:val="20"/>
         </w:rPr>
+        <w:t>Explicit Binding:</w:t>
+      </w:r>
+      <w:r>
+        <w:rPr>
+          <w:rFonts w:asciiTheme="majorHAnsi" w:hAnsiTheme="majorHAnsi"/>
+          <w:sz w:val="20"/>
+          <w:szCs w:val="20"/>
+        </w:rPr>
+        <w:t xml:space="preserve"> You can explicitly bind `this` to a specific object using methods like `</w:t>
+      </w:r>
+      <w:proofErr w:type="gramStart"/>
+      <w:r>
+        <w:rPr>
+          <w:rFonts w:asciiTheme="majorHAnsi" w:hAnsiTheme="majorHAnsi"/>
+          <w:sz w:val="20"/>
+          <w:szCs w:val="20"/>
+        </w:rPr>
+        <w:t>call(</w:t>
+      </w:r>
+      <w:proofErr w:type="gramEnd"/>
+      <w:r>
+        <w:rPr>
+          <w:rFonts w:asciiTheme="majorHAnsi" w:hAnsiTheme="majorHAnsi"/>
+          <w:sz w:val="20"/>
+          <w:szCs w:val="20"/>
+        </w:rPr>
+        <w:t>)`, `apply()`, or `bind()`. These methods allow you to set the value of `this` explicitly when invoking a function.</w:t>
+      </w:r>
+    </w:p>
+    <w:p>
+      <w:pPr>
+        <w:pStyle w:val="ListParagraph"/>
+        <w:ind w:left="1440"/>
+        <w:rPr>
+          <w:rFonts w:asciiTheme="majorHAnsi" w:hAnsiTheme="majorHAnsi"/>
+          <w:sz w:val="20"/>
+          <w:szCs w:val="20"/>
+        </w:rPr>
+      </w:pPr>
+    </w:p>
+    <w:p>
+      <w:pPr>
+        <w:pStyle w:val="ListParagraph"/>
+        <w:ind w:left="1440"/>
+        <w:rPr>
+          <w:rFonts w:ascii="Bahnschrift SemiBold" w:hAnsi="Bahnschrift SemiBold"/>
+          <w:sz w:val="20"/>
+        </w:rPr>
+      </w:pPr>
+      <w:r>
+        <w:rPr>
+          <w:rFonts w:ascii="Bahnschrift SemiBold" w:hAnsi="Bahnschrift SemiBold"/>
+          <w:sz w:val="20"/>
+        </w:rPr>
         <w:lastRenderedPageBreak/>
-        <w:t>Explicit Binding:</w:t>
-      </w:r>
-      <w:r>
-        <w:rPr>
-          <w:rFonts w:asciiTheme="majorHAnsi" w:hAnsiTheme="majorHAnsi"/>
-          <w:sz w:val="20"/>
-          <w:szCs w:val="20"/>
-        </w:rPr>
-        <w:t xml:space="preserve"> You can explicitly bind `this` to a specific object using methods like `</w:t>
-      </w:r>
-      <w:proofErr w:type="gramStart"/>
-      <w:r>
-        <w:rPr>
-          <w:rFonts w:asciiTheme="majorHAnsi" w:hAnsiTheme="majorHAnsi"/>
-          <w:sz w:val="20"/>
-          <w:szCs w:val="20"/>
-        </w:rPr>
-        <w:t>call(</w:t>
-      </w:r>
-      <w:proofErr w:type="gramEnd"/>
-      <w:r>
-        <w:rPr>
-          <w:rFonts w:asciiTheme="majorHAnsi" w:hAnsiTheme="majorHAnsi"/>
-          <w:sz w:val="20"/>
-          <w:szCs w:val="20"/>
-        </w:rPr>
-        <w:t>)`, `apply()`, or `bind()`. These methods allow you to set the value of `this` explicitly when invoking a function.</w:t>
-      </w:r>
-    </w:p>
-    <w:p>
-      <w:pPr>
-        <w:pStyle w:val="ListParagraph"/>
-        <w:ind w:left="1440"/>
-        <w:rPr>
-          <w:rFonts w:asciiTheme="majorHAnsi" w:hAnsiTheme="majorHAnsi"/>
-          <w:sz w:val="20"/>
-          <w:szCs w:val="20"/>
-        </w:rPr>
-      </w:pPr>
-    </w:p>
-    <w:p>
-      <w:pPr>
-        <w:pStyle w:val="ListParagraph"/>
-        <w:ind w:left="1440"/>
-        <w:rPr>
-          <w:rFonts w:ascii="Bahnschrift SemiBold" w:hAnsi="Bahnschrift SemiBold"/>
-          <w:sz w:val="20"/>
-        </w:rPr>
-      </w:pPr>
-      <w:r>
-        <w:rPr>
-          <w:rFonts w:ascii="Bahnschrift SemiBold" w:hAnsi="Bahnschrift SemiBold"/>
-          <w:sz w:val="20"/>
-        </w:rPr>
         <w:t>Repo Link –</w:t>
       </w:r>
       <w:r>
@@ -17333,7 +17314,7 @@
         </w:rPr>
         <w:t xml:space="preserve"> </w:t>
       </w:r>
-      <w:hyperlink r:id="rId28" w:history="1">
+      <w:hyperlink r:id="rId29" w:history="1">
         <w:r>
           <w:rPr>
             <w:rStyle w:val="Hyperlink"/>
@@ -18085,56 +18066,64 @@
           <w:sz w:val="20"/>
           <w:szCs w:val="20"/>
         </w:rPr>
+        <w:t>- Once the call stack is empty, the event loop starts over by checking the micro task queue.</w:t>
+      </w:r>
+    </w:p>
+    <w:p>
+      <w:pPr>
+        <w:pStyle w:val="ListParagraph"/>
+        <w:ind w:left="1440"/>
+        <w:rPr>
+          <w:rFonts w:asciiTheme="majorHAnsi" w:hAnsiTheme="majorHAnsi"/>
+          <w:sz w:val="20"/>
+          <w:szCs w:val="20"/>
+        </w:rPr>
+      </w:pPr>
+    </w:p>
+    <w:p>
+      <w:pPr>
+        <w:pStyle w:val="ListParagraph"/>
+        <w:ind w:left="1440"/>
+        <w:rPr>
+          <w:rFonts w:asciiTheme="majorHAnsi" w:hAnsiTheme="majorHAnsi"/>
+          <w:sz w:val="20"/>
+          <w:szCs w:val="20"/>
+        </w:rPr>
+      </w:pPr>
+      <w:r>
+        <w:rPr>
+          <w:rFonts w:asciiTheme="majorHAnsi" w:hAnsiTheme="majorHAnsi"/>
+          <w:sz w:val="20"/>
+          <w:szCs w:val="20"/>
+        </w:rPr>
+        <w:t xml:space="preserve">In summary, the event loop coordinates the execution of code in JavaScript by managing the call stack, </w:t>
+      </w:r>
+      <w:proofErr w:type="spellStart"/>
+      <w:r>
+        <w:rPr>
+          <w:rFonts w:asciiTheme="majorHAnsi" w:hAnsiTheme="majorHAnsi"/>
+          <w:sz w:val="20"/>
+          <w:szCs w:val="20"/>
+        </w:rPr>
+        <w:t>callback</w:t>
+      </w:r>
+      <w:proofErr w:type="spellEnd"/>
+      <w:r>
+        <w:rPr>
+          <w:rFonts w:asciiTheme="majorHAnsi" w:hAnsiTheme="majorHAnsi"/>
+          <w:sz w:val="20"/>
+          <w:szCs w:val="20"/>
+        </w:rPr>
+        <w:t xml:space="preserve"> queue, and micro task queue. It ensures that tasks are executed in </w:t>
+      </w:r>
+      <w:r>
+        <w:rPr>
+          <w:rFonts w:asciiTheme="majorHAnsi" w:hAnsiTheme="majorHAnsi"/>
+          <w:sz w:val="20"/>
+          <w:szCs w:val="20"/>
+        </w:rPr>
         <w:lastRenderedPageBreak/>
-        <w:t>- Once the call stack is empty, the event loop starts over by checking the micro task queue.</w:t>
-      </w:r>
-    </w:p>
-    <w:p>
-      <w:pPr>
-        <w:pStyle w:val="ListParagraph"/>
-        <w:ind w:left="1440"/>
-        <w:rPr>
-          <w:rFonts w:asciiTheme="majorHAnsi" w:hAnsiTheme="majorHAnsi"/>
-          <w:sz w:val="20"/>
-          <w:szCs w:val="20"/>
-        </w:rPr>
-      </w:pPr>
-    </w:p>
-    <w:p>
-      <w:pPr>
-        <w:pStyle w:val="ListParagraph"/>
-        <w:ind w:left="1440"/>
-        <w:rPr>
-          <w:rFonts w:asciiTheme="majorHAnsi" w:hAnsiTheme="majorHAnsi"/>
-          <w:sz w:val="20"/>
-          <w:szCs w:val="20"/>
-        </w:rPr>
-      </w:pPr>
-      <w:r>
-        <w:rPr>
-          <w:rFonts w:asciiTheme="majorHAnsi" w:hAnsiTheme="majorHAnsi"/>
-          <w:sz w:val="20"/>
-          <w:szCs w:val="20"/>
-        </w:rPr>
-        <w:t xml:space="preserve">In summary, the event loop coordinates the execution of code in JavaScript by managing the call stack, </w:t>
-      </w:r>
-      <w:proofErr w:type="spellStart"/>
-      <w:r>
-        <w:rPr>
-          <w:rFonts w:asciiTheme="majorHAnsi" w:hAnsiTheme="majorHAnsi"/>
-          <w:sz w:val="20"/>
-          <w:szCs w:val="20"/>
-        </w:rPr>
-        <w:t>callback</w:t>
-      </w:r>
-      <w:proofErr w:type="spellEnd"/>
-      <w:r>
-        <w:rPr>
-          <w:rFonts w:asciiTheme="majorHAnsi" w:hAnsiTheme="majorHAnsi"/>
-          <w:sz w:val="20"/>
-          <w:szCs w:val="20"/>
-        </w:rPr>
-        <w:t xml:space="preserve"> queue, and micro task queue. It ensures that tasks are executed in the correct order and that JavaScript remains responsive even when dealing with asynchronous operations.</w:t>
+        <w:t>the correct order and that JavaScript remains responsive even when dealing with asynchronous operations.</w:t>
       </w:r>
     </w:p>
     <w:p>
@@ -18415,7 +18404,7 @@
         </w:rPr>
         <w:t xml:space="preserve">Repo Link – </w:t>
       </w:r>
-      <w:hyperlink r:id="rId29" w:history="1">
+      <w:hyperlink r:id="rId30" w:history="1">
         <w:r>
           <w:rPr>
             <w:rStyle w:val="Hyperlink"/>
@@ -18899,6 +18888,7 @@
           <w:sz w:val="20"/>
           <w:szCs w:val="20"/>
         </w:rPr>
+        <w:lastRenderedPageBreak/>
         <w:t>In JavaScript, a closure is a combination of a function and the lexical environment within which that function was declared. It allows a function to access variables from its outer scope, even after the outer function has finished executing. In simpler terms, a closure "closes over" the variables it needs, preserving their values and scope.</w:t>
       </w:r>
     </w:p>
@@ -18996,7 +18986,7 @@
         </w:rPr>
         <w:t xml:space="preserve"> </w:t>
       </w:r>
-      <w:hyperlink r:id="rId30" w:history="1">
+      <w:hyperlink r:id="rId31" w:history="1">
         <w:r>
           <w:rPr>
             <w:rStyle w:val="Hyperlink"/>
@@ -19426,16 +19416,7 @@
           <w:sz w:val="20"/>
           <w:szCs w:val="20"/>
         </w:rPr>
-        <w:t xml:space="preserve">Closures provide a powerful and flexible way to manage data, encapsulate functionality, and create reusable functions with preserved state. They offer solutions to various </w:t>
-      </w:r>
-      <w:r>
-        <w:rPr>
-          <w:rFonts w:asciiTheme="majorHAnsi" w:hAnsiTheme="majorHAnsi"/>
-          <w:sz w:val="20"/>
-          <w:szCs w:val="20"/>
-        </w:rPr>
-        <w:lastRenderedPageBreak/>
-        <w:t>programming problems and enable more advanced patterns and techniques in JavaScript.</w:t>
+        <w:t>Closures provide a powerful and flexible way to manage data, encapsulate functionality, and create reusable functions with preserved state. They offer solutions to various programming problems and enable more advanced patterns and techniques in JavaScript.</w:t>
       </w:r>
     </w:p>
     <w:p>
@@ -19507,7 +19488,7 @@
         </w:rPr>
         <w:t xml:space="preserve">- Fetch data from </w:t>
       </w:r>
-      <w:hyperlink r:id="rId31" w:history="1">
+      <w:hyperlink r:id="rId32" w:history="1">
         <w:r>
           <w:rPr>
             <w:rStyle w:val="Hyperlink"/>
@@ -19596,7 +19577,7 @@
         </w:rPr>
         <w:t xml:space="preserve"> </w:t>
       </w:r>
-      <w:hyperlink r:id="rId32" w:history="1">
+      <w:hyperlink r:id="rId33" w:history="1">
         <w:r>
           <w:rPr>
             <w:rStyle w:val="Hyperlink"/>
@@ -19998,56 +19979,56 @@
           <w:sz w:val="20"/>
           <w:szCs w:val="20"/>
         </w:rPr>
+        <w:t>React</w:t>
+      </w:r>
+      <w:proofErr w:type="gramEnd"/>
+      <w:r>
+        <w:rPr>
+          <w:rFonts w:asciiTheme="majorHAnsi" w:hAnsiTheme="majorHAnsi"/>
+          <w:b/>
+          <w:sz w:val="20"/>
+          <w:szCs w:val="20"/>
+        </w:rPr>
+        <w:t xml:space="preserve"> Native:</w:t>
+      </w:r>
+      <w:r>
+        <w:rPr>
+          <w:rFonts w:asciiTheme="majorHAnsi" w:hAnsiTheme="majorHAnsi"/>
+          <w:sz w:val="20"/>
+          <w:szCs w:val="20"/>
+        </w:rPr>
+        <w:t xml:space="preserve"> React offers React Native, a framework for building native mobile applications. </w:t>
+      </w:r>
+    </w:p>
+    <w:p>
+      <w:pPr>
+        <w:pStyle w:val="ListParagraph"/>
+        <w:ind w:left="1440"/>
+        <w:rPr>
+          <w:rFonts w:asciiTheme="majorHAnsi" w:hAnsiTheme="majorHAnsi"/>
+          <w:sz w:val="20"/>
+          <w:szCs w:val="20"/>
+        </w:rPr>
+      </w:pPr>
+    </w:p>
+    <w:p>
+      <w:pPr>
+        <w:pStyle w:val="ListParagraph"/>
+        <w:ind w:left="1440"/>
+        <w:rPr>
+          <w:rFonts w:asciiTheme="majorHAnsi" w:hAnsiTheme="majorHAnsi"/>
+          <w:sz w:val="20"/>
+          <w:szCs w:val="20"/>
+        </w:rPr>
+      </w:pPr>
+      <w:r>
+        <w:rPr>
+          <w:rFonts w:asciiTheme="majorHAnsi" w:hAnsiTheme="majorHAnsi"/>
+          <w:b/>
+          <w:sz w:val="20"/>
+          <w:szCs w:val="20"/>
+        </w:rPr>
         <w:lastRenderedPageBreak/>
-        <w:t>React</w:t>
-      </w:r>
-      <w:proofErr w:type="gramEnd"/>
-      <w:r>
-        <w:rPr>
-          <w:rFonts w:asciiTheme="majorHAnsi" w:hAnsiTheme="majorHAnsi"/>
-          <w:b/>
-          <w:sz w:val="20"/>
-          <w:szCs w:val="20"/>
-        </w:rPr>
-        <w:t xml:space="preserve"> Native:</w:t>
-      </w:r>
-      <w:r>
-        <w:rPr>
-          <w:rFonts w:asciiTheme="majorHAnsi" w:hAnsiTheme="majorHAnsi"/>
-          <w:sz w:val="20"/>
-          <w:szCs w:val="20"/>
-        </w:rPr>
-        <w:t xml:space="preserve"> React offers React Native, a framework for building native mobile applications. </w:t>
-      </w:r>
-    </w:p>
-    <w:p>
-      <w:pPr>
-        <w:pStyle w:val="ListParagraph"/>
-        <w:ind w:left="1440"/>
-        <w:rPr>
-          <w:rFonts w:asciiTheme="majorHAnsi" w:hAnsiTheme="majorHAnsi"/>
-          <w:sz w:val="20"/>
-          <w:szCs w:val="20"/>
-        </w:rPr>
-      </w:pPr>
-    </w:p>
-    <w:p>
-      <w:pPr>
-        <w:pStyle w:val="ListParagraph"/>
-        <w:ind w:left="1440"/>
-        <w:rPr>
-          <w:rFonts w:asciiTheme="majorHAnsi" w:hAnsiTheme="majorHAnsi"/>
-          <w:sz w:val="20"/>
-          <w:szCs w:val="20"/>
-        </w:rPr>
-      </w:pPr>
-      <w:r>
-        <w:rPr>
-          <w:rFonts w:asciiTheme="majorHAnsi" w:hAnsiTheme="majorHAnsi"/>
-          <w:b/>
-          <w:sz w:val="20"/>
-          <w:szCs w:val="20"/>
-        </w:rPr>
         <w:t>Large Community and Ecosystem:</w:t>
       </w:r>
       <w:r>
@@ -21501,43 +21482,43 @@
           <w:sz w:val="20"/>
           <w:szCs w:val="20"/>
         </w:rPr>
+        <w:t xml:space="preserve">   - </w:t>
+      </w:r>
+      <w:r>
+        <w:rPr>
+          <w:rFonts w:asciiTheme="majorHAnsi" w:hAnsiTheme="majorHAnsi"/>
+          <w:b/>
+          <w:sz w:val="20"/>
+          <w:szCs w:val="20"/>
+        </w:rPr>
+        <w:t xml:space="preserve">Functional Components: </w:t>
+      </w:r>
+      <w:r>
+        <w:rPr>
+          <w:rFonts w:asciiTheme="majorHAnsi" w:hAnsiTheme="majorHAnsi"/>
+          <w:sz w:val="20"/>
+          <w:szCs w:val="20"/>
+        </w:rPr>
+        <w:t>Functional Components are written as JavaScript functions. They receive props as an argument and return JSX elements that represent the UI.</w:t>
+      </w:r>
+    </w:p>
+    <w:p>
+      <w:pPr>
+        <w:pStyle w:val="ListParagraph"/>
+        <w:ind w:left="1440"/>
+        <w:rPr>
+          <w:rFonts w:asciiTheme="majorHAnsi" w:hAnsiTheme="majorHAnsi"/>
+          <w:sz w:val="20"/>
+          <w:szCs w:val="20"/>
+        </w:rPr>
+      </w:pPr>
+      <w:r>
+        <w:rPr>
+          <w:rFonts w:asciiTheme="majorHAnsi" w:hAnsiTheme="majorHAnsi"/>
+          <w:sz w:val="20"/>
+          <w:szCs w:val="20"/>
+        </w:rPr>
         <w:lastRenderedPageBreak/>
-        <w:t xml:space="preserve">   - </w:t>
-      </w:r>
-      <w:r>
-        <w:rPr>
-          <w:rFonts w:asciiTheme="majorHAnsi" w:hAnsiTheme="majorHAnsi"/>
-          <w:b/>
-          <w:sz w:val="20"/>
-          <w:szCs w:val="20"/>
-        </w:rPr>
-        <w:t xml:space="preserve">Functional Components: </w:t>
-      </w:r>
-      <w:r>
-        <w:rPr>
-          <w:rFonts w:asciiTheme="majorHAnsi" w:hAnsiTheme="majorHAnsi"/>
-          <w:sz w:val="20"/>
-          <w:szCs w:val="20"/>
-        </w:rPr>
-        <w:t>Functional Components are written as JavaScript functions. They receive props as an argument and return JSX elements that represent the UI.</w:t>
-      </w:r>
-    </w:p>
-    <w:p>
-      <w:pPr>
-        <w:pStyle w:val="ListParagraph"/>
-        <w:ind w:left="1440"/>
-        <w:rPr>
-          <w:rFonts w:asciiTheme="majorHAnsi" w:hAnsiTheme="majorHAnsi"/>
-          <w:sz w:val="20"/>
-          <w:szCs w:val="20"/>
-        </w:rPr>
-      </w:pPr>
-      <w:r>
-        <w:rPr>
-          <w:rFonts w:asciiTheme="majorHAnsi" w:hAnsiTheme="majorHAnsi"/>
-          <w:sz w:val="20"/>
-          <w:szCs w:val="20"/>
-        </w:rPr>
         <w:t xml:space="preserve">   - </w:t>
       </w:r>
       <w:r>
@@ -22564,6 +22545,7 @@
           <w:sz w:val="20"/>
           <w:szCs w:val="20"/>
         </w:rPr>
+        <w:lastRenderedPageBreak/>
         <w:t>There are several built-in hooks available in React:</w:t>
       </w:r>
     </w:p>
@@ -23492,7 +23474,6 @@
           <w:sz w:val="20"/>
           <w:szCs w:val="20"/>
         </w:rPr>
-        <w:lastRenderedPageBreak/>
         <w:t>render(</w:t>
       </w:r>
       <w:proofErr w:type="gramEnd"/>
@@ -24499,6 +24480,7 @@
           <w:sz w:val="20"/>
           <w:szCs w:val="20"/>
         </w:rPr>
+        <w:lastRenderedPageBreak/>
         <w:t xml:space="preserve">    </w:t>
       </w:r>
       <w:proofErr w:type="spellStart"/>
@@ -25533,53 +25515,53 @@
           <w:sz w:val="20"/>
           <w:szCs w:val="20"/>
         </w:rPr>
+        <w:t>Here's an example of how to use the `</w:t>
+      </w:r>
+      <w:proofErr w:type="spellStart"/>
+      <w:r>
+        <w:rPr>
+          <w:rFonts w:asciiTheme="majorHAnsi" w:hAnsiTheme="majorHAnsi"/>
+          <w:sz w:val="20"/>
+          <w:szCs w:val="20"/>
+        </w:rPr>
+        <w:t>useEffect</w:t>
+      </w:r>
+      <w:proofErr w:type="spellEnd"/>
+      <w:r>
+        <w:rPr>
+          <w:rFonts w:asciiTheme="majorHAnsi" w:hAnsiTheme="majorHAnsi"/>
+          <w:sz w:val="20"/>
+          <w:szCs w:val="20"/>
+        </w:rPr>
+        <w:t>` hook:</w:t>
+      </w:r>
+    </w:p>
+    <w:p>
+      <w:pPr>
+        <w:pStyle w:val="ListParagraph"/>
+        <w:rPr>
+          <w:rFonts w:asciiTheme="majorHAnsi" w:hAnsiTheme="majorHAnsi"/>
+          <w:sz w:val="20"/>
+          <w:szCs w:val="20"/>
+        </w:rPr>
+      </w:pPr>
+    </w:p>
+    <w:p>
+      <w:pPr>
+        <w:pStyle w:val="ListParagraph"/>
+        <w:rPr>
+          <w:rFonts w:asciiTheme="majorHAnsi" w:hAnsiTheme="majorHAnsi"/>
+          <w:sz w:val="20"/>
+          <w:szCs w:val="20"/>
+        </w:rPr>
+      </w:pPr>
+      <w:r>
+        <w:rPr>
+          <w:rFonts w:asciiTheme="majorHAnsi" w:hAnsiTheme="majorHAnsi"/>
+          <w:sz w:val="20"/>
+          <w:szCs w:val="20"/>
+        </w:rPr>
         <w:lastRenderedPageBreak/>
-        <w:t>Here's an example of how to use the `</w:t>
-      </w:r>
-      <w:proofErr w:type="spellStart"/>
-      <w:r>
-        <w:rPr>
-          <w:rFonts w:asciiTheme="majorHAnsi" w:hAnsiTheme="majorHAnsi"/>
-          <w:sz w:val="20"/>
-          <w:szCs w:val="20"/>
-        </w:rPr>
-        <w:t>useEffect</w:t>
-      </w:r>
-      <w:proofErr w:type="spellEnd"/>
-      <w:r>
-        <w:rPr>
-          <w:rFonts w:asciiTheme="majorHAnsi" w:hAnsiTheme="majorHAnsi"/>
-          <w:sz w:val="20"/>
-          <w:szCs w:val="20"/>
-        </w:rPr>
-        <w:t>` hook:</w:t>
-      </w:r>
-    </w:p>
-    <w:p>
-      <w:pPr>
-        <w:pStyle w:val="ListParagraph"/>
-        <w:rPr>
-          <w:rFonts w:asciiTheme="majorHAnsi" w:hAnsiTheme="majorHAnsi"/>
-          <w:sz w:val="20"/>
-          <w:szCs w:val="20"/>
-        </w:rPr>
-      </w:pPr>
-    </w:p>
-    <w:p>
-      <w:pPr>
-        <w:pStyle w:val="ListParagraph"/>
-        <w:rPr>
-          <w:rFonts w:asciiTheme="majorHAnsi" w:hAnsiTheme="majorHAnsi"/>
-          <w:sz w:val="20"/>
-          <w:szCs w:val="20"/>
-        </w:rPr>
-      </w:pPr>
-      <w:r>
-        <w:rPr>
-          <w:rFonts w:asciiTheme="majorHAnsi" w:hAnsiTheme="majorHAnsi"/>
-          <w:sz w:val="20"/>
-          <w:szCs w:val="20"/>
-        </w:rPr>
         <w:t>```</w:t>
       </w:r>
       <w:proofErr w:type="spellStart"/>
@@ -26836,6 +26818,7 @@
           <w:rFonts w:ascii="Bahnschrift SemiBold" w:hAnsi="Bahnschrift SemiBold"/>
           <w:szCs w:val="20"/>
         </w:rPr>
+        <w:lastRenderedPageBreak/>
         <w:t xml:space="preserve">Explain Context </w:t>
       </w:r>
       <w:proofErr w:type="spellStart"/>
@@ -26897,7 +26880,7 @@
         </w:rPr>
         <w:t xml:space="preserve"> </w:t>
       </w:r>
-      <w:hyperlink r:id="rId33" w:history="1">
+      <w:hyperlink r:id="rId34" w:history="1">
         <w:r>
           <w:rPr>
             <w:rStyle w:val="Hyperlink"/>
@@ -28127,43 +28110,43 @@
           <w:sz w:val="20"/>
           <w:szCs w:val="20"/>
         </w:rPr>
+        <w:t xml:space="preserve">  );</w:t>
+      </w:r>
+    </w:p>
+    <w:p>
+      <w:pPr>
+        <w:pStyle w:val="ListParagraph"/>
+        <w:rPr>
+          <w:rFonts w:asciiTheme="majorHAnsi" w:hAnsiTheme="majorHAnsi"/>
+          <w:sz w:val="20"/>
+          <w:szCs w:val="20"/>
+        </w:rPr>
+      </w:pPr>
+      <w:r>
+        <w:rPr>
+          <w:rFonts w:asciiTheme="majorHAnsi" w:hAnsiTheme="majorHAnsi"/>
+          <w:sz w:val="20"/>
+          <w:szCs w:val="20"/>
+        </w:rPr>
+        <w:t>}</w:t>
+      </w:r>
+    </w:p>
+    <w:p>
+      <w:pPr>
+        <w:pStyle w:val="ListParagraph"/>
+        <w:rPr>
+          <w:rFonts w:asciiTheme="majorHAnsi" w:hAnsiTheme="majorHAnsi"/>
+          <w:sz w:val="20"/>
+          <w:szCs w:val="20"/>
+        </w:rPr>
+      </w:pPr>
+      <w:r>
+        <w:rPr>
+          <w:rFonts w:asciiTheme="majorHAnsi" w:hAnsiTheme="majorHAnsi"/>
+          <w:sz w:val="20"/>
+          <w:szCs w:val="20"/>
+        </w:rPr>
         <w:lastRenderedPageBreak/>
-        <w:t xml:space="preserve">  );</w:t>
-      </w:r>
-    </w:p>
-    <w:p>
-      <w:pPr>
-        <w:pStyle w:val="ListParagraph"/>
-        <w:rPr>
-          <w:rFonts w:asciiTheme="majorHAnsi" w:hAnsiTheme="majorHAnsi"/>
-          <w:sz w:val="20"/>
-          <w:szCs w:val="20"/>
-        </w:rPr>
-      </w:pPr>
-      <w:r>
-        <w:rPr>
-          <w:rFonts w:asciiTheme="majorHAnsi" w:hAnsiTheme="majorHAnsi"/>
-          <w:sz w:val="20"/>
-          <w:szCs w:val="20"/>
-        </w:rPr>
-        <w:t>}</w:t>
-      </w:r>
-    </w:p>
-    <w:p>
-      <w:pPr>
-        <w:pStyle w:val="ListParagraph"/>
-        <w:rPr>
-          <w:rFonts w:asciiTheme="majorHAnsi" w:hAnsiTheme="majorHAnsi"/>
-          <w:sz w:val="20"/>
-          <w:szCs w:val="20"/>
-        </w:rPr>
-      </w:pPr>
-      <w:r>
-        <w:rPr>
-          <w:rFonts w:asciiTheme="majorHAnsi" w:hAnsiTheme="majorHAnsi"/>
-          <w:sz w:val="20"/>
-          <w:szCs w:val="20"/>
-        </w:rPr>
         <w:t>```</w:t>
       </w:r>
     </w:p>
@@ -28699,7 +28682,7 @@
         </w:rPr>
         <w:t>Repo Link –</w:t>
       </w:r>
-      <w:hyperlink r:id="rId34" w:history="1">
+      <w:hyperlink r:id="rId35" w:history="1">
         <w:r>
           <w:rPr>
             <w:rStyle w:val="Hyperlink"/>
@@ -28771,7 +28754,7 @@
         </w:rPr>
         <w:t>Repo Link –</w:t>
       </w:r>
-      <w:hyperlink r:id="rId35" w:history="1">
+      <w:hyperlink r:id="rId36" w:history="1">
         <w:r>
           <w:rPr>
             <w:rStyle w:val="Hyperlink"/>
@@ -28836,7 +28819,7 @@
         </w:rPr>
         <w:t>Repo Link –</w:t>
       </w:r>
-      <w:hyperlink r:id="rId36" w:history="1">
+      <w:hyperlink r:id="rId37" w:history="1">
         <w:r>
           <w:rPr>
             <w:rStyle w:val="Hyperlink"/>
@@ -28894,14 +28877,6 @@
     </w:p>
     <w:p>
       <w:pPr>
-        <w:pStyle w:val="ListParagraph"/>
-        <w:rPr>
-          <w:rFonts w:ascii="Bahnschrift SemiBold" w:eastAsia="ArialMT" w:hAnsi="Bahnschrift SemiBold" w:cs="ArialMT"/>
-        </w:rPr>
-      </w:pPr>
-    </w:p>
-    <w:p>
-      <w:pPr>
         <w:ind w:firstLine="720"/>
         <w:rPr>
           <w:rFonts w:ascii="Bahnschrift SemiBold" w:hAnsi="Bahnschrift SemiBold"/>
@@ -28917,15 +28892,8 @@
         </w:rPr>
         <w:t>Repo Link –</w:t>
       </w:r>
-    </w:p>
-    <w:p>
-      <w:pPr>
-        <w:pStyle w:val="ListParagraph"/>
-        <w:rPr>
-          <w:rFonts w:ascii="Bahnschrift SemiBold" w:hAnsi="Bahnschrift SemiBold"/>
-          <w:szCs w:val="20"/>
-        </w:rPr>
-      </w:pPr>
+      <w:bookmarkStart w:id="0" w:name="_GoBack"/>
+      <w:bookmarkEnd w:id="0"/>
     </w:p>
     <w:p>
       <w:pPr>
@@ -28943,6 +28911,7 @@
         <w:rPr>
           <w:rFonts w:ascii="Bahnschrift SemiBold" w:eastAsia="ArialMT" w:hAnsi="Bahnschrift SemiBold" w:cs="ArialMT"/>
         </w:rPr>
+        <w:lastRenderedPageBreak/>
         <w:t>Explain Prop Drilling &amp; How can we avoid it?</w:t>
       </w:r>
     </w:p>
@@ -29793,81 +29762,81 @@
           <w:b/>
           <w:sz w:val="20"/>
         </w:rPr>
+        <w:t>Redux</w:t>
+      </w:r>
+      <w:proofErr w:type="spellEnd"/>
+      <w:r>
+        <w:rPr>
+          <w:rFonts w:asciiTheme="majorHAnsi" w:eastAsia="ArialMT" w:hAnsiTheme="majorHAnsi" w:cs="ArialMT"/>
+          <w:b/>
+          <w:sz w:val="20"/>
+        </w:rPr>
+        <w:t xml:space="preserve"> or other State Management Libraries: </w:t>
+      </w:r>
+      <w:r>
+        <w:rPr>
+          <w:rFonts w:asciiTheme="majorHAnsi" w:eastAsia="ArialMT" w:hAnsiTheme="majorHAnsi" w:cs="ArialMT"/>
+          <w:sz w:val="20"/>
+        </w:rPr>
+        <w:t xml:space="preserve">State management libraries like </w:t>
+      </w:r>
+      <w:proofErr w:type="spellStart"/>
+      <w:r>
+        <w:rPr>
+          <w:rFonts w:asciiTheme="majorHAnsi" w:eastAsia="ArialMT" w:hAnsiTheme="majorHAnsi" w:cs="ArialMT"/>
+          <w:sz w:val="20"/>
+        </w:rPr>
+        <w:t>Redux</w:t>
+      </w:r>
+      <w:proofErr w:type="spellEnd"/>
+      <w:r>
+        <w:rPr>
+          <w:rFonts w:asciiTheme="majorHAnsi" w:eastAsia="ArialMT" w:hAnsiTheme="majorHAnsi" w:cs="ArialMT"/>
+          <w:sz w:val="20"/>
+        </w:rPr>
+        <w:t xml:space="preserve"> provide a centralized store to manage state. With </w:t>
+      </w:r>
+      <w:proofErr w:type="spellStart"/>
+      <w:r>
+        <w:rPr>
+          <w:rFonts w:asciiTheme="majorHAnsi" w:eastAsia="ArialMT" w:hAnsiTheme="majorHAnsi" w:cs="ArialMT"/>
+          <w:sz w:val="20"/>
+        </w:rPr>
+        <w:t>Redux</w:t>
+      </w:r>
+      <w:proofErr w:type="spellEnd"/>
+      <w:r>
+        <w:rPr>
+          <w:rFonts w:asciiTheme="majorHAnsi" w:eastAsia="ArialMT" w:hAnsiTheme="majorHAnsi" w:cs="ArialMT"/>
+          <w:sz w:val="20"/>
+        </w:rPr>
+        <w:t>, you can store data at a global level and access it from any component without the need for prop drilling. This approach is particularly useful for large-scale applications with complex state management needs.</w:t>
+      </w:r>
+    </w:p>
+    <w:p>
+      <w:pPr>
+        <w:pStyle w:val="ListParagraph"/>
+        <w:rPr>
+          <w:rFonts w:asciiTheme="majorHAnsi" w:eastAsia="ArialMT" w:hAnsiTheme="majorHAnsi" w:cs="ArialMT"/>
+          <w:sz w:val="20"/>
+        </w:rPr>
+      </w:pPr>
+    </w:p>
+    <w:p>
+      <w:pPr>
+        <w:pStyle w:val="ListParagraph"/>
+        <w:rPr>
+          <w:rFonts w:asciiTheme="majorHAnsi" w:eastAsia="ArialMT" w:hAnsiTheme="majorHAnsi" w:cs="ArialMT"/>
+          <w:sz w:val="20"/>
+        </w:rPr>
+      </w:pPr>
+      <w:r>
+        <w:rPr>
+          <w:rFonts w:asciiTheme="majorHAnsi" w:eastAsia="ArialMT" w:hAnsiTheme="majorHAnsi" w:cs="ArialMT"/>
+          <w:b/>
+          <w:sz w:val="20"/>
+        </w:rPr>
         <w:lastRenderedPageBreak/>
-        <w:t>Redux</w:t>
-      </w:r>
-      <w:proofErr w:type="spellEnd"/>
-      <w:r>
-        <w:rPr>
-          <w:rFonts w:asciiTheme="majorHAnsi" w:eastAsia="ArialMT" w:hAnsiTheme="majorHAnsi" w:cs="ArialMT"/>
-          <w:b/>
-          <w:sz w:val="20"/>
-        </w:rPr>
-        <w:t xml:space="preserve"> or other State Management Libraries: </w:t>
-      </w:r>
-      <w:r>
-        <w:rPr>
-          <w:rFonts w:asciiTheme="majorHAnsi" w:eastAsia="ArialMT" w:hAnsiTheme="majorHAnsi" w:cs="ArialMT"/>
-          <w:sz w:val="20"/>
-        </w:rPr>
-        <w:t xml:space="preserve">State management libraries like </w:t>
-      </w:r>
-      <w:proofErr w:type="spellStart"/>
-      <w:r>
-        <w:rPr>
-          <w:rFonts w:asciiTheme="majorHAnsi" w:eastAsia="ArialMT" w:hAnsiTheme="majorHAnsi" w:cs="ArialMT"/>
-          <w:sz w:val="20"/>
-        </w:rPr>
-        <w:t>Redux</w:t>
-      </w:r>
-      <w:proofErr w:type="spellEnd"/>
-      <w:r>
-        <w:rPr>
-          <w:rFonts w:asciiTheme="majorHAnsi" w:eastAsia="ArialMT" w:hAnsiTheme="majorHAnsi" w:cs="ArialMT"/>
-          <w:sz w:val="20"/>
-        </w:rPr>
-        <w:t xml:space="preserve"> provide a centralized store to manage state. With </w:t>
-      </w:r>
-      <w:proofErr w:type="spellStart"/>
-      <w:r>
-        <w:rPr>
-          <w:rFonts w:asciiTheme="majorHAnsi" w:eastAsia="ArialMT" w:hAnsiTheme="majorHAnsi" w:cs="ArialMT"/>
-          <w:sz w:val="20"/>
-        </w:rPr>
-        <w:t>Redux</w:t>
-      </w:r>
-      <w:proofErr w:type="spellEnd"/>
-      <w:r>
-        <w:rPr>
-          <w:rFonts w:asciiTheme="majorHAnsi" w:eastAsia="ArialMT" w:hAnsiTheme="majorHAnsi" w:cs="ArialMT"/>
-          <w:sz w:val="20"/>
-        </w:rPr>
-        <w:t>, you can store data at a global level and access it from any component without the need for prop drilling. This approach is particularly useful for large-scale applications with complex state management needs.</w:t>
-      </w:r>
-    </w:p>
-    <w:p>
-      <w:pPr>
-        <w:pStyle w:val="ListParagraph"/>
-        <w:rPr>
-          <w:rFonts w:asciiTheme="majorHAnsi" w:eastAsia="ArialMT" w:hAnsiTheme="majorHAnsi" w:cs="ArialMT"/>
-          <w:sz w:val="20"/>
-        </w:rPr>
-      </w:pPr>
-    </w:p>
-    <w:p>
-      <w:pPr>
-        <w:pStyle w:val="ListParagraph"/>
-        <w:rPr>
-          <w:rFonts w:asciiTheme="majorHAnsi" w:eastAsia="ArialMT" w:hAnsiTheme="majorHAnsi" w:cs="ArialMT"/>
-          <w:sz w:val="20"/>
-        </w:rPr>
-      </w:pPr>
-      <w:r>
-        <w:rPr>
-          <w:rFonts w:asciiTheme="majorHAnsi" w:eastAsia="ArialMT" w:hAnsiTheme="majorHAnsi" w:cs="ArialMT"/>
-          <w:b/>
-          <w:sz w:val="20"/>
-        </w:rPr>
         <w:t>Component Composition:</w:t>
       </w:r>
       <w:r>
@@ -30116,8 +30085,6 @@
         </w:rPr>
         <w:t>Repo Link –</w:t>
       </w:r>
-      <w:bookmarkStart w:id="0" w:name="_GoBack"/>
-      <w:bookmarkEnd w:id="0"/>
     </w:p>
     <w:sectPr>
       <w:pgSz w:w="11906" w:h="16838"/>
@@ -33949,7 +33916,7 @@
 </file>
 
 <file path=customXml/itemProps1.xml><?xml version="1.0" encoding="utf-8"?>
-<ds:datastoreItem xmlns:ds="http://schemas.openxmlformats.org/officeDocument/2006/customXml" ds:itemID="{325B4648-6EF6-4D52-B2E9-BD149CA5E88C}">
+<ds:datastoreItem xmlns:ds="http://schemas.openxmlformats.org/officeDocument/2006/customXml" ds:itemID="{E4B28066-4736-49C5-AC43-29742AC87237}">
   <ds:schemaRefs>
     <ds:schemaRef ds:uri="http://schemas.openxmlformats.org/officeDocument/2006/bibliography"/>
   </ds:schemaRefs>

</xml_diff>

<commit_message>
Task Manager code updated but api is not working
</commit_message>
<xml_diff>
--- a/ASSIGNMENT.docx
+++ b/ASSIGNMENT.docx
@@ -28877,23 +28877,33 @@
     </w:p>
     <w:p>
       <w:pPr>
-        <w:ind w:firstLine="720"/>
+        <w:pStyle w:val="ListParagraph"/>
         <w:rPr>
           <w:rFonts w:ascii="Bahnschrift SemiBold" w:hAnsi="Bahnschrift SemiBold"/>
-          <w:sz w:val="20"/>
-          <w:szCs w:val="20"/>
-        </w:rPr>
-      </w:pPr>
-      <w:r>
-        <w:rPr>
-          <w:rFonts w:ascii="Bahnschrift SemiBold" w:hAnsi="Bahnschrift SemiBold"/>
-          <w:sz w:val="20"/>
-          <w:szCs w:val="20"/>
-        </w:rPr>
-        <w:t>Repo Link –</w:t>
-      </w:r>
+          <w:szCs w:val="20"/>
+        </w:rPr>
+      </w:pPr>
       <w:bookmarkStart w:id="0" w:name="_GoBack"/>
       <w:bookmarkEnd w:id="0"/>
+      <w:r>
+        <w:rPr>
+          <w:rFonts w:ascii="Bahnschrift SemiBold" w:hAnsi="Bahnschrift SemiBold"/>
+          <w:sz w:val="20"/>
+          <w:szCs w:val="20"/>
+        </w:rPr>
+        <w:t>Repo Link –</w:t>
+      </w:r>
+      <w:hyperlink r:id="rId38" w:history="1">
+        <w:r>
+          <w:rPr>
+            <w:rStyle w:val="Hyperlink"/>
+            <w:rFonts w:asciiTheme="majorHAnsi" w:hAnsiTheme="majorHAnsi"/>
+            <w:sz w:val="18"/>
+            <w:szCs w:val="20"/>
+          </w:rPr>
+          <w:t>https://github.com/Gaurav-Dev24/Placement-Assignment/tree/main/React%20Answers/tic-tac-toe/game</w:t>
+        </w:r>
+      </w:hyperlink>
     </w:p>
     <w:p>
       <w:pPr>
@@ -33916,7 +33926,7 @@
 </file>
 
 <file path=customXml/itemProps1.xml><?xml version="1.0" encoding="utf-8"?>
-<ds:datastoreItem xmlns:ds="http://schemas.openxmlformats.org/officeDocument/2006/customXml" ds:itemID="{E4B28066-4736-49C5-AC43-29742AC87237}">
+<ds:datastoreItem xmlns:ds="http://schemas.openxmlformats.org/officeDocument/2006/customXml" ds:itemID="{55FAF2AE-2BBD-4402-A65B-8D63AB4C456C}">
   <ds:schemaRefs>
     <ds:schemaRef ds:uri="http://schemas.openxmlformats.org/officeDocument/2006/bibliography"/>
   </ds:schemaRefs>

</xml_diff>

<commit_message>
Express solutions added except last question
</commit_message>
<xml_diff>
--- a/ASSIGNMENT.docx
+++ b/ASSIGNMENT.docx
@@ -28883,8 +28883,6 @@
           <w:szCs w:val="20"/>
         </w:rPr>
       </w:pPr>
-      <w:bookmarkStart w:id="0" w:name="_GoBack"/>
-      <w:bookmarkEnd w:id="0"/>
       <w:r>
         <w:rPr>
           <w:rFonts w:ascii="Bahnschrift SemiBold" w:hAnsi="Bahnschrift SemiBold"/>
@@ -30071,30 +30069,34 @@
     </w:p>
     <w:p>
       <w:pPr>
-        <w:pStyle w:val="ListParagraph"/>
+        <w:ind w:left="720"/>
+        <w:rPr>
+          <w:rFonts w:asciiTheme="majorHAnsi" w:hAnsiTheme="majorHAnsi"/>
+          <w:sz w:val="18"/>
+          <w:szCs w:val="20"/>
+        </w:rPr>
+      </w:pPr>
+      <w:bookmarkStart w:id="0" w:name="_GoBack"/>
+      <w:bookmarkEnd w:id="0"/>
+      <w:r>
         <w:rPr>
           <w:rFonts w:ascii="Bahnschrift SemiBold" w:hAnsi="Bahnschrift SemiBold"/>
-          <w:szCs w:val="20"/>
-        </w:rPr>
-      </w:pPr>
-    </w:p>
-    <w:p>
-      <w:pPr>
-        <w:ind w:firstLine="720"/>
-        <w:rPr>
-          <w:rFonts w:ascii="Bahnschrift SemiBold" w:hAnsi="Bahnschrift SemiBold"/>
-          <w:sz w:val="20"/>
-          <w:szCs w:val="20"/>
-        </w:rPr>
-      </w:pPr>
-      <w:r>
-        <w:rPr>
-          <w:rFonts w:ascii="Bahnschrift SemiBold" w:hAnsi="Bahnschrift SemiBold"/>
           <w:sz w:val="20"/>
           <w:szCs w:val="20"/>
         </w:rPr>
         <w:t>Repo Link –</w:t>
       </w:r>
+      <w:hyperlink r:id="rId39" w:history="1">
+        <w:r>
+          <w:rPr>
+            <w:rStyle w:val="Hyperlink"/>
+            <w:rFonts w:asciiTheme="majorHAnsi" w:hAnsiTheme="majorHAnsi"/>
+            <w:sz w:val="18"/>
+            <w:szCs w:val="20"/>
+          </w:rPr>
+          <w:t>https://github.com/Gaurav-Dev24/Placement-Assignment/tree/main/React%20Answers/Task-manager/task-manager</w:t>
+        </w:r>
+      </w:hyperlink>
     </w:p>
     <w:sectPr>
       <w:pgSz w:w="11906" w:h="16838"/>
@@ -33926,7 +33928,7 @@
 </file>
 
 <file path=customXml/itemProps1.xml><?xml version="1.0" encoding="utf-8"?>
-<ds:datastoreItem xmlns:ds="http://schemas.openxmlformats.org/officeDocument/2006/customXml" ds:itemID="{55FAF2AE-2BBD-4402-A65B-8D63AB4C456C}">
+<ds:datastoreItem xmlns:ds="http://schemas.openxmlformats.org/officeDocument/2006/customXml" ds:itemID="{F2C4BF66-3736-4F1D-B024-F78F0C408B50}">
   <ds:schemaRefs>
     <ds:schemaRef ds:uri="http://schemas.openxmlformats.org/officeDocument/2006/bibliography"/>
   </ds:schemaRefs>

</xml_diff>